<commit_message>
06/29/2016 Field Experiment Sensor Data
Data from the Windsond and iMet Solo sensors for our flights during the
field experiment on 06/29/2016.
</commit_message>
<xml_diff>
--- a/documentation/2016/06/29/20160629.docx
+++ b/documentation/2016/06/29/20160629.docx
@@ -1,6 +1,6 @@
 
 <file path=word/document.xml><?xml version="1.0" encoding="utf-8"?>
-<w:document xmlns:wpc="http://schemas.microsoft.com/office/word/2010/wordprocessingCanvas" xmlns:mo="http://schemas.microsoft.com/office/mac/office/2008/main" xmlns:mc="http://schemas.openxmlformats.org/markup-compatibility/2006" xmlns:mv="urn:schemas-microsoft-com:mac:vml" xmlns:o="urn:schemas-microsoft-com:office:office" xmlns:r="http://schemas.openxmlformats.org/officeDocument/2006/relationships" xmlns:m="http://schemas.openxmlformats.org/officeDocument/2006/math" xmlns:v="urn:schemas-microsoft-com:vml" xmlns:wp14="http://schemas.microsoft.com/office/word/2010/wordprocessingDrawing" xmlns:wp="http://schemas.openxmlformats.org/drawingml/2006/wordprocessingDrawing" xmlns:w10="urn:schemas-microsoft-com:office:word" xmlns:w="http://schemas.openxmlformats.org/wordprocessingml/2006/main" xmlns:w14="http://schemas.microsoft.com/office/word/2010/wordml" xmlns:w15="http://schemas.microsoft.com/office/word/2012/wordml" xmlns:wpg="http://schemas.microsoft.com/office/word/2010/wordprocessingGroup" xmlns:wpi="http://schemas.microsoft.com/office/word/2010/wordprocessingInk" xmlns:wne="http://schemas.microsoft.com/office/word/2006/wordml" xmlns:wps="http://schemas.microsoft.com/office/word/2010/wordprocessingShape" mc:Ignorable="w14 w15 wp14">
+<w:document xmlns:wpc="http://schemas.microsoft.com/office/word/2010/wordprocessingCanvas" xmlns:mo="http://schemas.microsoft.com/office/mac/office/2008/main" xmlns:mc="http://schemas.openxmlformats.org/markup-compatibility/2006" xmlns:mv="urn:schemas-microsoft-com:mac:vml" xmlns:o="urn:schemas-microsoft-com:office:office" xmlns:r="http://schemas.openxmlformats.org/officeDocument/2006/relationships" xmlns:m="http://schemas.openxmlformats.org/officeDocument/2006/math" xmlns:v="urn:schemas-microsoft-com:vml" xmlns:wp14="http://schemas.microsoft.com/office/word/2010/wordprocessingDrawing" xmlns:wp="http://schemas.openxmlformats.org/drawingml/2006/wordprocessingDrawing" xmlns:w10="urn:schemas-microsoft-com:office:word" xmlns:w="http://schemas.openxmlformats.org/wordprocessingml/2006/main" xmlns:w14="http://schemas.microsoft.com/office/word/2010/wordml" xmlns:wpg="http://schemas.microsoft.com/office/word/2010/wordprocessingGroup" xmlns:wpi="http://schemas.microsoft.com/office/word/2010/wordprocessingInk" xmlns:wne="http://schemas.microsoft.com/office/word/2006/wordml" xmlns:wps="http://schemas.microsoft.com/office/word/2010/wordprocessingShape" mc:Ignorable="w14 wp14">
   <w:body>
     <w:p>
       <w:pPr>
@@ -56,6 +56,7 @@
         </w:rPr>
         <w:t xml:space="preserve"> </w:t>
       </w:r>
+      <w:proofErr w:type="spellStart"/>
       <w:r>
         <w:rPr>
           <w:rFonts w:ascii="Times New Roman" w:hAnsi="Times New Roman" w:cs="Times New Roman"/>
@@ -72,7 +73,17 @@
           <w:sz w:val="32"/>
           <w:szCs w:val="32"/>
         </w:rPr>
-        <w:t>na Mesonet Station</w:t>
+        <w:t>na</w:t>
+      </w:r>
+      <w:proofErr w:type="spellEnd"/>
+      <w:r>
+        <w:rPr>
+          <w:rFonts w:ascii="Times New Roman" w:hAnsi="Times New Roman" w:cs="Times New Roman"/>
+          <w:b/>
+          <w:sz w:val="32"/>
+          <w:szCs w:val="32"/>
+        </w:rPr>
+        <w:t xml:space="preserve"> Mesonet Station</w:t>
       </w:r>
     </w:p>
     <w:p>
@@ -94,12 +105,14 @@
         </w:rPr>
         <w:t xml:space="preserve">UTC = local time + 5 </w:t>
       </w:r>
+      <w:proofErr w:type="spellStart"/>
       <w:r>
         <w:rPr>
           <w:rFonts w:ascii="Times New Roman" w:hAnsi="Times New Roman" w:cs="Times New Roman"/>
         </w:rPr>
         <w:t>hrs</w:t>
       </w:r>
+      <w:proofErr w:type="spellEnd"/>
     </w:p>
     <w:p>
       <w:pPr>
@@ -119,11 +132,19 @@
         </w:rPr>
         <w:t xml:space="preserve">50m </w:t>
       </w:r>
-      <w:r>
-        <w:rPr>
-          <w:rFonts w:ascii="Times New Roman" w:hAnsi="Times New Roman" w:cs="Times New Roman"/>
-        </w:rPr>
-        <w:t>Marena Mesonet Station</w:t>
+      <w:proofErr w:type="spellStart"/>
+      <w:r>
+        <w:rPr>
+          <w:rFonts w:ascii="Times New Roman" w:hAnsi="Times New Roman" w:cs="Times New Roman"/>
+        </w:rPr>
+        <w:t>Marena</w:t>
+      </w:r>
+      <w:proofErr w:type="spellEnd"/>
+      <w:r>
+        <w:rPr>
+          <w:rFonts w:ascii="Times New Roman" w:hAnsi="Times New Roman" w:cs="Times New Roman"/>
+        </w:rPr>
+        <w:t xml:space="preserve"> Mesonet Station</w:t>
       </w:r>
     </w:p>
     <w:p>
@@ -1062,6 +1083,7 @@
                                   <w:rFonts w:ascii="Times New Roman" w:hAnsi="Times New Roman" w:cs="Times New Roman"/>
                                 </w:rPr>
                               </w:pPr>
+                              <w:proofErr w:type="spellStart"/>
                               <w:r>
                                 <w:rPr>
                                   <w:rFonts w:ascii="Times New Roman" w:hAnsi="Times New Roman" w:cs="Times New Roman"/>
@@ -1072,7 +1094,14 @@
                                 <w:rPr>
                                   <w:rFonts w:ascii="Times New Roman" w:hAnsi="Times New Roman" w:cs="Times New Roman"/>
                                 </w:rPr>
-                                <w:t>indsonde 741</w:t>
+                                <w:t>indsonde</w:t>
+                              </w:r>
+                              <w:proofErr w:type="spellEnd"/>
+                              <w:r>
+                                <w:rPr>
+                                  <w:rFonts w:ascii="Times New Roman" w:hAnsi="Times New Roman" w:cs="Times New Roman"/>
+                                </w:rPr>
+                                <w:t xml:space="preserve"> 741</w:t>
                               </w:r>
                             </w:p>
                           </w:txbxContent>
@@ -1128,11 +1157,19 @@
                                   <w:rFonts w:ascii="Times New Roman" w:hAnsi="Times New Roman" w:cs="Times New Roman"/>
                                 </w:rPr>
                               </w:pPr>
+                              <w:proofErr w:type="spellStart"/>
                               <w:r>
                                 <w:rPr>
                                   <w:rFonts w:ascii="Times New Roman" w:hAnsi="Times New Roman" w:cs="Times New Roman"/>
                                 </w:rPr>
-                                <w:t>Windsonde 739</w:t>
+                                <w:t>Windsonde</w:t>
+                              </w:r>
+                              <w:proofErr w:type="spellEnd"/>
+                              <w:r>
+                                <w:rPr>
+                                  <w:rFonts w:ascii="Times New Roman" w:hAnsi="Times New Roman" w:cs="Times New Roman"/>
+                                </w:rPr>
+                                <w:t xml:space="preserve"> 739</w:t>
                               </w:r>
                             </w:p>
                             <w:p>
@@ -1202,11 +1239,19 @@
                                   <w:rFonts w:ascii="Times New Roman" w:hAnsi="Times New Roman" w:cs="Times New Roman"/>
                                 </w:rPr>
                               </w:pPr>
+                              <w:proofErr w:type="spellStart"/>
                               <w:r>
                                 <w:rPr>
                                   <w:rFonts w:ascii="Times New Roman" w:hAnsi="Times New Roman" w:cs="Times New Roman"/>
                                 </w:rPr>
-                                <w:t>Windsonde 742</w:t>
+                                <w:t>Windsonde</w:t>
+                              </w:r>
+                              <w:proofErr w:type="spellEnd"/>
+                              <w:r>
+                                <w:rPr>
+                                  <w:rFonts w:ascii="Times New Roman" w:hAnsi="Times New Roman" w:cs="Times New Roman"/>
+                                </w:rPr>
+                                <w:t xml:space="preserve"> 742</w:t>
                               </w:r>
                             </w:p>
                           </w:txbxContent>
@@ -1262,6 +1307,7 @@
                                   <w:rFonts w:ascii="Times New Roman" w:hAnsi="Times New Roman" w:cs="Times New Roman"/>
                                 </w:rPr>
                               </w:pPr>
+                              <w:proofErr w:type="spellStart"/>
                               <w:r>
                                 <w:rPr>
                                   <w:rFonts w:ascii="Times New Roman" w:hAnsi="Times New Roman" w:cs="Times New Roman"/>
@@ -1272,7 +1318,14 @@
                                 <w:rPr>
                                   <w:rFonts w:ascii="Times New Roman" w:hAnsi="Times New Roman" w:cs="Times New Roman"/>
                                 </w:rPr>
-                                <w:t>indsonde 738</w:t>
+                                <w:t>indsonde</w:t>
+                              </w:r>
+                              <w:proofErr w:type="spellEnd"/>
+                              <w:r>
+                                <w:rPr>
+                                  <w:rFonts w:ascii="Times New Roman" w:hAnsi="Times New Roman" w:cs="Times New Roman"/>
+                                </w:rPr>
+                                <w:t xml:space="preserve"> 738</w:t>
                               </w:r>
                             </w:p>
                           </w:txbxContent>
@@ -1332,7 +1385,21 @@
                                 <w:rPr>
                                   <w:rFonts w:ascii="Times New Roman" w:hAnsi="Times New Roman" w:cs="Times New Roman"/>
                                 </w:rPr>
-                                <w:t>All Windsondes located under the rotors and shielded by small PVC pipes (not in contact).  See pictures below.</w:t>
+                                <w:t xml:space="preserve">All </w:t>
+                              </w:r>
+                              <w:proofErr w:type="spellStart"/>
+                              <w:r>
+                                <w:rPr>
+                                  <w:rFonts w:ascii="Times New Roman" w:hAnsi="Times New Roman" w:cs="Times New Roman"/>
+                                </w:rPr>
+                                <w:t>Windsondes</w:t>
+                              </w:r>
+                              <w:proofErr w:type="spellEnd"/>
+                              <w:r>
+                                <w:rPr>
+                                  <w:rFonts w:ascii="Times New Roman" w:hAnsi="Times New Roman" w:cs="Times New Roman"/>
+                                </w:rPr>
+                                <w:t xml:space="preserve"> located under the rotors and shielded by small PVC pipes (not in contact).  See pictures below.</w:t>
                               </w:r>
                             </w:p>
                           </w:txbxContent>
@@ -1401,7 +1468,7 @@
               </wp:anchor>
             </w:drawing>
           </mc:Choice>
-          <mc:Fallback>
+          <mc:Fallback xmlns:w15="http://schemas.microsoft.com/office/word/2012/wordml">
             <w:pict>
               <v:group w14:anchorId="1ABEAD5E" id="Group_x0020_4" o:spid="_x0000_s1026" style="position:absolute;margin-left:-5.15pt;margin-top:6.2pt;width:415pt;height:315.15pt;z-index:251661312;mso-width-relative:margin;mso-height-relative:margin" coordorigin="-5715,582204" coordsize="5270500,4003103" o:gfxdata="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">
                 <v:rect id="Rectangle_x0020_69" o:spid="_x0000_s1027" style="position:absolute;left:3819799;top:624357;width:228600;height:264675;rotation:-1987281fd;visibility:visible;mso-wrap-style:square;v-text-anchor:middle" o:gfxdata="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" fillcolor="#ed7d31 [3205]" strokecolor="black [3213]" strokeweight=".5pt"/>
@@ -1687,7 +1754,7 @@
               </wp:anchor>
             </w:drawing>
           </mc:Choice>
-          <mc:Fallback>
+          <mc:Fallback xmlns:w15="http://schemas.microsoft.com/office/word/2012/wordml">
             <w:pict>
               <v:rect w14:anchorId="75660180" id="Rectangle_x0020_77" o:spid="_x0000_s1026" style="position:absolute;margin-left:62.8pt;margin-top:.95pt;width:18pt;height:21.1pt;rotation:2251707fd;z-index:251659264;visibility:visible;mso-wrap-style:square;mso-width-percent:0;mso-height-percent:0;mso-wrap-distance-left:9pt;mso-wrap-distance-top:0;mso-wrap-distance-right:9pt;mso-wrap-distance-bottom:0;mso-position-horizontal:absolute;mso-position-horizontal-relative:text;mso-position-vertical:absolute;mso-position-vertical-relative:text;mso-width-percent:0;mso-height-percent:0;mso-width-relative:margin;mso-height-relative:margin;v-text-anchor:middle" o:gfxdata="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" fillcolor="#ed7d31 [3205]" strokecolor="black [3213]" strokeweight=".5pt"/>
             </w:pict>
@@ -1860,7 +1927,7 @@
               </wp:anchor>
             </w:drawing>
           </mc:Choice>
-          <mc:Fallback>
+          <mc:Fallback xmlns:w15="http://schemas.microsoft.com/office/word/2012/wordml">
             <w:pict>
               <v:rect w14:anchorId="4B992481" id="Rectangle_x0020_76" o:spid="_x0000_s1026" style="position:absolute;margin-left:52.7pt;margin-top:10.7pt;width:18.8pt;height:20.35pt;rotation:9915511fd;z-index:251660288;visibility:visible;mso-wrap-style:square;mso-width-percent:0;mso-height-percent:0;mso-wrap-distance-left:9pt;mso-wrap-distance-top:0;mso-wrap-distance-right:9pt;mso-wrap-distance-bottom:0;mso-position-horizontal:absolute;mso-position-horizontal-relative:text;mso-position-vertical:absolute;mso-position-vertical-relative:text;mso-width-percent:0;mso-height-percent:0;mso-width-relative:margin;mso-height-relative:margin;v-text-anchor:middle" o:gfxdata="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" fillcolor="#ed7d31 [3205]" strokecolor="black [3213]" strokeweight=".5pt"/>
             </w:pict>
@@ -1943,11 +2010,19 @@
           <w:u w:val="single"/>
         </w:rPr>
       </w:pPr>
-      <w:r>
-        <w:rPr>
-          <w:rFonts w:ascii="Times New Roman" w:hAnsi="Times New Roman" w:cs="Times New Roman"/>
-        </w:rPr>
-        <w:t xml:space="preserve">Windsondes: </w:t>
+      <w:proofErr w:type="spellStart"/>
+      <w:r>
+        <w:rPr>
+          <w:rFonts w:ascii="Times New Roman" w:hAnsi="Times New Roman" w:cs="Times New Roman"/>
+        </w:rPr>
+        <w:t>Windsondes</w:t>
+      </w:r>
+      <w:proofErr w:type="spellEnd"/>
+      <w:r>
+        <w:rPr>
+          <w:rFonts w:ascii="Times New Roman" w:hAnsi="Times New Roman" w:cs="Times New Roman"/>
+        </w:rPr>
+        <w:t xml:space="preserve">: </w:t>
       </w:r>
       <w:r>
         <w:rPr>
@@ -2446,7 +2521,21 @@
         <w:rPr>
           <w:rFonts w:ascii="Times New Roman" w:hAnsi="Times New Roman" w:cs="Times New Roman"/>
         </w:rPr>
-        <w:t>We landed by activating the RTL once the copter had stabilized at 10m.</w:t>
+        <w:t xml:space="preserve">We landed by activating the RTL once the </w:t>
+      </w:r>
+      <w:proofErr w:type="gramStart"/>
+      <w:r>
+        <w:rPr>
+          <w:rFonts w:ascii="Times New Roman" w:hAnsi="Times New Roman" w:cs="Times New Roman"/>
+        </w:rPr>
+        <w:t>copter</w:t>
+      </w:r>
+      <w:proofErr w:type="gramEnd"/>
+      <w:r>
+        <w:rPr>
+          <w:rFonts w:ascii="Times New Roman" w:hAnsi="Times New Roman" w:cs="Times New Roman"/>
+        </w:rPr>
+        <w:t xml:space="preserve"> had stabilized at 10m.</w:t>
       </w:r>
     </w:p>
     <w:p>
@@ -2491,11 +2580,19 @@
           <w:u w:val="single"/>
         </w:rPr>
       </w:pPr>
-      <w:r>
-        <w:rPr>
-          <w:rFonts w:ascii="Times New Roman" w:hAnsi="Times New Roman" w:cs="Times New Roman"/>
-        </w:rPr>
-        <w:t xml:space="preserve">Windsondes: </w:t>
+      <w:proofErr w:type="spellStart"/>
+      <w:r>
+        <w:rPr>
+          <w:rFonts w:ascii="Times New Roman" w:hAnsi="Times New Roman" w:cs="Times New Roman"/>
+        </w:rPr>
+        <w:t>Windsondes</w:t>
+      </w:r>
+      <w:proofErr w:type="spellEnd"/>
+      <w:r>
+        <w:rPr>
+          <w:rFonts w:ascii="Times New Roman" w:hAnsi="Times New Roman" w:cs="Times New Roman"/>
+        </w:rPr>
+        <w:t xml:space="preserve">: </w:t>
       </w:r>
       <w:r>
         <w:rPr>
@@ -2738,11 +2835,19 @@
           <w:u w:val="single"/>
         </w:rPr>
       </w:pPr>
-      <w:r>
-        <w:rPr>
-          <w:rFonts w:ascii="Times New Roman" w:hAnsi="Times New Roman" w:cs="Times New Roman"/>
-        </w:rPr>
-        <w:t>Windsondes: 7</w:t>
+      <w:proofErr w:type="spellStart"/>
+      <w:r>
+        <w:rPr>
+          <w:rFonts w:ascii="Times New Roman" w:hAnsi="Times New Roman" w:cs="Times New Roman"/>
+        </w:rPr>
+        <w:t>Windsondes</w:t>
+      </w:r>
+      <w:proofErr w:type="spellEnd"/>
+      <w:r>
+        <w:rPr>
+          <w:rFonts w:ascii="Times New Roman" w:hAnsi="Times New Roman" w:cs="Times New Roman"/>
+        </w:rPr>
+        <w:t>: 7</w:t>
       </w:r>
       <w:r>
         <w:rPr>
@@ -3146,7 +3251,21 @@
         <w:rPr>
           <w:rFonts w:ascii="Times New Roman" w:hAnsi="Times New Roman" w:cs="Times New Roman"/>
         </w:rPr>
-        <w:t>We changed the windsond batteries after this flight a</w:t>
+        <w:t xml:space="preserve">We changed the </w:t>
+      </w:r>
+      <w:proofErr w:type="spellStart"/>
+      <w:r>
+        <w:rPr>
+          <w:rFonts w:ascii="Times New Roman" w:hAnsi="Times New Roman" w:cs="Times New Roman"/>
+        </w:rPr>
+        <w:t>windsond</w:t>
+      </w:r>
+      <w:proofErr w:type="spellEnd"/>
+      <w:r>
+        <w:rPr>
+          <w:rFonts w:ascii="Times New Roman" w:hAnsi="Times New Roman" w:cs="Times New Roman"/>
+        </w:rPr>
+        <w:t xml:space="preserve"> batteries after this flight a</w:t>
       </w:r>
     </w:p>
     <w:p>
@@ -3191,11 +3310,19 @@
           <w:u w:val="single"/>
         </w:rPr>
       </w:pPr>
-      <w:r>
-        <w:rPr>
-          <w:rFonts w:ascii="Times New Roman" w:hAnsi="Times New Roman" w:cs="Times New Roman"/>
-        </w:rPr>
-        <w:t>Windsondes: 7</w:t>
+      <w:proofErr w:type="spellStart"/>
+      <w:r>
+        <w:rPr>
+          <w:rFonts w:ascii="Times New Roman" w:hAnsi="Times New Roman" w:cs="Times New Roman"/>
+        </w:rPr>
+        <w:t>Windsondes</w:t>
+      </w:r>
+      <w:proofErr w:type="spellEnd"/>
+      <w:r>
+        <w:rPr>
+          <w:rFonts w:ascii="Times New Roman" w:hAnsi="Times New Roman" w:cs="Times New Roman"/>
+        </w:rPr>
+        <w:t>: 7</w:t>
       </w:r>
       <w:r>
         <w:rPr>
@@ -3609,11 +3736,19 @@
           <w:u w:val="single"/>
         </w:rPr>
       </w:pPr>
-      <w:r>
-        <w:rPr>
-          <w:rFonts w:ascii="Times New Roman" w:hAnsi="Times New Roman" w:cs="Times New Roman"/>
-        </w:rPr>
-        <w:t>Windsondes: 741, 742</w:t>
+      <w:proofErr w:type="spellStart"/>
+      <w:r>
+        <w:rPr>
+          <w:rFonts w:ascii="Times New Roman" w:hAnsi="Times New Roman" w:cs="Times New Roman"/>
+        </w:rPr>
+        <w:t>Windsondes</w:t>
+      </w:r>
+      <w:proofErr w:type="spellEnd"/>
+      <w:r>
+        <w:rPr>
+          <w:rFonts w:ascii="Times New Roman" w:hAnsi="Times New Roman" w:cs="Times New Roman"/>
+        </w:rPr>
+        <w:t>: 741, 742</w:t>
       </w:r>
     </w:p>
     <w:p>
@@ -3850,11 +3985,31 @@
           <w:u w:val="single"/>
         </w:rPr>
       </w:pPr>
-      <w:r>
-        <w:rPr>
-          <w:rFonts w:ascii="Times New Roman" w:hAnsi="Times New Roman" w:cs="Times New Roman"/>
-        </w:rPr>
-        <w:t>Windsondes: 741, 742</w:t>
+      <w:proofErr w:type="spellStart"/>
+      <w:r>
+        <w:rPr>
+          <w:rFonts w:ascii="Times New Roman" w:hAnsi="Times New Roman" w:cs="Times New Roman"/>
+        </w:rPr>
+        <w:t>Windsondes</w:t>
+      </w:r>
+      <w:proofErr w:type="spellEnd"/>
+      <w:r>
+        <w:rPr>
+          <w:rFonts w:ascii="Times New Roman" w:hAnsi="Times New Roman" w:cs="Times New Roman"/>
+        </w:rPr>
+        <w:t>: 738</w:t>
+      </w:r>
+      <w:r>
+        <w:rPr>
+          <w:rFonts w:ascii="Times New Roman" w:hAnsi="Times New Roman" w:cs="Times New Roman"/>
+        </w:rPr>
+        <w:t>, 7</w:t>
+      </w:r>
+      <w:r>
+        <w:rPr>
+          <w:rFonts w:ascii="Times New Roman" w:hAnsi="Times New Roman" w:cs="Times New Roman"/>
+        </w:rPr>
+        <w:t>39</w:t>
       </w:r>
     </w:p>
     <w:p>
@@ -4304,11 +4459,19 @@
           <w:u w:val="single"/>
         </w:rPr>
       </w:pPr>
-      <w:r>
-        <w:rPr>
-          <w:rFonts w:ascii="Times New Roman" w:hAnsi="Times New Roman" w:cs="Times New Roman"/>
-        </w:rPr>
-        <w:t xml:space="preserve">Windsondes: </w:t>
+      <w:proofErr w:type="spellStart"/>
+      <w:r>
+        <w:rPr>
+          <w:rFonts w:ascii="Times New Roman" w:hAnsi="Times New Roman" w:cs="Times New Roman"/>
+        </w:rPr>
+        <w:t>Windsondes</w:t>
+      </w:r>
+      <w:proofErr w:type="spellEnd"/>
+      <w:r>
+        <w:rPr>
+          <w:rFonts w:ascii="Times New Roman" w:hAnsi="Times New Roman" w:cs="Times New Roman"/>
+        </w:rPr>
+        <w:t xml:space="preserve">: </w:t>
       </w:r>
       <w:r>
         <w:rPr>
@@ -4701,11 +4864,19 @@
           <w:u w:val="single"/>
         </w:rPr>
       </w:pPr>
-      <w:r>
-        <w:rPr>
-          <w:rFonts w:ascii="Times New Roman" w:hAnsi="Times New Roman" w:cs="Times New Roman"/>
-        </w:rPr>
-        <w:t xml:space="preserve">Windsondes: </w:t>
+      <w:proofErr w:type="spellStart"/>
+      <w:r>
+        <w:rPr>
+          <w:rFonts w:ascii="Times New Roman" w:hAnsi="Times New Roman" w:cs="Times New Roman"/>
+        </w:rPr>
+        <w:t>Windsondes</w:t>
+      </w:r>
+      <w:proofErr w:type="spellEnd"/>
+      <w:r>
+        <w:rPr>
+          <w:rFonts w:ascii="Times New Roman" w:hAnsi="Times New Roman" w:cs="Times New Roman"/>
+        </w:rPr>
+        <w:t xml:space="preserve">: </w:t>
       </w:r>
       <w:r>
         <w:rPr>
@@ -4995,7 +5166,21 @@
         <w:rPr>
           <w:rFonts w:ascii="Times New Roman" w:hAnsi="Times New Roman" w:cs="Times New Roman"/>
         </w:rPr>
-        <w:t>We were unable to reach 300m, we reached 280m and were unable to go further due to high winds.</w:t>
+        <w:t xml:space="preserve">We were unable to reach </w:t>
+      </w:r>
+      <w:proofErr w:type="gramStart"/>
+      <w:r>
+        <w:rPr>
+          <w:rFonts w:ascii="Times New Roman" w:hAnsi="Times New Roman" w:cs="Times New Roman"/>
+        </w:rPr>
+        <w:t>300m,</w:t>
+      </w:r>
+      <w:proofErr w:type="gramEnd"/>
+      <w:r>
+        <w:rPr>
+          <w:rFonts w:ascii="Times New Roman" w:hAnsi="Times New Roman" w:cs="Times New Roman"/>
+        </w:rPr>
+        <w:t xml:space="preserve"> we reached 280m and were unable to go further due to high winds.</w:t>
       </w:r>
     </w:p>
     <w:p>
@@ -5040,11 +5225,19 @@
           <w:u w:val="single"/>
         </w:rPr>
       </w:pPr>
-      <w:r>
-        <w:rPr>
-          <w:rFonts w:ascii="Times New Roman" w:hAnsi="Times New Roman" w:cs="Times New Roman"/>
-        </w:rPr>
-        <w:t xml:space="preserve">Windsondes: </w:t>
+      <w:proofErr w:type="spellStart"/>
+      <w:r>
+        <w:rPr>
+          <w:rFonts w:ascii="Times New Roman" w:hAnsi="Times New Roman" w:cs="Times New Roman"/>
+        </w:rPr>
+        <w:t>Windsondes</w:t>
+      </w:r>
+      <w:proofErr w:type="spellEnd"/>
+      <w:r>
+        <w:rPr>
+          <w:rFonts w:ascii="Times New Roman" w:hAnsi="Times New Roman" w:cs="Times New Roman"/>
+        </w:rPr>
+        <w:t xml:space="preserve">: </w:t>
       </w:r>
       <w:r>
         <w:rPr>
@@ -5335,11 +5528,19 @@
           <w:u w:val="single"/>
         </w:rPr>
       </w:pPr>
-      <w:r>
-        <w:rPr>
-          <w:rFonts w:ascii="Times New Roman" w:hAnsi="Times New Roman" w:cs="Times New Roman"/>
-        </w:rPr>
-        <w:t xml:space="preserve">Windsondes: </w:t>
+      <w:proofErr w:type="spellStart"/>
+      <w:r>
+        <w:rPr>
+          <w:rFonts w:ascii="Times New Roman" w:hAnsi="Times New Roman" w:cs="Times New Roman"/>
+        </w:rPr>
+        <w:t>Windsondes</w:t>
+      </w:r>
+      <w:proofErr w:type="spellEnd"/>
+      <w:r>
+        <w:rPr>
+          <w:rFonts w:ascii="Times New Roman" w:hAnsi="Times New Roman" w:cs="Times New Roman"/>
+        </w:rPr>
+        <w:t xml:space="preserve">: </w:t>
       </w:r>
       <w:r>
         <w:rPr>
@@ -5735,11 +5936,19 @@
           <w:u w:val="single"/>
         </w:rPr>
       </w:pPr>
-      <w:r>
-        <w:rPr>
-          <w:rFonts w:ascii="Times New Roman" w:hAnsi="Times New Roman" w:cs="Times New Roman"/>
-        </w:rPr>
-        <w:t>Windsondes: 733, 737, 741, 742</w:t>
+      <w:proofErr w:type="spellStart"/>
+      <w:r>
+        <w:rPr>
+          <w:rFonts w:ascii="Times New Roman" w:hAnsi="Times New Roman" w:cs="Times New Roman"/>
+        </w:rPr>
+        <w:t>Windsondes</w:t>
+      </w:r>
+      <w:proofErr w:type="spellEnd"/>
+      <w:r>
+        <w:rPr>
+          <w:rFonts w:ascii="Times New Roman" w:hAnsi="Times New Roman" w:cs="Times New Roman"/>
+        </w:rPr>
+        <w:t>: 733, 737, 741, 742</w:t>
       </w:r>
     </w:p>
     <w:p>
@@ -5969,6 +6178,444 @@
           <w:rFonts w:ascii="Times New Roman" w:hAnsi="Times New Roman" w:cs="Times New Roman"/>
           <w:u w:val="single"/>
         </w:rPr>
+        <w:t>Flight 12 (Solo)</w:t>
+      </w:r>
+    </w:p>
+    <w:p>
+      <w:pPr>
+        <w:rPr>
+          <w:rFonts w:ascii="Times New Roman" w:hAnsi="Times New Roman" w:cs="Times New Roman"/>
+        </w:rPr>
+      </w:pPr>
+      <w:r>
+        <w:rPr>
+          <w:rFonts w:ascii="Times New Roman" w:hAnsi="Times New Roman" w:cs="Times New Roman"/>
+        </w:rPr>
+        <w:t xml:space="preserve">Battery Number: </w:t>
+      </w:r>
+      <w:r>
+        <w:rPr>
+          <w:rFonts w:ascii="Times New Roman" w:hAnsi="Times New Roman" w:cs="Times New Roman"/>
+        </w:rPr>
+        <w:t>1</w:t>
+      </w:r>
+    </w:p>
+    <w:p>
+      <w:pPr>
+        <w:rPr>
+          <w:rFonts w:ascii="Times New Roman" w:hAnsi="Times New Roman" w:cs="Times New Roman"/>
+        </w:rPr>
+      </w:pPr>
+      <w:r>
+        <w:rPr>
+          <w:rFonts w:ascii="Times New Roman" w:hAnsi="Times New Roman" w:cs="Times New Roman"/>
+        </w:rPr>
+        <w:t>Start Battery: 12.4 V</w:t>
+      </w:r>
+    </w:p>
+    <w:p>
+      <w:pPr>
+        <w:rPr>
+          <w:rFonts w:ascii="Times New Roman" w:hAnsi="Times New Roman" w:cs="Times New Roman"/>
+        </w:rPr>
+      </w:pPr>
+      <w:r>
+        <w:rPr>
+          <w:rFonts w:ascii="Times New Roman" w:hAnsi="Times New Roman" w:cs="Times New Roman"/>
+        </w:rPr>
+        <w:t>Start Direction: 253</w:t>
+      </w:r>
+      <w:r>
+        <w:rPr>
+          <w:rFonts w:ascii="Times New Roman" w:hAnsi="Times New Roman" w:cs="Times New Roman"/>
+        </w:rPr>
+        <w:sym w:font="Symbol" w:char="F0B0"/>
+      </w:r>
+      <w:r>
+        <w:rPr>
+          <w:rFonts w:ascii="Times New Roman" w:hAnsi="Times New Roman" w:cs="Times New Roman"/>
+        </w:rPr>
+        <w:t xml:space="preserve"> W</w:t>
+      </w:r>
+    </w:p>
+    <w:p>
+      <w:pPr>
+        <w:rPr>
+          <w:rFonts w:ascii="Times New Roman" w:hAnsi="Times New Roman" w:cs="Times New Roman"/>
+        </w:rPr>
+      </w:pPr>
+      <w:r>
+        <w:rPr>
+          <w:rFonts w:ascii="Times New Roman" w:hAnsi="Times New Roman" w:cs="Times New Roman"/>
+        </w:rPr>
+        <w:t xml:space="preserve">Ascent </w:t>
+      </w:r>
+      <w:r>
+        <w:rPr>
+          <w:rFonts w:ascii="Times New Roman" w:hAnsi="Times New Roman" w:cs="Times New Roman"/>
+        </w:rPr>
+        <w:t xml:space="preserve">1 </w:t>
+      </w:r>
+      <w:r>
+        <w:rPr>
+          <w:rFonts w:ascii="Times New Roman" w:hAnsi="Times New Roman" w:cs="Times New Roman"/>
+        </w:rPr>
+        <w:t>Start: 14:</w:t>
+      </w:r>
+      <w:r>
+        <w:rPr>
+          <w:rFonts w:ascii="Times New Roman" w:hAnsi="Times New Roman" w:cs="Times New Roman"/>
+        </w:rPr>
+        <w:t>37</w:t>
+      </w:r>
+      <w:r>
+        <w:rPr>
+          <w:rFonts w:ascii="Times New Roman" w:hAnsi="Times New Roman" w:cs="Times New Roman"/>
+        </w:rPr>
+        <w:t>:</w:t>
+      </w:r>
+      <w:r>
+        <w:rPr>
+          <w:rFonts w:ascii="Times New Roman" w:hAnsi="Times New Roman" w:cs="Times New Roman"/>
+        </w:rPr>
+        <w:t>36</w:t>
+      </w:r>
+      <w:r>
+        <w:rPr>
+          <w:rFonts w:ascii="Times New Roman" w:hAnsi="Times New Roman" w:cs="Times New Roman"/>
+        </w:rPr>
+        <w:t xml:space="preserve"> </w:t>
+      </w:r>
+      <w:r>
+        <w:rPr>
+          <w:rFonts w:ascii="Times New Roman" w:hAnsi="Times New Roman" w:cs="Times New Roman"/>
+        </w:rPr>
+        <w:t>UTC</w:t>
+      </w:r>
+    </w:p>
+    <w:p>
+      <w:pPr>
+        <w:rPr>
+          <w:rFonts w:ascii="Times New Roman" w:hAnsi="Times New Roman" w:cs="Times New Roman"/>
+        </w:rPr>
+      </w:pPr>
+      <w:r>
+        <w:rPr>
+          <w:rFonts w:ascii="Times New Roman" w:hAnsi="Times New Roman" w:cs="Times New Roman"/>
+        </w:rPr>
+        <w:t>Started decent: -------- UTC</w:t>
+      </w:r>
+    </w:p>
+    <w:p>
+      <w:pPr>
+        <w:rPr>
+          <w:rFonts w:ascii="Times New Roman" w:hAnsi="Times New Roman" w:cs="Times New Roman"/>
+        </w:rPr>
+      </w:pPr>
+      <w:r>
+        <w:rPr>
+          <w:rFonts w:ascii="Times New Roman" w:hAnsi="Times New Roman" w:cs="Times New Roman"/>
+        </w:rPr>
+        <w:t>Landed: 14:39:54 UTC</w:t>
+      </w:r>
+    </w:p>
+    <w:p>
+      <w:pPr>
+        <w:rPr>
+          <w:rFonts w:ascii="Times New Roman" w:hAnsi="Times New Roman" w:cs="Times New Roman"/>
+        </w:rPr>
+      </w:pPr>
+      <w:r>
+        <w:rPr>
+          <w:rFonts w:ascii="Times New Roman" w:hAnsi="Times New Roman" w:cs="Times New Roman"/>
+        </w:rPr>
+        <w:t xml:space="preserve">Ascent 2 Start: 14:40:04 </w:t>
+      </w:r>
+      <w:r>
+        <w:rPr>
+          <w:rFonts w:ascii="Times New Roman" w:hAnsi="Times New Roman" w:cs="Times New Roman"/>
+        </w:rPr>
+        <w:t>UTC</w:t>
+      </w:r>
+    </w:p>
+    <w:p>
+      <w:pPr>
+        <w:rPr>
+          <w:rFonts w:ascii="Times New Roman" w:hAnsi="Times New Roman" w:cs="Times New Roman"/>
+        </w:rPr>
+      </w:pPr>
+      <w:r>
+        <w:rPr>
+          <w:rFonts w:ascii="Times New Roman" w:hAnsi="Times New Roman" w:cs="Times New Roman"/>
+        </w:rPr>
+        <w:t>Started decent: 14:41:15 UTC</w:t>
+      </w:r>
+    </w:p>
+    <w:p>
+      <w:pPr>
+        <w:rPr>
+          <w:rFonts w:ascii="Times New Roman" w:hAnsi="Times New Roman" w:cs="Times New Roman"/>
+        </w:rPr>
+      </w:pPr>
+      <w:r>
+        <w:rPr>
+          <w:rFonts w:ascii="Times New Roman" w:hAnsi="Times New Roman" w:cs="Times New Roman"/>
+        </w:rPr>
+        <w:t>Landed: 14:42:25 UTC</w:t>
+      </w:r>
+    </w:p>
+    <w:p>
+      <w:pPr>
+        <w:rPr>
+          <w:rFonts w:ascii="Times New Roman" w:hAnsi="Times New Roman" w:cs="Times New Roman"/>
+        </w:rPr>
+      </w:pPr>
+      <w:r>
+        <w:rPr>
+          <w:rFonts w:ascii="Times New Roman" w:hAnsi="Times New Roman" w:cs="Times New Roman"/>
+        </w:rPr>
+        <w:t xml:space="preserve">Ascent 3 Start: 14:42:33 </w:t>
+      </w:r>
+      <w:r>
+        <w:rPr>
+          <w:rFonts w:ascii="Times New Roman" w:hAnsi="Times New Roman" w:cs="Times New Roman"/>
+        </w:rPr>
+        <w:t>UTC</w:t>
+      </w:r>
+    </w:p>
+    <w:p>
+      <w:pPr>
+        <w:rPr>
+          <w:rFonts w:ascii="Times New Roman" w:hAnsi="Times New Roman" w:cs="Times New Roman"/>
+        </w:rPr>
+      </w:pPr>
+      <w:r>
+        <w:rPr>
+          <w:rFonts w:ascii="Times New Roman" w:hAnsi="Times New Roman" w:cs="Times New Roman"/>
+        </w:rPr>
+        <w:t>Started decent: 14:43:48 UTC</w:t>
+      </w:r>
+    </w:p>
+    <w:p>
+      <w:pPr>
+        <w:rPr>
+          <w:rFonts w:ascii="Times New Roman" w:hAnsi="Times New Roman" w:cs="Times New Roman"/>
+        </w:rPr>
+      </w:pPr>
+      <w:r>
+        <w:rPr>
+          <w:rFonts w:ascii="Times New Roman" w:hAnsi="Times New Roman" w:cs="Times New Roman"/>
+        </w:rPr>
+        <w:t>Landed: 14:</w:t>
+      </w:r>
+      <w:r>
+        <w:rPr>
+          <w:rFonts w:ascii="Times New Roman" w:hAnsi="Times New Roman" w:cs="Times New Roman"/>
+        </w:rPr>
+        <w:t>44</w:t>
+      </w:r>
+      <w:r>
+        <w:rPr>
+          <w:rFonts w:ascii="Times New Roman" w:hAnsi="Times New Roman" w:cs="Times New Roman"/>
+        </w:rPr>
+        <w:t>:</w:t>
+      </w:r>
+      <w:r>
+        <w:rPr>
+          <w:rFonts w:ascii="Times New Roman" w:hAnsi="Times New Roman" w:cs="Times New Roman"/>
+        </w:rPr>
+        <w:t>59</w:t>
+      </w:r>
+      <w:r>
+        <w:rPr>
+          <w:rFonts w:ascii="Times New Roman" w:hAnsi="Times New Roman" w:cs="Times New Roman"/>
+        </w:rPr>
+        <w:t xml:space="preserve"> UTC</w:t>
+      </w:r>
+    </w:p>
+    <w:p>
+      <w:pPr>
+        <w:rPr>
+          <w:rFonts w:ascii="Times New Roman" w:hAnsi="Times New Roman" w:cs="Times New Roman"/>
+        </w:rPr>
+      </w:pPr>
+      <w:r>
+        <w:rPr>
+          <w:rFonts w:ascii="Times New Roman" w:hAnsi="Times New Roman" w:cs="Times New Roman"/>
+        </w:rPr>
+        <w:t>Ascent 4 Start: 14:</w:t>
+      </w:r>
+      <w:r>
+        <w:rPr>
+          <w:rFonts w:ascii="Times New Roman" w:hAnsi="Times New Roman" w:cs="Times New Roman"/>
+        </w:rPr>
+        <w:t>45</w:t>
+      </w:r>
+      <w:r>
+        <w:rPr>
+          <w:rFonts w:ascii="Times New Roman" w:hAnsi="Times New Roman" w:cs="Times New Roman"/>
+        </w:rPr>
+        <w:t>:</w:t>
+      </w:r>
+      <w:r>
+        <w:rPr>
+          <w:rFonts w:ascii="Times New Roman" w:hAnsi="Times New Roman" w:cs="Times New Roman"/>
+        </w:rPr>
+        <w:t>09</w:t>
+      </w:r>
+      <w:r>
+        <w:rPr>
+          <w:rFonts w:ascii="Times New Roman" w:hAnsi="Times New Roman" w:cs="Times New Roman"/>
+        </w:rPr>
+        <w:t xml:space="preserve"> </w:t>
+      </w:r>
+      <w:r>
+        <w:rPr>
+          <w:rFonts w:ascii="Times New Roman" w:hAnsi="Times New Roman" w:cs="Times New Roman"/>
+        </w:rPr>
+        <w:t>UTC</w:t>
+      </w:r>
+    </w:p>
+    <w:p>
+      <w:pPr>
+        <w:rPr>
+          <w:rFonts w:ascii="Times New Roman" w:hAnsi="Times New Roman" w:cs="Times New Roman"/>
+        </w:rPr>
+      </w:pPr>
+      <w:r>
+        <w:rPr>
+          <w:rFonts w:ascii="Times New Roman" w:hAnsi="Times New Roman" w:cs="Times New Roman"/>
+        </w:rPr>
+        <w:t>Started decent: 14:</w:t>
+      </w:r>
+      <w:r>
+        <w:rPr>
+          <w:rFonts w:ascii="Times New Roman" w:hAnsi="Times New Roman" w:cs="Times New Roman"/>
+        </w:rPr>
+        <w:t>46</w:t>
+      </w:r>
+      <w:r>
+        <w:rPr>
+          <w:rFonts w:ascii="Times New Roman" w:hAnsi="Times New Roman" w:cs="Times New Roman"/>
+        </w:rPr>
+        <w:t>:</w:t>
+      </w:r>
+      <w:r>
+        <w:rPr>
+          <w:rFonts w:ascii="Times New Roman" w:hAnsi="Times New Roman" w:cs="Times New Roman"/>
+        </w:rPr>
+        <w:t>19</w:t>
+      </w:r>
+      <w:r>
+        <w:rPr>
+          <w:rFonts w:ascii="Times New Roman" w:hAnsi="Times New Roman" w:cs="Times New Roman"/>
+        </w:rPr>
+        <w:t xml:space="preserve"> UTC</w:t>
+      </w:r>
+    </w:p>
+    <w:p>
+      <w:pPr>
+        <w:rPr>
+          <w:rFonts w:ascii="Times New Roman" w:hAnsi="Times New Roman" w:cs="Times New Roman"/>
+        </w:rPr>
+      </w:pPr>
+      <w:r>
+        <w:rPr>
+          <w:rFonts w:ascii="Times New Roman" w:hAnsi="Times New Roman" w:cs="Times New Roman"/>
+        </w:rPr>
+        <w:t>Landed: 14:</w:t>
+      </w:r>
+      <w:r>
+        <w:rPr>
+          <w:rFonts w:ascii="Times New Roman" w:hAnsi="Times New Roman" w:cs="Times New Roman"/>
+        </w:rPr>
+        <w:t>47</w:t>
+      </w:r>
+      <w:r>
+        <w:rPr>
+          <w:rFonts w:ascii="Times New Roman" w:hAnsi="Times New Roman" w:cs="Times New Roman"/>
+        </w:rPr>
+        <w:t>:</w:t>
+      </w:r>
+      <w:r>
+        <w:rPr>
+          <w:rFonts w:ascii="Times New Roman" w:hAnsi="Times New Roman" w:cs="Times New Roman"/>
+        </w:rPr>
+        <w:t>40</w:t>
+      </w:r>
+      <w:r>
+        <w:rPr>
+          <w:rFonts w:ascii="Times New Roman" w:hAnsi="Times New Roman" w:cs="Times New Roman"/>
+        </w:rPr>
+        <w:t xml:space="preserve"> UTC</w:t>
+      </w:r>
+    </w:p>
+    <w:p>
+      <w:pPr>
+        <w:rPr>
+          <w:rFonts w:ascii="Times New Roman" w:hAnsi="Times New Roman" w:cs="Times New Roman"/>
+        </w:rPr>
+      </w:pPr>
+    </w:p>
+    <w:p>
+      <w:pPr>
+        <w:rPr>
+          <w:rFonts w:ascii="Times New Roman" w:hAnsi="Times New Roman" w:cs="Times New Roman"/>
+        </w:rPr>
+      </w:pPr>
+      <w:r>
+        <w:rPr>
+          <w:rFonts w:ascii="Times New Roman" w:hAnsi="Times New Roman" w:cs="Times New Roman"/>
+        </w:rPr>
+        <w:t xml:space="preserve">Remarks: The flight plan was to fly to 120m and come down 4 times. The assent would be at max throttle and </w:t>
+      </w:r>
+      <w:proofErr w:type="gramStart"/>
+      <w:r>
+        <w:rPr>
+          <w:rFonts w:ascii="Times New Roman" w:hAnsi="Times New Roman" w:cs="Times New Roman"/>
+        </w:rPr>
+        <w:t>the dece</w:t>
+      </w:r>
+      <w:r>
+        <w:rPr>
+          <w:rFonts w:ascii="Times New Roman" w:hAnsi="Times New Roman" w:cs="Times New Roman"/>
+        </w:rPr>
+        <w:t>nt would be done by triggering RTL</w:t>
+      </w:r>
+      <w:proofErr w:type="gramEnd"/>
+      <w:r>
+        <w:rPr>
+          <w:rFonts w:ascii="Times New Roman" w:hAnsi="Times New Roman" w:cs="Times New Roman"/>
+        </w:rPr>
+        <w:t>.</w:t>
+      </w:r>
+    </w:p>
+    <w:p>
+      <w:pPr>
+        <w:rPr>
+          <w:rFonts w:ascii="Times New Roman" w:hAnsi="Times New Roman" w:cs="Times New Roman"/>
+        </w:rPr>
+      </w:pPr>
+    </w:p>
+    <w:p>
+      <w:pPr>
+        <w:rPr>
+          <w:rFonts w:ascii="Times New Roman" w:hAnsi="Times New Roman" w:cs="Times New Roman"/>
+        </w:rPr>
+      </w:pPr>
+    </w:p>
+    <w:p>
+      <w:pPr>
+        <w:rPr>
+          <w:rFonts w:ascii="Times New Roman" w:hAnsi="Times New Roman" w:cs="Times New Roman"/>
+          <w:u w:val="single"/>
+        </w:rPr>
+      </w:pPr>
+      <w:r>
+        <w:rPr>
+          <w:rFonts w:ascii="Times New Roman" w:hAnsi="Times New Roman" w:cs="Times New Roman"/>
+          <w:u w:val="single"/>
+        </w:rPr>
         <w:t>Flight 1</w:t>
       </w:r>
       <w:r>
@@ -5976,47 +6623,692 @@
           <w:rFonts w:ascii="Times New Roman" w:hAnsi="Times New Roman" w:cs="Times New Roman"/>
           <w:u w:val="single"/>
         </w:rPr>
+        <w:t>3</w:t>
+      </w:r>
+      <w:r>
+        <w:rPr>
+          <w:rFonts w:ascii="Times New Roman" w:hAnsi="Times New Roman" w:cs="Times New Roman"/>
+          <w:u w:val="single"/>
+        </w:rPr>
+        <w:t xml:space="preserve"> (Solo)</w:t>
+      </w:r>
+    </w:p>
+    <w:p>
+      <w:pPr>
+        <w:rPr>
+          <w:rFonts w:ascii="Times New Roman" w:hAnsi="Times New Roman" w:cs="Times New Roman"/>
+        </w:rPr>
+      </w:pPr>
+      <w:r>
+        <w:rPr>
+          <w:rFonts w:ascii="Times New Roman" w:hAnsi="Times New Roman" w:cs="Times New Roman"/>
+        </w:rPr>
+        <w:t xml:space="preserve">Battery Number: </w:t>
+      </w:r>
+      <w:r>
+        <w:rPr>
+          <w:rFonts w:ascii="Times New Roman" w:hAnsi="Times New Roman" w:cs="Times New Roman"/>
+        </w:rPr>
         <w:t>2</w:t>
       </w:r>
-      <w:r>
+    </w:p>
+    <w:p>
+      <w:pPr>
+        <w:rPr>
+          <w:rFonts w:ascii="Times New Roman" w:hAnsi="Times New Roman" w:cs="Times New Roman"/>
+        </w:rPr>
+      </w:pPr>
+      <w:r>
+        <w:rPr>
+          <w:rFonts w:ascii="Times New Roman" w:hAnsi="Times New Roman" w:cs="Times New Roman"/>
+        </w:rPr>
+        <w:t>Start Battery: 12.4 V</w:t>
+      </w:r>
+    </w:p>
+    <w:p>
+      <w:pPr>
+        <w:rPr>
+          <w:rFonts w:ascii="Times New Roman" w:hAnsi="Times New Roman" w:cs="Times New Roman"/>
+        </w:rPr>
+      </w:pPr>
+      <w:r>
+        <w:rPr>
+          <w:rFonts w:ascii="Times New Roman" w:hAnsi="Times New Roman" w:cs="Times New Roman"/>
+        </w:rPr>
+        <w:t>Start Direction: 253</w:t>
+      </w:r>
+      <w:r>
+        <w:rPr>
+          <w:rFonts w:ascii="Times New Roman" w:hAnsi="Times New Roman" w:cs="Times New Roman"/>
+        </w:rPr>
+        <w:sym w:font="Symbol" w:char="F0B0"/>
+      </w:r>
+      <w:r>
+        <w:rPr>
+          <w:rFonts w:ascii="Times New Roman" w:hAnsi="Times New Roman" w:cs="Times New Roman"/>
+        </w:rPr>
+        <w:t xml:space="preserve"> W</w:t>
+      </w:r>
+    </w:p>
+    <w:p>
+      <w:pPr>
+        <w:rPr>
+          <w:rFonts w:ascii="Times New Roman" w:hAnsi="Times New Roman" w:cs="Times New Roman"/>
+        </w:rPr>
+      </w:pPr>
+      <w:r>
+        <w:rPr>
+          <w:rFonts w:ascii="Times New Roman" w:hAnsi="Times New Roman" w:cs="Times New Roman"/>
+        </w:rPr>
+        <w:t xml:space="preserve">Ascent 1 Start: 15:07:05 </w:t>
+      </w:r>
+      <w:r>
+        <w:rPr>
+          <w:rFonts w:ascii="Times New Roman" w:hAnsi="Times New Roman" w:cs="Times New Roman"/>
+        </w:rPr>
+        <w:t>UTC</w:t>
+      </w:r>
+    </w:p>
+    <w:p>
+      <w:pPr>
+        <w:rPr>
+          <w:rFonts w:ascii="Times New Roman" w:hAnsi="Times New Roman" w:cs="Times New Roman"/>
+        </w:rPr>
+      </w:pPr>
+      <w:r>
+        <w:rPr>
+          <w:rFonts w:ascii="Times New Roman" w:hAnsi="Times New Roman" w:cs="Times New Roman"/>
+        </w:rPr>
+        <w:t xml:space="preserve">Started decent: </w:t>
+      </w:r>
+      <w:r>
+        <w:rPr>
+          <w:rFonts w:ascii="Times New Roman" w:hAnsi="Times New Roman" w:cs="Times New Roman"/>
+        </w:rPr>
+        <w:t>15:08:11</w:t>
+      </w:r>
+      <w:r>
+        <w:rPr>
+          <w:rFonts w:ascii="Times New Roman" w:hAnsi="Times New Roman" w:cs="Times New Roman"/>
+        </w:rPr>
+        <w:t xml:space="preserve"> UTC</w:t>
+      </w:r>
+    </w:p>
+    <w:p>
+      <w:pPr>
+        <w:rPr>
+          <w:rFonts w:ascii="Times New Roman" w:hAnsi="Times New Roman" w:cs="Times New Roman"/>
+        </w:rPr>
+      </w:pPr>
+      <w:r>
+        <w:rPr>
+          <w:rFonts w:ascii="Times New Roman" w:hAnsi="Times New Roman" w:cs="Times New Roman"/>
+        </w:rPr>
+        <w:t xml:space="preserve">Landed: </w:t>
+      </w:r>
+      <w:r>
+        <w:rPr>
+          <w:rFonts w:ascii="Times New Roman" w:hAnsi="Times New Roman" w:cs="Times New Roman"/>
+        </w:rPr>
+        <w:t>15</w:t>
+      </w:r>
+      <w:r>
+        <w:rPr>
+          <w:rFonts w:ascii="Times New Roman" w:hAnsi="Times New Roman" w:cs="Times New Roman"/>
+        </w:rPr>
+        <w:t>:</w:t>
+      </w:r>
+      <w:r>
+        <w:rPr>
+          <w:rFonts w:ascii="Times New Roman" w:hAnsi="Times New Roman" w:cs="Times New Roman"/>
+        </w:rPr>
+        <w:t>09</w:t>
+      </w:r>
+      <w:r>
+        <w:rPr>
+          <w:rFonts w:ascii="Times New Roman" w:hAnsi="Times New Roman" w:cs="Times New Roman"/>
+        </w:rPr>
+        <w:t>:</w:t>
+      </w:r>
+      <w:r>
+        <w:rPr>
+          <w:rFonts w:ascii="Times New Roman" w:hAnsi="Times New Roman" w:cs="Times New Roman"/>
+        </w:rPr>
+        <w:t>22</w:t>
+      </w:r>
+      <w:r>
+        <w:rPr>
+          <w:rFonts w:ascii="Times New Roman" w:hAnsi="Times New Roman" w:cs="Times New Roman"/>
+        </w:rPr>
+        <w:t xml:space="preserve"> UTC</w:t>
+      </w:r>
+    </w:p>
+    <w:p>
+      <w:pPr>
+        <w:rPr>
+          <w:rFonts w:ascii="Times New Roman" w:hAnsi="Times New Roman" w:cs="Times New Roman"/>
+        </w:rPr>
+      </w:pPr>
+      <w:r>
+        <w:rPr>
+          <w:rFonts w:ascii="Times New Roman" w:hAnsi="Times New Roman" w:cs="Times New Roman"/>
+        </w:rPr>
+        <w:t xml:space="preserve">Ascent 2 Start: </w:t>
+      </w:r>
+      <w:r>
+        <w:rPr>
+          <w:rFonts w:ascii="Times New Roman" w:hAnsi="Times New Roman" w:cs="Times New Roman"/>
+        </w:rPr>
+        <w:t>15</w:t>
+      </w:r>
+      <w:r>
+        <w:rPr>
+          <w:rFonts w:ascii="Times New Roman" w:hAnsi="Times New Roman" w:cs="Times New Roman"/>
+        </w:rPr>
+        <w:t>:</w:t>
+      </w:r>
+      <w:r>
+        <w:rPr>
+          <w:rFonts w:ascii="Times New Roman" w:hAnsi="Times New Roman" w:cs="Times New Roman"/>
+        </w:rPr>
+        <w:t>09</w:t>
+      </w:r>
+      <w:r>
+        <w:rPr>
+          <w:rFonts w:ascii="Times New Roman" w:hAnsi="Times New Roman" w:cs="Times New Roman"/>
+        </w:rPr>
+        <w:t>:</w:t>
+      </w:r>
+      <w:r>
+        <w:rPr>
+          <w:rFonts w:ascii="Times New Roman" w:hAnsi="Times New Roman" w:cs="Times New Roman"/>
+        </w:rPr>
+        <w:t>32</w:t>
+      </w:r>
+      <w:r>
+        <w:rPr>
+          <w:rFonts w:ascii="Times New Roman" w:hAnsi="Times New Roman" w:cs="Times New Roman"/>
+        </w:rPr>
+        <w:t xml:space="preserve"> </w:t>
+      </w:r>
+      <w:r>
+        <w:rPr>
+          <w:rFonts w:ascii="Times New Roman" w:hAnsi="Times New Roman" w:cs="Times New Roman"/>
+        </w:rPr>
+        <w:t>UTC</w:t>
+      </w:r>
+    </w:p>
+    <w:p>
+      <w:pPr>
+        <w:rPr>
+          <w:rFonts w:ascii="Times New Roman" w:hAnsi="Times New Roman" w:cs="Times New Roman"/>
+        </w:rPr>
+      </w:pPr>
+      <w:r>
+        <w:rPr>
+          <w:rFonts w:ascii="Times New Roman" w:hAnsi="Times New Roman" w:cs="Times New Roman"/>
+        </w:rPr>
+        <w:t xml:space="preserve">Started decent: </w:t>
+      </w:r>
+      <w:r>
+        <w:rPr>
+          <w:rFonts w:ascii="Times New Roman" w:hAnsi="Times New Roman" w:cs="Times New Roman"/>
+        </w:rPr>
+        <w:t>15</w:t>
+      </w:r>
+      <w:r>
+        <w:rPr>
+          <w:rFonts w:ascii="Times New Roman" w:hAnsi="Times New Roman" w:cs="Times New Roman"/>
+        </w:rPr>
+        <w:t>:</w:t>
+      </w:r>
+      <w:r>
+        <w:rPr>
+          <w:rFonts w:ascii="Times New Roman" w:hAnsi="Times New Roman" w:cs="Times New Roman"/>
+        </w:rPr>
+        <w:t>10</w:t>
+      </w:r>
+      <w:r>
+        <w:rPr>
+          <w:rFonts w:ascii="Times New Roman" w:hAnsi="Times New Roman" w:cs="Times New Roman"/>
+        </w:rPr>
+        <w:t>:</w:t>
+      </w:r>
+      <w:r>
+        <w:rPr>
+          <w:rFonts w:ascii="Times New Roman" w:hAnsi="Times New Roman" w:cs="Times New Roman"/>
+        </w:rPr>
+        <w:t>41</w:t>
+      </w:r>
+      <w:r>
+        <w:rPr>
+          <w:rFonts w:ascii="Times New Roman" w:hAnsi="Times New Roman" w:cs="Times New Roman"/>
+        </w:rPr>
+        <w:t xml:space="preserve"> UTC</w:t>
+      </w:r>
+    </w:p>
+    <w:p>
+      <w:pPr>
+        <w:rPr>
+          <w:rFonts w:ascii="Times New Roman" w:hAnsi="Times New Roman" w:cs="Times New Roman"/>
+        </w:rPr>
+      </w:pPr>
+      <w:r>
+        <w:rPr>
+          <w:rFonts w:ascii="Times New Roman" w:hAnsi="Times New Roman" w:cs="Times New Roman"/>
+        </w:rPr>
+        <w:t xml:space="preserve">Landed: </w:t>
+      </w:r>
+      <w:r>
+        <w:rPr>
+          <w:rFonts w:ascii="Times New Roman" w:hAnsi="Times New Roman" w:cs="Times New Roman"/>
+        </w:rPr>
+        <w:t>15</w:t>
+      </w:r>
+      <w:r>
+        <w:rPr>
+          <w:rFonts w:ascii="Times New Roman" w:hAnsi="Times New Roman" w:cs="Times New Roman"/>
+        </w:rPr>
+        <w:t>:</w:t>
+      </w:r>
+      <w:r>
+        <w:rPr>
+          <w:rFonts w:ascii="Times New Roman" w:hAnsi="Times New Roman" w:cs="Times New Roman"/>
+        </w:rPr>
+        <w:t>11</w:t>
+      </w:r>
+      <w:r>
+        <w:rPr>
+          <w:rFonts w:ascii="Times New Roman" w:hAnsi="Times New Roman" w:cs="Times New Roman"/>
+        </w:rPr>
+        <w:t>:</w:t>
+      </w:r>
+      <w:r>
+        <w:rPr>
+          <w:rFonts w:ascii="Times New Roman" w:hAnsi="Times New Roman" w:cs="Times New Roman"/>
+        </w:rPr>
+        <w:t>53</w:t>
+      </w:r>
+      <w:r>
+        <w:rPr>
+          <w:rFonts w:ascii="Times New Roman" w:hAnsi="Times New Roman" w:cs="Times New Roman"/>
+        </w:rPr>
+        <w:t xml:space="preserve"> UTC</w:t>
+      </w:r>
+    </w:p>
+    <w:p>
+      <w:pPr>
+        <w:rPr>
+          <w:rFonts w:ascii="Times New Roman" w:hAnsi="Times New Roman" w:cs="Times New Roman"/>
+        </w:rPr>
+      </w:pPr>
+      <w:r>
+        <w:rPr>
+          <w:rFonts w:ascii="Times New Roman" w:hAnsi="Times New Roman" w:cs="Times New Roman"/>
+        </w:rPr>
+        <w:t xml:space="preserve">Ascent 3 Start: </w:t>
+      </w:r>
+      <w:r>
+        <w:rPr>
+          <w:rFonts w:ascii="Times New Roman" w:hAnsi="Times New Roman" w:cs="Times New Roman"/>
+        </w:rPr>
+        <w:t>15</w:t>
+      </w:r>
+      <w:r>
+        <w:rPr>
+          <w:rFonts w:ascii="Times New Roman" w:hAnsi="Times New Roman" w:cs="Times New Roman"/>
+        </w:rPr>
+        <w:t>:</w:t>
+      </w:r>
+      <w:r>
+        <w:rPr>
+          <w:rFonts w:ascii="Times New Roman" w:hAnsi="Times New Roman" w:cs="Times New Roman"/>
+        </w:rPr>
+        <w:t>12</w:t>
+      </w:r>
+      <w:r>
+        <w:rPr>
+          <w:rFonts w:ascii="Times New Roman" w:hAnsi="Times New Roman" w:cs="Times New Roman"/>
+        </w:rPr>
+        <w:t>:</w:t>
+      </w:r>
+      <w:r>
+        <w:rPr>
+          <w:rFonts w:ascii="Times New Roman" w:hAnsi="Times New Roman" w:cs="Times New Roman"/>
+        </w:rPr>
+        <w:t>01</w:t>
+      </w:r>
+      <w:r>
+        <w:rPr>
+          <w:rFonts w:ascii="Times New Roman" w:hAnsi="Times New Roman" w:cs="Times New Roman"/>
+        </w:rPr>
+        <w:t xml:space="preserve"> </w:t>
+      </w:r>
+      <w:r>
+        <w:rPr>
+          <w:rFonts w:ascii="Times New Roman" w:hAnsi="Times New Roman" w:cs="Times New Roman"/>
+        </w:rPr>
+        <w:t>UTC</w:t>
+      </w:r>
+    </w:p>
+    <w:p>
+      <w:pPr>
+        <w:rPr>
+          <w:rFonts w:ascii="Times New Roman" w:hAnsi="Times New Roman" w:cs="Times New Roman"/>
+        </w:rPr>
+      </w:pPr>
+      <w:r>
+        <w:rPr>
+          <w:rFonts w:ascii="Times New Roman" w:hAnsi="Times New Roman" w:cs="Times New Roman"/>
+        </w:rPr>
+        <w:t xml:space="preserve">Started decent: </w:t>
+      </w:r>
+      <w:r>
+        <w:rPr>
+          <w:rFonts w:ascii="Times New Roman" w:hAnsi="Times New Roman" w:cs="Times New Roman"/>
+        </w:rPr>
+        <w:t>15</w:t>
+      </w:r>
+      <w:r>
+        <w:rPr>
+          <w:rFonts w:ascii="Times New Roman" w:hAnsi="Times New Roman" w:cs="Times New Roman"/>
+        </w:rPr>
+        <w:t>:</w:t>
+      </w:r>
+      <w:r>
+        <w:rPr>
+          <w:rFonts w:ascii="Times New Roman" w:hAnsi="Times New Roman" w:cs="Times New Roman"/>
+        </w:rPr>
+        <w:t>13</w:t>
+      </w:r>
+      <w:r>
+        <w:rPr>
+          <w:rFonts w:ascii="Times New Roman" w:hAnsi="Times New Roman" w:cs="Times New Roman"/>
+        </w:rPr>
+        <w:t>:</w:t>
+      </w:r>
+      <w:r>
+        <w:rPr>
+          <w:rFonts w:ascii="Times New Roman" w:hAnsi="Times New Roman" w:cs="Times New Roman"/>
+        </w:rPr>
+        <w:t>16</w:t>
+      </w:r>
+      <w:r>
+        <w:rPr>
+          <w:rFonts w:ascii="Times New Roman" w:hAnsi="Times New Roman" w:cs="Times New Roman"/>
+        </w:rPr>
+        <w:t xml:space="preserve"> UTC</w:t>
+      </w:r>
+    </w:p>
+    <w:p>
+      <w:pPr>
+        <w:rPr>
+          <w:rFonts w:ascii="Times New Roman" w:hAnsi="Times New Roman" w:cs="Times New Roman"/>
+        </w:rPr>
+      </w:pPr>
+      <w:r>
+        <w:rPr>
+          <w:rFonts w:ascii="Times New Roman" w:hAnsi="Times New Roman" w:cs="Times New Roman"/>
+        </w:rPr>
+        <w:t xml:space="preserve">Landed: </w:t>
+      </w:r>
+      <w:r>
+        <w:rPr>
+          <w:rFonts w:ascii="Times New Roman" w:hAnsi="Times New Roman" w:cs="Times New Roman"/>
+        </w:rPr>
+        <w:t>15</w:t>
+      </w:r>
+      <w:r>
+        <w:rPr>
+          <w:rFonts w:ascii="Times New Roman" w:hAnsi="Times New Roman" w:cs="Times New Roman"/>
+        </w:rPr>
+        <w:t>:</w:t>
+      </w:r>
+      <w:r>
+        <w:rPr>
+          <w:rFonts w:ascii="Times New Roman" w:hAnsi="Times New Roman" w:cs="Times New Roman"/>
+        </w:rPr>
+        <w:t>14</w:t>
+      </w:r>
+      <w:r>
+        <w:rPr>
+          <w:rFonts w:ascii="Times New Roman" w:hAnsi="Times New Roman" w:cs="Times New Roman"/>
+        </w:rPr>
+        <w:t>:</w:t>
+      </w:r>
+      <w:r>
+        <w:rPr>
+          <w:rFonts w:ascii="Times New Roman" w:hAnsi="Times New Roman" w:cs="Times New Roman"/>
+        </w:rPr>
+        <w:t>25</w:t>
+      </w:r>
+      <w:r>
+        <w:rPr>
+          <w:rFonts w:ascii="Times New Roman" w:hAnsi="Times New Roman" w:cs="Times New Roman"/>
+        </w:rPr>
+        <w:t xml:space="preserve"> UTC</w:t>
+      </w:r>
+    </w:p>
+    <w:p>
+      <w:pPr>
+        <w:rPr>
+          <w:rFonts w:ascii="Times New Roman" w:hAnsi="Times New Roman" w:cs="Times New Roman"/>
+        </w:rPr>
+      </w:pPr>
+      <w:r>
+        <w:rPr>
+          <w:rFonts w:ascii="Times New Roman" w:hAnsi="Times New Roman" w:cs="Times New Roman"/>
+        </w:rPr>
+        <w:t xml:space="preserve">Ascent 4 Start: </w:t>
+      </w:r>
+      <w:r>
+        <w:rPr>
+          <w:rFonts w:ascii="Times New Roman" w:hAnsi="Times New Roman" w:cs="Times New Roman"/>
+        </w:rPr>
+        <w:t>15</w:t>
+      </w:r>
+      <w:r>
+        <w:rPr>
+          <w:rFonts w:ascii="Times New Roman" w:hAnsi="Times New Roman" w:cs="Times New Roman"/>
+        </w:rPr>
+        <w:t>:</w:t>
+      </w:r>
+      <w:r>
+        <w:rPr>
+          <w:rFonts w:ascii="Times New Roman" w:hAnsi="Times New Roman" w:cs="Times New Roman"/>
+        </w:rPr>
+        <w:t>14</w:t>
+      </w:r>
+      <w:r>
+        <w:rPr>
+          <w:rFonts w:ascii="Times New Roman" w:hAnsi="Times New Roman" w:cs="Times New Roman"/>
+        </w:rPr>
+        <w:t>:</w:t>
+      </w:r>
+      <w:r>
+        <w:rPr>
+          <w:rFonts w:ascii="Times New Roman" w:hAnsi="Times New Roman" w:cs="Times New Roman"/>
+        </w:rPr>
+        <w:t>35</w:t>
+      </w:r>
+      <w:r>
+        <w:rPr>
+          <w:rFonts w:ascii="Times New Roman" w:hAnsi="Times New Roman" w:cs="Times New Roman"/>
+        </w:rPr>
+        <w:t xml:space="preserve"> </w:t>
+      </w:r>
+      <w:r>
+        <w:rPr>
+          <w:rFonts w:ascii="Times New Roman" w:hAnsi="Times New Roman" w:cs="Times New Roman"/>
+        </w:rPr>
+        <w:t>UTC</w:t>
+      </w:r>
+    </w:p>
+    <w:p>
+      <w:pPr>
+        <w:rPr>
+          <w:rFonts w:ascii="Times New Roman" w:hAnsi="Times New Roman" w:cs="Times New Roman"/>
+        </w:rPr>
+      </w:pPr>
+      <w:r>
+        <w:rPr>
+          <w:rFonts w:ascii="Times New Roman" w:hAnsi="Times New Roman" w:cs="Times New Roman"/>
+        </w:rPr>
+        <w:t xml:space="preserve">Started decent: </w:t>
+      </w:r>
+      <w:r>
+        <w:rPr>
+          <w:rFonts w:ascii="Times New Roman" w:hAnsi="Times New Roman" w:cs="Times New Roman"/>
+        </w:rPr>
+        <w:t>15</w:t>
+      </w:r>
+      <w:r>
+        <w:rPr>
+          <w:rFonts w:ascii="Times New Roman" w:hAnsi="Times New Roman" w:cs="Times New Roman"/>
+        </w:rPr>
+        <w:t>:</w:t>
+      </w:r>
+      <w:r>
+        <w:rPr>
+          <w:rFonts w:ascii="Times New Roman" w:hAnsi="Times New Roman" w:cs="Times New Roman"/>
+        </w:rPr>
+        <w:t>15</w:t>
+      </w:r>
+      <w:r>
+        <w:rPr>
+          <w:rFonts w:ascii="Times New Roman" w:hAnsi="Times New Roman" w:cs="Times New Roman"/>
+        </w:rPr>
+        <w:t>:</w:t>
+      </w:r>
+      <w:r>
+        <w:rPr>
+          <w:rFonts w:ascii="Times New Roman" w:hAnsi="Times New Roman" w:cs="Times New Roman"/>
+        </w:rPr>
+        <w:t>46</w:t>
+      </w:r>
+      <w:r>
+        <w:rPr>
+          <w:rFonts w:ascii="Times New Roman" w:hAnsi="Times New Roman" w:cs="Times New Roman"/>
+        </w:rPr>
+        <w:t xml:space="preserve"> UTC</w:t>
+      </w:r>
+    </w:p>
+    <w:p>
+      <w:pPr>
+        <w:rPr>
+          <w:rFonts w:ascii="Times New Roman" w:hAnsi="Times New Roman" w:cs="Times New Roman"/>
+        </w:rPr>
+      </w:pPr>
+      <w:r>
+        <w:rPr>
+          <w:rFonts w:ascii="Times New Roman" w:hAnsi="Times New Roman" w:cs="Times New Roman"/>
+        </w:rPr>
+        <w:t xml:space="preserve">Landed: </w:t>
+      </w:r>
+      <w:r>
+        <w:rPr>
+          <w:rFonts w:ascii="Times New Roman" w:hAnsi="Times New Roman" w:cs="Times New Roman"/>
+        </w:rPr>
+        <w:t>15</w:t>
+      </w:r>
+      <w:r>
+        <w:rPr>
+          <w:rFonts w:ascii="Times New Roman" w:hAnsi="Times New Roman" w:cs="Times New Roman"/>
+        </w:rPr>
+        <w:t>:</w:t>
+      </w:r>
+      <w:r>
+        <w:rPr>
+          <w:rFonts w:ascii="Times New Roman" w:hAnsi="Times New Roman" w:cs="Times New Roman"/>
+        </w:rPr>
+        <w:t>16</w:t>
+      </w:r>
+      <w:r>
+        <w:rPr>
+          <w:rFonts w:ascii="Times New Roman" w:hAnsi="Times New Roman" w:cs="Times New Roman"/>
+        </w:rPr>
+        <w:t>:</w:t>
+      </w:r>
+      <w:r>
+        <w:rPr>
+          <w:rFonts w:ascii="Times New Roman" w:hAnsi="Times New Roman" w:cs="Times New Roman"/>
+        </w:rPr>
+        <w:t>56</w:t>
+      </w:r>
+      <w:r>
+        <w:rPr>
+          <w:rFonts w:ascii="Times New Roman" w:hAnsi="Times New Roman" w:cs="Times New Roman"/>
+        </w:rPr>
+        <w:t xml:space="preserve"> UTC</w:t>
+      </w:r>
+    </w:p>
+    <w:p>
+      <w:pPr>
+        <w:rPr>
+          <w:rFonts w:ascii="Times New Roman" w:hAnsi="Times New Roman" w:cs="Times New Roman"/>
+        </w:rPr>
+      </w:pPr>
+    </w:p>
+    <w:p>
+      <w:pPr>
+        <w:rPr>
+          <w:rFonts w:ascii="Times New Roman" w:hAnsi="Times New Roman" w:cs="Times New Roman"/>
+        </w:rPr>
+      </w:pPr>
+      <w:r>
+        <w:rPr>
+          <w:rFonts w:ascii="Times New Roman" w:hAnsi="Times New Roman" w:cs="Times New Roman"/>
+        </w:rPr>
+        <w:t xml:space="preserve">Remarks: The flight plan was to fly to 120m and come down 4 times. The assent would be at max throttle and </w:t>
+      </w:r>
+      <w:proofErr w:type="gramStart"/>
+      <w:r>
+        <w:rPr>
+          <w:rFonts w:ascii="Times New Roman" w:hAnsi="Times New Roman" w:cs="Times New Roman"/>
+        </w:rPr>
+        <w:t>the decent would be done by triggering RTL</w:t>
+      </w:r>
+      <w:proofErr w:type="gramEnd"/>
+      <w:r>
+        <w:rPr>
+          <w:rFonts w:ascii="Times New Roman" w:hAnsi="Times New Roman" w:cs="Times New Roman"/>
+        </w:rPr>
+        <w:t>.</w:t>
+      </w:r>
+    </w:p>
+    <w:p>
+      <w:pPr>
+        <w:rPr>
+          <w:rFonts w:ascii="Times New Roman" w:hAnsi="Times New Roman" w:cs="Times New Roman"/>
+        </w:rPr>
+      </w:pPr>
+    </w:p>
+    <w:p>
+      <w:pPr>
         <w:rPr>
           <w:rFonts w:ascii="Times New Roman" w:hAnsi="Times New Roman" w:cs="Times New Roman"/>
           <w:u w:val="single"/>
         </w:rPr>
-        <w:t xml:space="preserve"> (</w:t>
-      </w:r>
+      </w:pPr>
       <w:r>
         <w:rPr>
           <w:rFonts w:ascii="Times New Roman" w:hAnsi="Times New Roman" w:cs="Times New Roman"/>
           <w:u w:val="single"/>
         </w:rPr>
-        <w:t>Solo</w:t>
-      </w:r>
-      <w:r>
-        <w:rPr>
-          <w:rFonts w:ascii="Times New Roman" w:hAnsi="Times New Roman" w:cs="Times New Roman"/>
-          <w:u w:val="single"/>
-        </w:rPr>
-        <w:t>)</w:t>
-      </w:r>
-    </w:p>
-    <w:p>
-      <w:pPr>
-        <w:rPr>
-          <w:rFonts w:ascii="Times New Roman" w:hAnsi="Times New Roman" w:cs="Times New Roman"/>
-        </w:rPr>
-      </w:pPr>
-      <w:r>
-        <w:rPr>
-          <w:rFonts w:ascii="Times New Roman" w:hAnsi="Times New Roman" w:cs="Times New Roman"/>
-        </w:rPr>
-        <w:t xml:space="preserve">Battery Number: </w:t>
-      </w:r>
-      <w:r>
-        <w:rPr>
-          <w:rFonts w:ascii="Times New Roman" w:hAnsi="Times New Roman" w:cs="Times New Roman"/>
-        </w:rPr>
-        <w:t>1</w:t>
+        <w:t>Flight 14 (Iris+)</w:t>
+      </w:r>
+    </w:p>
+    <w:p>
+      <w:pPr>
+        <w:rPr>
+          <w:rFonts w:ascii="Times New Roman" w:hAnsi="Times New Roman" w:cs="Times New Roman"/>
+        </w:rPr>
+      </w:pPr>
+      <w:r>
+        <w:rPr>
+          <w:rFonts w:ascii="Times New Roman" w:hAnsi="Times New Roman" w:cs="Times New Roman"/>
+        </w:rPr>
+        <w:t>Battery Number: 2</w:t>
       </w:r>
     </w:p>
     <w:p>
@@ -6067,43 +7359,7 @@
         <w:rPr>
           <w:rFonts w:ascii="Times New Roman" w:hAnsi="Times New Roman" w:cs="Times New Roman"/>
         </w:rPr>
-        <w:t xml:space="preserve">Ascent </w:t>
-      </w:r>
-      <w:r>
-        <w:rPr>
-          <w:rFonts w:ascii="Times New Roman" w:hAnsi="Times New Roman" w:cs="Times New Roman"/>
-        </w:rPr>
-        <w:t xml:space="preserve">1 </w:t>
-      </w:r>
-      <w:r>
-        <w:rPr>
-          <w:rFonts w:ascii="Times New Roman" w:hAnsi="Times New Roman" w:cs="Times New Roman"/>
-        </w:rPr>
-        <w:t>Start: 14:</w:t>
-      </w:r>
-      <w:r>
-        <w:rPr>
-          <w:rFonts w:ascii="Times New Roman" w:hAnsi="Times New Roman" w:cs="Times New Roman"/>
-        </w:rPr>
-        <w:t>37</w:t>
-      </w:r>
-      <w:r>
-        <w:rPr>
-          <w:rFonts w:ascii="Times New Roman" w:hAnsi="Times New Roman" w:cs="Times New Roman"/>
-        </w:rPr>
-        <w:t>:</w:t>
-      </w:r>
-      <w:r>
-        <w:rPr>
-          <w:rFonts w:ascii="Times New Roman" w:hAnsi="Times New Roman" w:cs="Times New Roman"/>
-        </w:rPr>
-        <w:t>36</w:t>
-      </w:r>
-      <w:r>
-        <w:rPr>
-          <w:rFonts w:ascii="Times New Roman" w:hAnsi="Times New Roman" w:cs="Times New Roman"/>
-        </w:rPr>
-        <w:t xml:space="preserve"> </w:t>
+        <w:t xml:space="preserve">Ascent Start: 16:53:11 </w:t>
       </w:r>
       <w:r>
         <w:rPr>
@@ -6122,1319 +7378,6 @@
         <w:rPr>
           <w:rFonts w:ascii="Times New Roman" w:hAnsi="Times New Roman" w:cs="Times New Roman"/>
         </w:rPr>
-        <w:t xml:space="preserve">Started decent: </w:t>
-      </w:r>
-      <w:r>
-        <w:rPr>
-          <w:rFonts w:ascii="Times New Roman" w:hAnsi="Times New Roman" w:cs="Times New Roman"/>
-        </w:rPr>
-        <w:t>--------</w:t>
-      </w:r>
-      <w:r>
-        <w:rPr>
-          <w:rFonts w:ascii="Times New Roman" w:hAnsi="Times New Roman" w:cs="Times New Roman"/>
-        </w:rPr>
-        <w:t xml:space="preserve"> UTC</w:t>
-      </w:r>
-    </w:p>
-    <w:p>
-      <w:pPr>
-        <w:rPr>
-          <w:rFonts w:ascii="Times New Roman" w:hAnsi="Times New Roman" w:cs="Times New Roman"/>
-        </w:rPr>
-      </w:pPr>
-      <w:r>
-        <w:rPr>
-          <w:rFonts w:ascii="Times New Roman" w:hAnsi="Times New Roman" w:cs="Times New Roman"/>
-        </w:rPr>
-        <w:t>Landed: 14:</w:t>
-      </w:r>
-      <w:r>
-        <w:rPr>
-          <w:rFonts w:ascii="Times New Roman" w:hAnsi="Times New Roman" w:cs="Times New Roman"/>
-        </w:rPr>
-        <w:t>39</w:t>
-      </w:r>
-      <w:r>
-        <w:rPr>
-          <w:rFonts w:ascii="Times New Roman" w:hAnsi="Times New Roman" w:cs="Times New Roman"/>
-        </w:rPr>
-        <w:t>:</w:t>
-      </w:r>
-      <w:r>
-        <w:rPr>
-          <w:rFonts w:ascii="Times New Roman" w:hAnsi="Times New Roman" w:cs="Times New Roman"/>
-        </w:rPr>
-        <w:t>54</w:t>
-      </w:r>
-      <w:r>
-        <w:rPr>
-          <w:rFonts w:ascii="Times New Roman" w:hAnsi="Times New Roman" w:cs="Times New Roman"/>
-        </w:rPr>
-        <w:t xml:space="preserve"> UTC</w:t>
-      </w:r>
-    </w:p>
-    <w:p>
-      <w:pPr>
-        <w:rPr>
-          <w:rFonts w:ascii="Times New Roman" w:hAnsi="Times New Roman" w:cs="Times New Roman"/>
-        </w:rPr>
-      </w:pPr>
-      <w:r>
-        <w:rPr>
-          <w:rFonts w:ascii="Times New Roman" w:hAnsi="Times New Roman" w:cs="Times New Roman"/>
-        </w:rPr>
-        <w:t xml:space="preserve">Ascent </w:t>
-      </w:r>
-      <w:r>
-        <w:rPr>
-          <w:rFonts w:ascii="Times New Roman" w:hAnsi="Times New Roman" w:cs="Times New Roman"/>
-        </w:rPr>
-        <w:t>2</w:t>
-      </w:r>
-      <w:r>
-        <w:rPr>
-          <w:rFonts w:ascii="Times New Roman" w:hAnsi="Times New Roman" w:cs="Times New Roman"/>
-        </w:rPr>
-        <w:t xml:space="preserve"> Start: 14:</w:t>
-      </w:r>
-      <w:r>
-        <w:rPr>
-          <w:rFonts w:ascii="Times New Roman" w:hAnsi="Times New Roman" w:cs="Times New Roman"/>
-        </w:rPr>
-        <w:t>40</w:t>
-      </w:r>
-      <w:r>
-        <w:rPr>
-          <w:rFonts w:ascii="Times New Roman" w:hAnsi="Times New Roman" w:cs="Times New Roman"/>
-        </w:rPr>
-        <w:t>:</w:t>
-      </w:r>
-      <w:r>
-        <w:rPr>
-          <w:rFonts w:ascii="Times New Roman" w:hAnsi="Times New Roman" w:cs="Times New Roman"/>
-        </w:rPr>
-        <w:t>04</w:t>
-      </w:r>
-      <w:r>
-        <w:rPr>
-          <w:rFonts w:ascii="Times New Roman" w:hAnsi="Times New Roman" w:cs="Times New Roman"/>
-        </w:rPr>
-        <w:t xml:space="preserve"> </w:t>
-      </w:r>
-      <w:r>
-        <w:rPr>
-          <w:rFonts w:ascii="Times New Roman" w:hAnsi="Times New Roman" w:cs="Times New Roman"/>
-        </w:rPr>
-        <w:t>UTC</w:t>
-      </w:r>
-    </w:p>
-    <w:p>
-      <w:pPr>
-        <w:rPr>
-          <w:rFonts w:ascii="Times New Roman" w:hAnsi="Times New Roman" w:cs="Times New Roman"/>
-        </w:rPr>
-      </w:pPr>
-      <w:r>
-        <w:rPr>
-          <w:rFonts w:ascii="Times New Roman" w:hAnsi="Times New Roman" w:cs="Times New Roman"/>
-        </w:rPr>
-        <w:t>Started decent: 14:</w:t>
-      </w:r>
-      <w:r>
-        <w:rPr>
-          <w:rFonts w:ascii="Times New Roman" w:hAnsi="Times New Roman" w:cs="Times New Roman"/>
-        </w:rPr>
-        <w:t>41</w:t>
-      </w:r>
-      <w:r>
-        <w:rPr>
-          <w:rFonts w:ascii="Times New Roman" w:hAnsi="Times New Roman" w:cs="Times New Roman"/>
-        </w:rPr>
-        <w:t>:</w:t>
-      </w:r>
-      <w:r>
-        <w:rPr>
-          <w:rFonts w:ascii="Times New Roman" w:hAnsi="Times New Roman" w:cs="Times New Roman"/>
-        </w:rPr>
-        <w:t>15</w:t>
-      </w:r>
-      <w:r>
-        <w:rPr>
-          <w:rFonts w:ascii="Times New Roman" w:hAnsi="Times New Roman" w:cs="Times New Roman"/>
-        </w:rPr>
-        <w:t xml:space="preserve"> UTC</w:t>
-      </w:r>
-    </w:p>
-    <w:p>
-      <w:pPr>
-        <w:rPr>
-          <w:rFonts w:ascii="Times New Roman" w:hAnsi="Times New Roman" w:cs="Times New Roman"/>
-        </w:rPr>
-      </w:pPr>
-      <w:r>
-        <w:rPr>
-          <w:rFonts w:ascii="Times New Roman" w:hAnsi="Times New Roman" w:cs="Times New Roman"/>
-        </w:rPr>
-        <w:t>Landed: 14:</w:t>
-      </w:r>
-      <w:r>
-        <w:rPr>
-          <w:rFonts w:ascii="Times New Roman" w:hAnsi="Times New Roman" w:cs="Times New Roman"/>
-        </w:rPr>
-        <w:t>42</w:t>
-      </w:r>
-      <w:r>
-        <w:rPr>
-          <w:rFonts w:ascii="Times New Roman" w:hAnsi="Times New Roman" w:cs="Times New Roman"/>
-        </w:rPr>
-        <w:t>:</w:t>
-      </w:r>
-      <w:r>
-        <w:rPr>
-          <w:rFonts w:ascii="Times New Roman" w:hAnsi="Times New Roman" w:cs="Times New Roman"/>
-        </w:rPr>
-        <w:t>25</w:t>
-      </w:r>
-      <w:r>
-        <w:rPr>
-          <w:rFonts w:ascii="Times New Roman" w:hAnsi="Times New Roman" w:cs="Times New Roman"/>
-        </w:rPr>
-        <w:t xml:space="preserve"> UTC</w:t>
-      </w:r>
-    </w:p>
-    <w:p>
-      <w:pPr>
-        <w:rPr>
-          <w:rFonts w:ascii="Times New Roman" w:hAnsi="Times New Roman" w:cs="Times New Roman"/>
-        </w:rPr>
-      </w:pPr>
-      <w:r>
-        <w:rPr>
-          <w:rFonts w:ascii="Times New Roman" w:hAnsi="Times New Roman" w:cs="Times New Roman"/>
-        </w:rPr>
-        <w:t xml:space="preserve">Ascent </w:t>
-      </w:r>
-      <w:r>
-        <w:rPr>
-          <w:rFonts w:ascii="Times New Roman" w:hAnsi="Times New Roman" w:cs="Times New Roman"/>
-        </w:rPr>
-        <w:t>3</w:t>
-      </w:r>
-      <w:r>
-        <w:rPr>
-          <w:rFonts w:ascii="Times New Roman" w:hAnsi="Times New Roman" w:cs="Times New Roman"/>
-        </w:rPr>
-        <w:t xml:space="preserve"> Start: 14:</w:t>
-      </w:r>
-      <w:r>
-        <w:rPr>
-          <w:rFonts w:ascii="Times New Roman" w:hAnsi="Times New Roman" w:cs="Times New Roman"/>
-        </w:rPr>
-        <w:t>42</w:t>
-      </w:r>
-      <w:r>
-        <w:rPr>
-          <w:rFonts w:ascii="Times New Roman" w:hAnsi="Times New Roman" w:cs="Times New Roman"/>
-        </w:rPr>
-        <w:t>:</w:t>
-      </w:r>
-      <w:r>
-        <w:rPr>
-          <w:rFonts w:ascii="Times New Roman" w:hAnsi="Times New Roman" w:cs="Times New Roman"/>
-        </w:rPr>
-        <w:t>33</w:t>
-      </w:r>
-      <w:r>
-        <w:rPr>
-          <w:rFonts w:ascii="Times New Roman" w:hAnsi="Times New Roman" w:cs="Times New Roman"/>
-        </w:rPr>
-        <w:t xml:space="preserve"> </w:t>
-      </w:r>
-      <w:r>
-        <w:rPr>
-          <w:rFonts w:ascii="Times New Roman" w:hAnsi="Times New Roman" w:cs="Times New Roman"/>
-        </w:rPr>
-        <w:t>UTC</w:t>
-      </w:r>
-    </w:p>
-    <w:p>
-      <w:pPr>
-        <w:rPr>
-          <w:rFonts w:ascii="Times New Roman" w:hAnsi="Times New Roman" w:cs="Times New Roman"/>
-        </w:rPr>
-      </w:pPr>
-      <w:r>
-        <w:rPr>
-          <w:rFonts w:ascii="Times New Roman" w:hAnsi="Times New Roman" w:cs="Times New Roman"/>
-        </w:rPr>
-        <w:t>Started decent: 14:</w:t>
-      </w:r>
-      <w:r>
-        <w:rPr>
-          <w:rFonts w:ascii="Times New Roman" w:hAnsi="Times New Roman" w:cs="Times New Roman"/>
-        </w:rPr>
-        <w:t>43</w:t>
-      </w:r>
-      <w:r>
-        <w:rPr>
-          <w:rFonts w:ascii="Times New Roman" w:hAnsi="Times New Roman" w:cs="Times New Roman"/>
-        </w:rPr>
-        <w:t>:</w:t>
-      </w:r>
-      <w:r>
-        <w:rPr>
-          <w:rFonts w:ascii="Times New Roman" w:hAnsi="Times New Roman" w:cs="Times New Roman"/>
-        </w:rPr>
-        <w:t>48</w:t>
-      </w:r>
-      <w:r>
-        <w:rPr>
-          <w:rFonts w:ascii="Times New Roman" w:hAnsi="Times New Roman" w:cs="Times New Roman"/>
-        </w:rPr>
-        <w:t xml:space="preserve"> UTC</w:t>
-      </w:r>
-    </w:p>
-    <w:p>
-      <w:pPr>
-        <w:rPr>
-          <w:rFonts w:ascii="Times New Roman" w:hAnsi="Times New Roman" w:cs="Times New Roman"/>
-        </w:rPr>
-      </w:pPr>
-      <w:r>
-        <w:rPr>
-          <w:rFonts w:ascii="Times New Roman" w:hAnsi="Times New Roman" w:cs="Times New Roman"/>
-        </w:rPr>
-        <w:t>Landed: 14:</w:t>
-      </w:r>
-      <w:r>
-        <w:rPr>
-          <w:rFonts w:ascii="Times New Roman" w:hAnsi="Times New Roman" w:cs="Times New Roman"/>
-        </w:rPr>
-        <w:t>44</w:t>
-      </w:r>
-      <w:r>
-        <w:rPr>
-          <w:rFonts w:ascii="Times New Roman" w:hAnsi="Times New Roman" w:cs="Times New Roman"/>
-        </w:rPr>
-        <w:t>:</w:t>
-      </w:r>
-      <w:r>
-        <w:rPr>
-          <w:rFonts w:ascii="Times New Roman" w:hAnsi="Times New Roman" w:cs="Times New Roman"/>
-        </w:rPr>
-        <w:t>59</w:t>
-      </w:r>
-      <w:r>
-        <w:rPr>
-          <w:rFonts w:ascii="Times New Roman" w:hAnsi="Times New Roman" w:cs="Times New Roman"/>
-        </w:rPr>
-        <w:t xml:space="preserve"> UTC</w:t>
-      </w:r>
-    </w:p>
-    <w:p>
-      <w:pPr>
-        <w:rPr>
-          <w:rFonts w:ascii="Times New Roman" w:hAnsi="Times New Roman" w:cs="Times New Roman"/>
-        </w:rPr>
-      </w:pPr>
-      <w:r>
-        <w:rPr>
-          <w:rFonts w:ascii="Times New Roman" w:hAnsi="Times New Roman" w:cs="Times New Roman"/>
-        </w:rPr>
-        <w:t xml:space="preserve">Ascent </w:t>
-      </w:r>
-      <w:r>
-        <w:rPr>
-          <w:rFonts w:ascii="Times New Roman" w:hAnsi="Times New Roman" w:cs="Times New Roman"/>
-        </w:rPr>
-        <w:t>4</w:t>
-      </w:r>
-      <w:r>
-        <w:rPr>
-          <w:rFonts w:ascii="Times New Roman" w:hAnsi="Times New Roman" w:cs="Times New Roman"/>
-        </w:rPr>
-        <w:t xml:space="preserve"> Start: 14:</w:t>
-      </w:r>
-      <w:r>
-        <w:rPr>
-          <w:rFonts w:ascii="Times New Roman" w:hAnsi="Times New Roman" w:cs="Times New Roman"/>
-        </w:rPr>
-        <w:t>45</w:t>
-      </w:r>
-      <w:r>
-        <w:rPr>
-          <w:rFonts w:ascii="Times New Roman" w:hAnsi="Times New Roman" w:cs="Times New Roman"/>
-        </w:rPr>
-        <w:t>:</w:t>
-      </w:r>
-      <w:r>
-        <w:rPr>
-          <w:rFonts w:ascii="Times New Roman" w:hAnsi="Times New Roman" w:cs="Times New Roman"/>
-        </w:rPr>
-        <w:t>09</w:t>
-      </w:r>
-      <w:r>
-        <w:rPr>
-          <w:rFonts w:ascii="Times New Roman" w:hAnsi="Times New Roman" w:cs="Times New Roman"/>
-        </w:rPr>
-        <w:t xml:space="preserve"> </w:t>
-      </w:r>
-      <w:r>
-        <w:rPr>
-          <w:rFonts w:ascii="Times New Roman" w:hAnsi="Times New Roman" w:cs="Times New Roman"/>
-        </w:rPr>
-        <w:t>UTC</w:t>
-      </w:r>
-    </w:p>
-    <w:p>
-      <w:pPr>
-        <w:rPr>
-          <w:rFonts w:ascii="Times New Roman" w:hAnsi="Times New Roman" w:cs="Times New Roman"/>
-        </w:rPr>
-      </w:pPr>
-      <w:r>
-        <w:rPr>
-          <w:rFonts w:ascii="Times New Roman" w:hAnsi="Times New Roman" w:cs="Times New Roman"/>
-        </w:rPr>
-        <w:t>Started decent: 14:</w:t>
-      </w:r>
-      <w:r>
-        <w:rPr>
-          <w:rFonts w:ascii="Times New Roman" w:hAnsi="Times New Roman" w:cs="Times New Roman"/>
-        </w:rPr>
-        <w:t>46</w:t>
-      </w:r>
-      <w:r>
-        <w:rPr>
-          <w:rFonts w:ascii="Times New Roman" w:hAnsi="Times New Roman" w:cs="Times New Roman"/>
-        </w:rPr>
-        <w:t>:</w:t>
-      </w:r>
-      <w:r>
-        <w:rPr>
-          <w:rFonts w:ascii="Times New Roman" w:hAnsi="Times New Roman" w:cs="Times New Roman"/>
-        </w:rPr>
-        <w:t>19</w:t>
-      </w:r>
-      <w:r>
-        <w:rPr>
-          <w:rFonts w:ascii="Times New Roman" w:hAnsi="Times New Roman" w:cs="Times New Roman"/>
-        </w:rPr>
-        <w:t xml:space="preserve"> UTC</w:t>
-      </w:r>
-    </w:p>
-    <w:p>
-      <w:pPr>
-        <w:rPr>
-          <w:rFonts w:ascii="Times New Roman" w:hAnsi="Times New Roman" w:cs="Times New Roman"/>
-        </w:rPr>
-      </w:pPr>
-      <w:r>
-        <w:rPr>
-          <w:rFonts w:ascii="Times New Roman" w:hAnsi="Times New Roman" w:cs="Times New Roman"/>
-        </w:rPr>
-        <w:t>Landed: 14:</w:t>
-      </w:r>
-      <w:r>
-        <w:rPr>
-          <w:rFonts w:ascii="Times New Roman" w:hAnsi="Times New Roman" w:cs="Times New Roman"/>
-        </w:rPr>
-        <w:t>47</w:t>
-      </w:r>
-      <w:r>
-        <w:rPr>
-          <w:rFonts w:ascii="Times New Roman" w:hAnsi="Times New Roman" w:cs="Times New Roman"/>
-        </w:rPr>
-        <w:t>:</w:t>
-      </w:r>
-      <w:r>
-        <w:rPr>
-          <w:rFonts w:ascii="Times New Roman" w:hAnsi="Times New Roman" w:cs="Times New Roman"/>
-        </w:rPr>
-        <w:t>40</w:t>
-      </w:r>
-      <w:r>
-        <w:rPr>
-          <w:rFonts w:ascii="Times New Roman" w:hAnsi="Times New Roman" w:cs="Times New Roman"/>
-        </w:rPr>
-        <w:t xml:space="preserve"> UTC</w:t>
-      </w:r>
-    </w:p>
-    <w:p>
-      <w:pPr>
-        <w:rPr>
-          <w:rFonts w:ascii="Times New Roman" w:hAnsi="Times New Roman" w:cs="Times New Roman"/>
-        </w:rPr>
-      </w:pPr>
-    </w:p>
-    <w:p>
-      <w:pPr>
-        <w:rPr>
-          <w:rFonts w:ascii="Times New Roman" w:hAnsi="Times New Roman" w:cs="Times New Roman"/>
-        </w:rPr>
-      </w:pPr>
-      <w:r>
-        <w:rPr>
-          <w:rFonts w:ascii="Times New Roman" w:hAnsi="Times New Roman" w:cs="Times New Roman"/>
-        </w:rPr>
-        <w:t>Remarks: The flight plan was to fly to</w:t>
-      </w:r>
-      <w:r>
-        <w:rPr>
-          <w:rFonts w:ascii="Times New Roman" w:hAnsi="Times New Roman" w:cs="Times New Roman"/>
-        </w:rPr>
-        <w:t xml:space="preserve"> 120m and come down 4 times. The assent would be at max throttle and the dece</w:t>
-      </w:r>
-      <w:r>
-        <w:rPr>
-          <w:rFonts w:ascii="Times New Roman" w:hAnsi="Times New Roman" w:cs="Times New Roman"/>
-        </w:rPr>
-        <w:t>nt would be done by triggering RTL.</w:t>
-      </w:r>
-    </w:p>
-    <w:p>
-      <w:pPr>
-        <w:rPr>
-          <w:rFonts w:ascii="Times New Roman" w:hAnsi="Times New Roman" w:cs="Times New Roman"/>
-        </w:rPr>
-      </w:pPr>
-    </w:p>
-    <w:p>
-      <w:pPr>
-        <w:rPr>
-          <w:rFonts w:ascii="Times New Roman" w:hAnsi="Times New Roman" w:cs="Times New Roman"/>
-        </w:rPr>
-      </w:pPr>
-    </w:p>
-    <w:p>
-      <w:pPr>
-        <w:rPr>
-          <w:rFonts w:ascii="Times New Roman" w:hAnsi="Times New Roman" w:cs="Times New Roman"/>
-          <w:u w:val="single"/>
-        </w:rPr>
-      </w:pPr>
-      <w:r>
-        <w:rPr>
-          <w:rFonts w:ascii="Times New Roman" w:hAnsi="Times New Roman" w:cs="Times New Roman"/>
-          <w:u w:val="single"/>
-        </w:rPr>
-        <w:t>Flight 1</w:t>
-      </w:r>
-      <w:r>
-        <w:rPr>
-          <w:rFonts w:ascii="Times New Roman" w:hAnsi="Times New Roman" w:cs="Times New Roman"/>
-          <w:u w:val="single"/>
-        </w:rPr>
-        <w:t>3</w:t>
-      </w:r>
-      <w:r>
-        <w:rPr>
-          <w:rFonts w:ascii="Times New Roman" w:hAnsi="Times New Roman" w:cs="Times New Roman"/>
-          <w:u w:val="single"/>
-        </w:rPr>
-        <w:t xml:space="preserve"> (Solo)</w:t>
-      </w:r>
-    </w:p>
-    <w:p>
-      <w:pPr>
-        <w:rPr>
-          <w:rFonts w:ascii="Times New Roman" w:hAnsi="Times New Roman" w:cs="Times New Roman"/>
-        </w:rPr>
-      </w:pPr>
-      <w:r>
-        <w:rPr>
-          <w:rFonts w:ascii="Times New Roman" w:hAnsi="Times New Roman" w:cs="Times New Roman"/>
-        </w:rPr>
-        <w:t xml:space="preserve">Battery Number: </w:t>
-      </w:r>
-      <w:r>
-        <w:rPr>
-          <w:rFonts w:ascii="Times New Roman" w:hAnsi="Times New Roman" w:cs="Times New Roman"/>
-        </w:rPr>
-        <w:t>2</w:t>
-      </w:r>
-    </w:p>
-    <w:p>
-      <w:pPr>
-        <w:rPr>
-          <w:rFonts w:ascii="Times New Roman" w:hAnsi="Times New Roman" w:cs="Times New Roman"/>
-        </w:rPr>
-      </w:pPr>
-      <w:r>
-        <w:rPr>
-          <w:rFonts w:ascii="Times New Roman" w:hAnsi="Times New Roman" w:cs="Times New Roman"/>
-        </w:rPr>
-        <w:t>Start Battery: 12.4 V</w:t>
-      </w:r>
-    </w:p>
-    <w:p>
-      <w:pPr>
-        <w:rPr>
-          <w:rFonts w:ascii="Times New Roman" w:hAnsi="Times New Roman" w:cs="Times New Roman"/>
-        </w:rPr>
-      </w:pPr>
-      <w:r>
-        <w:rPr>
-          <w:rFonts w:ascii="Times New Roman" w:hAnsi="Times New Roman" w:cs="Times New Roman"/>
-        </w:rPr>
-        <w:t>Start Direction: 253</w:t>
-      </w:r>
-      <w:r>
-        <w:rPr>
-          <w:rFonts w:ascii="Times New Roman" w:hAnsi="Times New Roman" w:cs="Times New Roman"/>
-        </w:rPr>
-        <w:sym w:font="Symbol" w:char="F0B0"/>
-      </w:r>
-      <w:r>
-        <w:rPr>
-          <w:rFonts w:ascii="Times New Roman" w:hAnsi="Times New Roman" w:cs="Times New Roman"/>
-        </w:rPr>
-        <w:t xml:space="preserve"> W</w:t>
-      </w:r>
-    </w:p>
-    <w:p>
-      <w:pPr>
-        <w:rPr>
-          <w:rFonts w:ascii="Times New Roman" w:hAnsi="Times New Roman" w:cs="Times New Roman"/>
-        </w:rPr>
-      </w:pPr>
-      <w:r>
-        <w:rPr>
-          <w:rFonts w:ascii="Times New Roman" w:hAnsi="Times New Roman" w:cs="Times New Roman"/>
-        </w:rPr>
-        <w:t xml:space="preserve">Ascent 1 Start: </w:t>
-      </w:r>
-      <w:r>
-        <w:rPr>
-          <w:rFonts w:ascii="Times New Roman" w:hAnsi="Times New Roman" w:cs="Times New Roman"/>
-        </w:rPr>
-        <w:t>15</w:t>
-      </w:r>
-      <w:r>
-        <w:rPr>
-          <w:rFonts w:ascii="Times New Roman" w:hAnsi="Times New Roman" w:cs="Times New Roman"/>
-        </w:rPr>
-        <w:t>:</w:t>
-      </w:r>
-      <w:r>
-        <w:rPr>
-          <w:rFonts w:ascii="Times New Roman" w:hAnsi="Times New Roman" w:cs="Times New Roman"/>
-        </w:rPr>
-        <w:t>07</w:t>
-      </w:r>
-      <w:r>
-        <w:rPr>
-          <w:rFonts w:ascii="Times New Roman" w:hAnsi="Times New Roman" w:cs="Times New Roman"/>
-        </w:rPr>
-        <w:t>:</w:t>
-      </w:r>
-      <w:r>
-        <w:rPr>
-          <w:rFonts w:ascii="Times New Roman" w:hAnsi="Times New Roman" w:cs="Times New Roman"/>
-        </w:rPr>
-        <w:t>05</w:t>
-      </w:r>
-      <w:r>
-        <w:rPr>
-          <w:rFonts w:ascii="Times New Roman" w:hAnsi="Times New Roman" w:cs="Times New Roman"/>
-        </w:rPr>
-        <w:t xml:space="preserve"> </w:t>
-      </w:r>
-      <w:r>
-        <w:rPr>
-          <w:rFonts w:ascii="Times New Roman" w:hAnsi="Times New Roman" w:cs="Times New Roman"/>
-        </w:rPr>
-        <w:t>UTC</w:t>
-      </w:r>
-    </w:p>
-    <w:p>
-      <w:pPr>
-        <w:rPr>
-          <w:rFonts w:ascii="Times New Roman" w:hAnsi="Times New Roman" w:cs="Times New Roman"/>
-        </w:rPr>
-      </w:pPr>
-      <w:r>
-        <w:rPr>
-          <w:rFonts w:ascii="Times New Roman" w:hAnsi="Times New Roman" w:cs="Times New Roman"/>
-        </w:rPr>
-        <w:t xml:space="preserve">Started decent: </w:t>
-      </w:r>
-      <w:r>
-        <w:rPr>
-          <w:rFonts w:ascii="Times New Roman" w:hAnsi="Times New Roman" w:cs="Times New Roman"/>
-        </w:rPr>
-        <w:t>15:08:11</w:t>
-      </w:r>
-      <w:r>
-        <w:rPr>
-          <w:rFonts w:ascii="Times New Roman" w:hAnsi="Times New Roman" w:cs="Times New Roman"/>
-        </w:rPr>
-        <w:t xml:space="preserve"> UTC</w:t>
-      </w:r>
-    </w:p>
-    <w:p>
-      <w:pPr>
-        <w:rPr>
-          <w:rFonts w:ascii="Times New Roman" w:hAnsi="Times New Roman" w:cs="Times New Roman"/>
-        </w:rPr>
-      </w:pPr>
-      <w:r>
-        <w:rPr>
-          <w:rFonts w:ascii="Times New Roman" w:hAnsi="Times New Roman" w:cs="Times New Roman"/>
-        </w:rPr>
-        <w:t xml:space="preserve">Landed: </w:t>
-      </w:r>
-      <w:r>
-        <w:rPr>
-          <w:rFonts w:ascii="Times New Roman" w:hAnsi="Times New Roman" w:cs="Times New Roman"/>
-        </w:rPr>
-        <w:t>15</w:t>
-      </w:r>
-      <w:r>
-        <w:rPr>
-          <w:rFonts w:ascii="Times New Roman" w:hAnsi="Times New Roman" w:cs="Times New Roman"/>
-        </w:rPr>
-        <w:t>:</w:t>
-      </w:r>
-      <w:r>
-        <w:rPr>
-          <w:rFonts w:ascii="Times New Roman" w:hAnsi="Times New Roman" w:cs="Times New Roman"/>
-        </w:rPr>
-        <w:t>09</w:t>
-      </w:r>
-      <w:r>
-        <w:rPr>
-          <w:rFonts w:ascii="Times New Roman" w:hAnsi="Times New Roman" w:cs="Times New Roman"/>
-        </w:rPr>
-        <w:t>:</w:t>
-      </w:r>
-      <w:r>
-        <w:rPr>
-          <w:rFonts w:ascii="Times New Roman" w:hAnsi="Times New Roman" w:cs="Times New Roman"/>
-        </w:rPr>
-        <w:t>22</w:t>
-      </w:r>
-      <w:r>
-        <w:rPr>
-          <w:rFonts w:ascii="Times New Roman" w:hAnsi="Times New Roman" w:cs="Times New Roman"/>
-        </w:rPr>
-        <w:t xml:space="preserve"> UTC</w:t>
-      </w:r>
-    </w:p>
-    <w:p>
-      <w:pPr>
-        <w:rPr>
-          <w:rFonts w:ascii="Times New Roman" w:hAnsi="Times New Roman" w:cs="Times New Roman"/>
-        </w:rPr>
-      </w:pPr>
-      <w:r>
-        <w:rPr>
-          <w:rFonts w:ascii="Times New Roman" w:hAnsi="Times New Roman" w:cs="Times New Roman"/>
-        </w:rPr>
-        <w:t xml:space="preserve">Ascent 2 Start: </w:t>
-      </w:r>
-      <w:r>
-        <w:rPr>
-          <w:rFonts w:ascii="Times New Roman" w:hAnsi="Times New Roman" w:cs="Times New Roman"/>
-        </w:rPr>
-        <w:t>15</w:t>
-      </w:r>
-      <w:r>
-        <w:rPr>
-          <w:rFonts w:ascii="Times New Roman" w:hAnsi="Times New Roman" w:cs="Times New Roman"/>
-        </w:rPr>
-        <w:t>:</w:t>
-      </w:r>
-      <w:r>
-        <w:rPr>
-          <w:rFonts w:ascii="Times New Roman" w:hAnsi="Times New Roman" w:cs="Times New Roman"/>
-        </w:rPr>
-        <w:t>09</w:t>
-      </w:r>
-      <w:r>
-        <w:rPr>
-          <w:rFonts w:ascii="Times New Roman" w:hAnsi="Times New Roman" w:cs="Times New Roman"/>
-        </w:rPr>
-        <w:t>:</w:t>
-      </w:r>
-      <w:r>
-        <w:rPr>
-          <w:rFonts w:ascii="Times New Roman" w:hAnsi="Times New Roman" w:cs="Times New Roman"/>
-        </w:rPr>
-        <w:t>32</w:t>
-      </w:r>
-      <w:r>
-        <w:rPr>
-          <w:rFonts w:ascii="Times New Roman" w:hAnsi="Times New Roman" w:cs="Times New Roman"/>
-        </w:rPr>
-        <w:t xml:space="preserve"> </w:t>
-      </w:r>
-      <w:r>
-        <w:rPr>
-          <w:rFonts w:ascii="Times New Roman" w:hAnsi="Times New Roman" w:cs="Times New Roman"/>
-        </w:rPr>
-        <w:t>UTC</w:t>
-      </w:r>
-    </w:p>
-    <w:p>
-      <w:pPr>
-        <w:rPr>
-          <w:rFonts w:ascii="Times New Roman" w:hAnsi="Times New Roman" w:cs="Times New Roman"/>
-        </w:rPr>
-      </w:pPr>
-      <w:r>
-        <w:rPr>
-          <w:rFonts w:ascii="Times New Roman" w:hAnsi="Times New Roman" w:cs="Times New Roman"/>
-        </w:rPr>
-        <w:t xml:space="preserve">Started decent: </w:t>
-      </w:r>
-      <w:r>
-        <w:rPr>
-          <w:rFonts w:ascii="Times New Roman" w:hAnsi="Times New Roman" w:cs="Times New Roman"/>
-        </w:rPr>
-        <w:t>15</w:t>
-      </w:r>
-      <w:r>
-        <w:rPr>
-          <w:rFonts w:ascii="Times New Roman" w:hAnsi="Times New Roman" w:cs="Times New Roman"/>
-        </w:rPr>
-        <w:t>:</w:t>
-      </w:r>
-      <w:r>
-        <w:rPr>
-          <w:rFonts w:ascii="Times New Roman" w:hAnsi="Times New Roman" w:cs="Times New Roman"/>
-        </w:rPr>
-        <w:t>10</w:t>
-      </w:r>
-      <w:r>
-        <w:rPr>
-          <w:rFonts w:ascii="Times New Roman" w:hAnsi="Times New Roman" w:cs="Times New Roman"/>
-        </w:rPr>
-        <w:t>:</w:t>
-      </w:r>
-      <w:r>
-        <w:rPr>
-          <w:rFonts w:ascii="Times New Roman" w:hAnsi="Times New Roman" w:cs="Times New Roman"/>
-        </w:rPr>
-        <w:t>41</w:t>
-      </w:r>
-      <w:r>
-        <w:rPr>
-          <w:rFonts w:ascii="Times New Roman" w:hAnsi="Times New Roman" w:cs="Times New Roman"/>
-        </w:rPr>
-        <w:t xml:space="preserve"> UTC</w:t>
-      </w:r>
-    </w:p>
-    <w:p>
-      <w:pPr>
-        <w:rPr>
-          <w:rFonts w:ascii="Times New Roman" w:hAnsi="Times New Roman" w:cs="Times New Roman"/>
-        </w:rPr>
-      </w:pPr>
-      <w:r>
-        <w:rPr>
-          <w:rFonts w:ascii="Times New Roman" w:hAnsi="Times New Roman" w:cs="Times New Roman"/>
-        </w:rPr>
-        <w:t xml:space="preserve">Landed: </w:t>
-      </w:r>
-      <w:r>
-        <w:rPr>
-          <w:rFonts w:ascii="Times New Roman" w:hAnsi="Times New Roman" w:cs="Times New Roman"/>
-        </w:rPr>
-        <w:t>15</w:t>
-      </w:r>
-      <w:r>
-        <w:rPr>
-          <w:rFonts w:ascii="Times New Roman" w:hAnsi="Times New Roman" w:cs="Times New Roman"/>
-        </w:rPr>
-        <w:t>:</w:t>
-      </w:r>
-      <w:r>
-        <w:rPr>
-          <w:rFonts w:ascii="Times New Roman" w:hAnsi="Times New Roman" w:cs="Times New Roman"/>
-        </w:rPr>
-        <w:t>11</w:t>
-      </w:r>
-      <w:r>
-        <w:rPr>
-          <w:rFonts w:ascii="Times New Roman" w:hAnsi="Times New Roman" w:cs="Times New Roman"/>
-        </w:rPr>
-        <w:t>:</w:t>
-      </w:r>
-      <w:r>
-        <w:rPr>
-          <w:rFonts w:ascii="Times New Roman" w:hAnsi="Times New Roman" w:cs="Times New Roman"/>
-        </w:rPr>
-        <w:t>53</w:t>
-      </w:r>
-      <w:r>
-        <w:rPr>
-          <w:rFonts w:ascii="Times New Roman" w:hAnsi="Times New Roman" w:cs="Times New Roman"/>
-        </w:rPr>
-        <w:t xml:space="preserve"> UTC</w:t>
-      </w:r>
-    </w:p>
-    <w:p>
-      <w:pPr>
-        <w:rPr>
-          <w:rFonts w:ascii="Times New Roman" w:hAnsi="Times New Roman" w:cs="Times New Roman"/>
-        </w:rPr>
-      </w:pPr>
-      <w:r>
-        <w:rPr>
-          <w:rFonts w:ascii="Times New Roman" w:hAnsi="Times New Roman" w:cs="Times New Roman"/>
-        </w:rPr>
-        <w:t xml:space="preserve">Ascent 3 Start: </w:t>
-      </w:r>
-      <w:r>
-        <w:rPr>
-          <w:rFonts w:ascii="Times New Roman" w:hAnsi="Times New Roman" w:cs="Times New Roman"/>
-        </w:rPr>
-        <w:t>15</w:t>
-      </w:r>
-      <w:r>
-        <w:rPr>
-          <w:rFonts w:ascii="Times New Roman" w:hAnsi="Times New Roman" w:cs="Times New Roman"/>
-        </w:rPr>
-        <w:t>:</w:t>
-      </w:r>
-      <w:r>
-        <w:rPr>
-          <w:rFonts w:ascii="Times New Roman" w:hAnsi="Times New Roman" w:cs="Times New Roman"/>
-        </w:rPr>
-        <w:t>12</w:t>
-      </w:r>
-      <w:r>
-        <w:rPr>
-          <w:rFonts w:ascii="Times New Roman" w:hAnsi="Times New Roman" w:cs="Times New Roman"/>
-        </w:rPr>
-        <w:t>:</w:t>
-      </w:r>
-      <w:r>
-        <w:rPr>
-          <w:rFonts w:ascii="Times New Roman" w:hAnsi="Times New Roman" w:cs="Times New Roman"/>
-        </w:rPr>
-        <w:t>01</w:t>
-      </w:r>
-      <w:r>
-        <w:rPr>
-          <w:rFonts w:ascii="Times New Roman" w:hAnsi="Times New Roman" w:cs="Times New Roman"/>
-        </w:rPr>
-        <w:t xml:space="preserve"> </w:t>
-      </w:r>
-      <w:r>
-        <w:rPr>
-          <w:rFonts w:ascii="Times New Roman" w:hAnsi="Times New Roman" w:cs="Times New Roman"/>
-        </w:rPr>
-        <w:t>UTC</w:t>
-      </w:r>
-    </w:p>
-    <w:p>
-      <w:pPr>
-        <w:rPr>
-          <w:rFonts w:ascii="Times New Roman" w:hAnsi="Times New Roman" w:cs="Times New Roman"/>
-        </w:rPr>
-      </w:pPr>
-      <w:r>
-        <w:rPr>
-          <w:rFonts w:ascii="Times New Roman" w:hAnsi="Times New Roman" w:cs="Times New Roman"/>
-        </w:rPr>
-        <w:t xml:space="preserve">Started decent: </w:t>
-      </w:r>
-      <w:r>
-        <w:rPr>
-          <w:rFonts w:ascii="Times New Roman" w:hAnsi="Times New Roman" w:cs="Times New Roman"/>
-        </w:rPr>
-        <w:t>15</w:t>
-      </w:r>
-      <w:r>
-        <w:rPr>
-          <w:rFonts w:ascii="Times New Roman" w:hAnsi="Times New Roman" w:cs="Times New Roman"/>
-        </w:rPr>
-        <w:t>:</w:t>
-      </w:r>
-      <w:r>
-        <w:rPr>
-          <w:rFonts w:ascii="Times New Roman" w:hAnsi="Times New Roman" w:cs="Times New Roman"/>
-        </w:rPr>
-        <w:t>13</w:t>
-      </w:r>
-      <w:r>
-        <w:rPr>
-          <w:rFonts w:ascii="Times New Roman" w:hAnsi="Times New Roman" w:cs="Times New Roman"/>
-        </w:rPr>
-        <w:t>:</w:t>
-      </w:r>
-      <w:r>
-        <w:rPr>
-          <w:rFonts w:ascii="Times New Roman" w:hAnsi="Times New Roman" w:cs="Times New Roman"/>
-        </w:rPr>
-        <w:t>16</w:t>
-      </w:r>
-      <w:r>
-        <w:rPr>
-          <w:rFonts w:ascii="Times New Roman" w:hAnsi="Times New Roman" w:cs="Times New Roman"/>
-        </w:rPr>
-        <w:t xml:space="preserve"> UTC</w:t>
-      </w:r>
-    </w:p>
-    <w:p>
-      <w:pPr>
-        <w:rPr>
-          <w:rFonts w:ascii="Times New Roman" w:hAnsi="Times New Roman" w:cs="Times New Roman"/>
-        </w:rPr>
-      </w:pPr>
-      <w:r>
-        <w:rPr>
-          <w:rFonts w:ascii="Times New Roman" w:hAnsi="Times New Roman" w:cs="Times New Roman"/>
-        </w:rPr>
-        <w:t xml:space="preserve">Landed: </w:t>
-      </w:r>
-      <w:r>
-        <w:rPr>
-          <w:rFonts w:ascii="Times New Roman" w:hAnsi="Times New Roman" w:cs="Times New Roman"/>
-        </w:rPr>
-        <w:t>15</w:t>
-      </w:r>
-      <w:r>
-        <w:rPr>
-          <w:rFonts w:ascii="Times New Roman" w:hAnsi="Times New Roman" w:cs="Times New Roman"/>
-        </w:rPr>
-        <w:t>:</w:t>
-      </w:r>
-      <w:r>
-        <w:rPr>
-          <w:rFonts w:ascii="Times New Roman" w:hAnsi="Times New Roman" w:cs="Times New Roman"/>
-        </w:rPr>
-        <w:t>14</w:t>
-      </w:r>
-      <w:r>
-        <w:rPr>
-          <w:rFonts w:ascii="Times New Roman" w:hAnsi="Times New Roman" w:cs="Times New Roman"/>
-        </w:rPr>
-        <w:t>:</w:t>
-      </w:r>
-      <w:r>
-        <w:rPr>
-          <w:rFonts w:ascii="Times New Roman" w:hAnsi="Times New Roman" w:cs="Times New Roman"/>
-        </w:rPr>
-        <w:t>25</w:t>
-      </w:r>
-      <w:r>
-        <w:rPr>
-          <w:rFonts w:ascii="Times New Roman" w:hAnsi="Times New Roman" w:cs="Times New Roman"/>
-        </w:rPr>
-        <w:t xml:space="preserve"> UTC</w:t>
-      </w:r>
-    </w:p>
-    <w:p>
-      <w:pPr>
-        <w:rPr>
-          <w:rFonts w:ascii="Times New Roman" w:hAnsi="Times New Roman" w:cs="Times New Roman"/>
-        </w:rPr>
-      </w:pPr>
-      <w:r>
-        <w:rPr>
-          <w:rFonts w:ascii="Times New Roman" w:hAnsi="Times New Roman" w:cs="Times New Roman"/>
-        </w:rPr>
-        <w:t xml:space="preserve">Ascent 4 Start: </w:t>
-      </w:r>
-      <w:r>
-        <w:rPr>
-          <w:rFonts w:ascii="Times New Roman" w:hAnsi="Times New Roman" w:cs="Times New Roman"/>
-        </w:rPr>
-        <w:t>15</w:t>
-      </w:r>
-      <w:r>
-        <w:rPr>
-          <w:rFonts w:ascii="Times New Roman" w:hAnsi="Times New Roman" w:cs="Times New Roman"/>
-        </w:rPr>
-        <w:t>:</w:t>
-      </w:r>
-      <w:r>
-        <w:rPr>
-          <w:rFonts w:ascii="Times New Roman" w:hAnsi="Times New Roman" w:cs="Times New Roman"/>
-        </w:rPr>
-        <w:t>14</w:t>
-      </w:r>
-      <w:r>
-        <w:rPr>
-          <w:rFonts w:ascii="Times New Roman" w:hAnsi="Times New Roman" w:cs="Times New Roman"/>
-        </w:rPr>
-        <w:t>:</w:t>
-      </w:r>
-      <w:r>
-        <w:rPr>
-          <w:rFonts w:ascii="Times New Roman" w:hAnsi="Times New Roman" w:cs="Times New Roman"/>
-        </w:rPr>
-        <w:t>35</w:t>
-      </w:r>
-      <w:r>
-        <w:rPr>
-          <w:rFonts w:ascii="Times New Roman" w:hAnsi="Times New Roman" w:cs="Times New Roman"/>
-        </w:rPr>
-        <w:t xml:space="preserve"> </w:t>
-      </w:r>
-      <w:r>
-        <w:rPr>
-          <w:rFonts w:ascii="Times New Roman" w:hAnsi="Times New Roman" w:cs="Times New Roman"/>
-        </w:rPr>
-        <w:t>UTC</w:t>
-      </w:r>
-    </w:p>
-    <w:p>
-      <w:pPr>
-        <w:rPr>
-          <w:rFonts w:ascii="Times New Roman" w:hAnsi="Times New Roman" w:cs="Times New Roman"/>
-        </w:rPr>
-      </w:pPr>
-      <w:r>
-        <w:rPr>
-          <w:rFonts w:ascii="Times New Roman" w:hAnsi="Times New Roman" w:cs="Times New Roman"/>
-        </w:rPr>
-        <w:t xml:space="preserve">Started decent: </w:t>
-      </w:r>
-      <w:r>
-        <w:rPr>
-          <w:rFonts w:ascii="Times New Roman" w:hAnsi="Times New Roman" w:cs="Times New Roman"/>
-        </w:rPr>
-        <w:t>15</w:t>
-      </w:r>
-      <w:r>
-        <w:rPr>
-          <w:rFonts w:ascii="Times New Roman" w:hAnsi="Times New Roman" w:cs="Times New Roman"/>
-        </w:rPr>
-        <w:t>:</w:t>
-      </w:r>
-      <w:r>
-        <w:rPr>
-          <w:rFonts w:ascii="Times New Roman" w:hAnsi="Times New Roman" w:cs="Times New Roman"/>
-        </w:rPr>
-        <w:t>15</w:t>
-      </w:r>
-      <w:r>
-        <w:rPr>
-          <w:rFonts w:ascii="Times New Roman" w:hAnsi="Times New Roman" w:cs="Times New Roman"/>
-        </w:rPr>
-        <w:t>:</w:t>
-      </w:r>
-      <w:r>
-        <w:rPr>
-          <w:rFonts w:ascii="Times New Roman" w:hAnsi="Times New Roman" w:cs="Times New Roman"/>
-        </w:rPr>
-        <w:t>46</w:t>
-      </w:r>
-      <w:r>
-        <w:rPr>
-          <w:rFonts w:ascii="Times New Roman" w:hAnsi="Times New Roman" w:cs="Times New Roman"/>
-        </w:rPr>
-        <w:t xml:space="preserve"> UTC</w:t>
-      </w:r>
-    </w:p>
-    <w:p>
-      <w:pPr>
-        <w:rPr>
-          <w:rFonts w:ascii="Times New Roman" w:hAnsi="Times New Roman" w:cs="Times New Roman"/>
-        </w:rPr>
-      </w:pPr>
-      <w:r>
-        <w:rPr>
-          <w:rFonts w:ascii="Times New Roman" w:hAnsi="Times New Roman" w:cs="Times New Roman"/>
-        </w:rPr>
-        <w:t xml:space="preserve">Landed: </w:t>
-      </w:r>
-      <w:r>
-        <w:rPr>
-          <w:rFonts w:ascii="Times New Roman" w:hAnsi="Times New Roman" w:cs="Times New Roman"/>
-        </w:rPr>
-        <w:t>15</w:t>
-      </w:r>
-      <w:r>
-        <w:rPr>
-          <w:rFonts w:ascii="Times New Roman" w:hAnsi="Times New Roman" w:cs="Times New Roman"/>
-        </w:rPr>
-        <w:t>:</w:t>
-      </w:r>
-      <w:r>
-        <w:rPr>
-          <w:rFonts w:ascii="Times New Roman" w:hAnsi="Times New Roman" w:cs="Times New Roman"/>
-        </w:rPr>
-        <w:t>16</w:t>
-      </w:r>
-      <w:r>
-        <w:rPr>
-          <w:rFonts w:ascii="Times New Roman" w:hAnsi="Times New Roman" w:cs="Times New Roman"/>
-        </w:rPr>
-        <w:t>:</w:t>
-      </w:r>
-      <w:r>
-        <w:rPr>
-          <w:rFonts w:ascii="Times New Roman" w:hAnsi="Times New Roman" w:cs="Times New Roman"/>
-        </w:rPr>
-        <w:t>56</w:t>
-      </w:r>
-      <w:r>
-        <w:rPr>
-          <w:rFonts w:ascii="Times New Roman" w:hAnsi="Times New Roman" w:cs="Times New Roman"/>
-        </w:rPr>
-        <w:t xml:space="preserve"> UTC</w:t>
-      </w:r>
-    </w:p>
-    <w:p>
-      <w:pPr>
-        <w:rPr>
-          <w:rFonts w:ascii="Times New Roman" w:hAnsi="Times New Roman" w:cs="Times New Roman"/>
-        </w:rPr>
-      </w:pPr>
-    </w:p>
-    <w:p>
-      <w:pPr>
-        <w:rPr>
-          <w:rFonts w:ascii="Times New Roman" w:hAnsi="Times New Roman" w:cs="Times New Roman"/>
-        </w:rPr>
-      </w:pPr>
-      <w:r>
-        <w:rPr>
-          <w:rFonts w:ascii="Times New Roman" w:hAnsi="Times New Roman" w:cs="Times New Roman"/>
-        </w:rPr>
-        <w:t>Remarks: The flight plan was to fly to 120m and come down 4 times. The assent would be at max throttle and the decent would be done by triggering RTL.</w:t>
-      </w:r>
-    </w:p>
-    <w:p>
-      <w:pPr>
-        <w:rPr>
-          <w:rFonts w:ascii="Times New Roman" w:hAnsi="Times New Roman" w:cs="Times New Roman"/>
-        </w:rPr>
-      </w:pPr>
-    </w:p>
-    <w:p>
-      <w:pPr>
-        <w:rPr>
-          <w:rFonts w:ascii="Times New Roman" w:hAnsi="Times New Roman" w:cs="Times New Roman"/>
-          <w:u w:val="single"/>
-        </w:rPr>
-      </w:pPr>
-      <w:r>
-        <w:rPr>
-          <w:rFonts w:ascii="Times New Roman" w:hAnsi="Times New Roman" w:cs="Times New Roman"/>
-          <w:u w:val="single"/>
-        </w:rPr>
-        <w:t>Flight 1</w:t>
-      </w:r>
-      <w:r>
-        <w:rPr>
-          <w:rFonts w:ascii="Times New Roman" w:hAnsi="Times New Roman" w:cs="Times New Roman"/>
-          <w:u w:val="single"/>
-        </w:rPr>
-        <w:t>4</w:t>
-      </w:r>
-      <w:r>
-        <w:rPr>
-          <w:rFonts w:ascii="Times New Roman" w:hAnsi="Times New Roman" w:cs="Times New Roman"/>
-          <w:u w:val="single"/>
-        </w:rPr>
-        <w:t xml:space="preserve"> (Iris+)</w:t>
-      </w:r>
-    </w:p>
-    <w:p>
-      <w:pPr>
-        <w:rPr>
-          <w:rFonts w:ascii="Times New Roman" w:hAnsi="Times New Roman" w:cs="Times New Roman"/>
-        </w:rPr>
-      </w:pPr>
-      <w:r>
-        <w:rPr>
-          <w:rFonts w:ascii="Times New Roman" w:hAnsi="Times New Roman" w:cs="Times New Roman"/>
-        </w:rPr>
-        <w:t xml:space="preserve">Battery Number: </w:t>
-      </w:r>
-      <w:r>
-        <w:rPr>
-          <w:rFonts w:ascii="Times New Roman" w:hAnsi="Times New Roman" w:cs="Times New Roman"/>
-        </w:rPr>
-        <w:t>2</w:t>
-      </w:r>
-    </w:p>
-    <w:p>
-      <w:pPr>
-        <w:rPr>
-          <w:rFonts w:ascii="Times New Roman" w:hAnsi="Times New Roman" w:cs="Times New Roman"/>
-        </w:rPr>
-      </w:pPr>
-      <w:r>
-        <w:rPr>
-          <w:rFonts w:ascii="Times New Roman" w:hAnsi="Times New Roman" w:cs="Times New Roman"/>
-        </w:rPr>
-        <w:t>Start Battery: 12.4 V</w:t>
-      </w:r>
-    </w:p>
-    <w:p>
-      <w:pPr>
-        <w:rPr>
-          <w:rFonts w:ascii="Times New Roman" w:hAnsi="Times New Roman" w:cs="Times New Roman"/>
-        </w:rPr>
-      </w:pPr>
-      <w:r>
-        <w:rPr>
-          <w:rFonts w:ascii="Times New Roman" w:hAnsi="Times New Roman" w:cs="Times New Roman"/>
-        </w:rPr>
-        <w:t>Start Direction: 253</w:t>
-      </w:r>
-      <w:r>
-        <w:rPr>
-          <w:rFonts w:ascii="Times New Roman" w:hAnsi="Times New Roman" w:cs="Times New Roman"/>
-        </w:rPr>
-        <w:sym w:font="Symbol" w:char="F0B0"/>
-      </w:r>
-      <w:r>
-        <w:rPr>
-          <w:rFonts w:ascii="Times New Roman" w:hAnsi="Times New Roman" w:cs="Times New Roman"/>
-        </w:rPr>
-        <w:t xml:space="preserve"> W</w:t>
-      </w:r>
-    </w:p>
-    <w:p>
-      <w:pPr>
-        <w:rPr>
-          <w:rFonts w:ascii="Times New Roman" w:hAnsi="Times New Roman" w:cs="Times New Roman"/>
-        </w:rPr>
-      </w:pPr>
-      <w:r>
-        <w:rPr>
-          <w:rFonts w:ascii="Times New Roman" w:hAnsi="Times New Roman" w:cs="Times New Roman"/>
-        </w:rPr>
-        <w:t xml:space="preserve">Ascent Start: </w:t>
-      </w:r>
-      <w:r>
-        <w:rPr>
-          <w:rFonts w:ascii="Times New Roman" w:hAnsi="Times New Roman" w:cs="Times New Roman"/>
-        </w:rPr>
-        <w:t>16:53:11</w:t>
-      </w:r>
-      <w:r>
-        <w:rPr>
-          <w:rFonts w:ascii="Times New Roman" w:hAnsi="Times New Roman" w:cs="Times New Roman"/>
-        </w:rPr>
-        <w:t xml:space="preserve"> </w:t>
-      </w:r>
-      <w:r>
-        <w:rPr>
-          <w:rFonts w:ascii="Times New Roman" w:hAnsi="Times New Roman" w:cs="Times New Roman"/>
-        </w:rPr>
-        <w:t>UTC</w:t>
-      </w:r>
-    </w:p>
-    <w:p>
-      <w:pPr>
-        <w:rPr>
-          <w:rFonts w:ascii="Times New Roman" w:hAnsi="Times New Roman" w:cs="Times New Roman"/>
-        </w:rPr>
-      </w:pPr>
-      <w:r>
-        <w:rPr>
-          <w:rFonts w:ascii="Times New Roman" w:hAnsi="Times New Roman" w:cs="Times New Roman"/>
-        </w:rPr>
         <w:t>Arrived at centre of circle: 16:54:00 UTC</w:t>
       </w:r>
     </w:p>
@@ -7449,43 +7392,7 @@
           <w:rFonts w:ascii="Times New Roman" w:hAnsi="Times New Roman" w:cs="Times New Roman"/>
         </w:rPr>
         <w:lastRenderedPageBreak/>
-        <w:t>Left 1</w:t>
-      </w:r>
-      <w:r>
-        <w:rPr>
-          <w:rFonts w:ascii="Times New Roman" w:hAnsi="Times New Roman" w:cs="Times New Roman"/>
-        </w:rPr>
-        <w:t>5m hover: 16</w:t>
-      </w:r>
-      <w:r>
-        <w:rPr>
-          <w:rFonts w:ascii="Times New Roman" w:hAnsi="Times New Roman" w:cs="Times New Roman"/>
-        </w:rPr>
-        <w:t>:</w:t>
-      </w:r>
-      <w:r>
-        <w:rPr>
-          <w:rFonts w:ascii="Times New Roman" w:hAnsi="Times New Roman" w:cs="Times New Roman"/>
-        </w:rPr>
-        <w:t>54</w:t>
-      </w:r>
-      <w:r>
-        <w:rPr>
-          <w:rFonts w:ascii="Times New Roman" w:hAnsi="Times New Roman" w:cs="Times New Roman"/>
-        </w:rPr>
-        <w:t>:</w:t>
-      </w:r>
-      <w:r>
-        <w:rPr>
-          <w:rFonts w:ascii="Times New Roman" w:hAnsi="Times New Roman" w:cs="Times New Roman"/>
-        </w:rPr>
-        <w:t>21</w:t>
-      </w:r>
-      <w:r>
-        <w:rPr>
-          <w:rFonts w:ascii="Times New Roman" w:hAnsi="Times New Roman" w:cs="Times New Roman"/>
-        </w:rPr>
-        <w:t xml:space="preserve"> UTC</w:t>
+        <w:t>Left 15m hover: 16:54:21 UTC</w:t>
       </w:r>
     </w:p>
     <w:p>
@@ -7693,31 +7600,7 @@
         <w:rPr>
           <w:rFonts w:ascii="Times New Roman" w:hAnsi="Times New Roman" w:cs="Times New Roman"/>
         </w:rPr>
-        <w:t>Remarks: The flight plan was to fly to 300m</w:t>
-      </w:r>
-      <w:r>
-        <w:rPr>
-          <w:rFonts w:ascii="Times New Roman" w:hAnsi="Times New Roman" w:cs="Times New Roman"/>
-        </w:rPr>
-        <w:t xml:space="preserve"> at the centre of the Kentucky loiter circle to test the flight plan</w:t>
-      </w:r>
-      <w:r>
-        <w:rPr>
-          <w:rFonts w:ascii="Times New Roman" w:hAnsi="Times New Roman" w:cs="Times New Roman"/>
-        </w:rPr>
-        <w:t>. We will take off and hover at 1</w:t>
-      </w:r>
-      <w:r>
-        <w:rPr>
-          <w:rFonts w:ascii="Times New Roman" w:hAnsi="Times New Roman" w:cs="Times New Roman"/>
-        </w:rPr>
-        <w:t>5</w:t>
-      </w:r>
-      <w:r>
-        <w:rPr>
-          <w:rFonts w:ascii="Times New Roman" w:hAnsi="Times New Roman" w:cs="Times New Roman"/>
-        </w:rPr>
-        <w:t xml:space="preserve">m to aspirate the sensors and stabilize </w:t>
+        <w:t xml:space="preserve">Remarks: The flight plan was to fly to 300m at the centre of the Kentucky loiter circle to test the flight plan. We will take off and hover at 15m to aspirate the sensors and stabilize </w:t>
       </w:r>
       <w:r>
         <w:rPr>
@@ -7729,19 +7612,7 @@
         <w:rPr>
           <w:rFonts w:ascii="Times New Roman" w:hAnsi="Times New Roman" w:cs="Times New Roman"/>
         </w:rPr>
-        <w:t>readings.</w:t>
-      </w:r>
-      <w:r>
-        <w:rPr>
-          <w:rFonts w:ascii="Times New Roman" w:hAnsi="Times New Roman" w:cs="Times New Roman"/>
-        </w:rPr>
-        <w:t xml:space="preserve"> Then we would fly over to the centre of their circle and fly to 300m. We would decent in the same spot to 15m where we would trigger the RTL to go back to the landing zone.</w:t>
-      </w:r>
-      <w:r>
-        <w:rPr>
-          <w:rFonts w:ascii="Times New Roman" w:hAnsi="Times New Roman" w:cs="Times New Roman"/>
-        </w:rPr>
-        <w:t xml:space="preserve"> The mission to 300m had an assent speed of 2.5m/s and a decent speed of 1.5m/s. </w:t>
+        <w:t xml:space="preserve">readings. Then we would fly over to the centre of their circle and fly to 300m. We would decent in the same spot to 15m where we would trigger the RTL to go back to the landing zone. The mission to 300m had an assent speed of 2.5m/s and a decent speed of 1.5m/s. </w:t>
       </w:r>
     </w:p>
     <w:p>
@@ -7763,53 +7634,47 @@
           <w:rFonts w:ascii="Times New Roman" w:hAnsi="Times New Roman" w:cs="Times New Roman"/>
           <w:u w:val="single"/>
         </w:rPr>
-        <w:t>Flight 1</w:t>
-      </w:r>
-      <w:r>
-        <w:rPr>
-          <w:rFonts w:ascii="Times New Roman" w:hAnsi="Times New Roman" w:cs="Times New Roman"/>
-          <w:u w:val="single"/>
-        </w:rPr>
-        <w:t>5</w:t>
-      </w:r>
-      <w:r>
-        <w:rPr>
-          <w:rFonts w:ascii="Times New Roman" w:hAnsi="Times New Roman" w:cs="Times New Roman"/>
-          <w:u w:val="single"/>
-        </w:rPr>
-        <w:t xml:space="preserve"> (Iris+)</w:t>
-      </w:r>
-    </w:p>
-    <w:p>
-      <w:pPr>
-        <w:rPr>
-          <w:rFonts w:ascii="Times New Roman" w:hAnsi="Times New Roman" w:cs="Times New Roman"/>
-        </w:rPr>
-      </w:pPr>
-      <w:r>
-        <w:rPr>
-          <w:rFonts w:ascii="Times New Roman" w:hAnsi="Times New Roman" w:cs="Times New Roman"/>
-        </w:rPr>
-        <w:t xml:space="preserve">Battery Number: </w:t>
-      </w:r>
-      <w:r>
-        <w:rPr>
-          <w:rFonts w:ascii="Times New Roman" w:hAnsi="Times New Roman" w:cs="Times New Roman"/>
-        </w:rPr>
-        <w:t>3</w:t>
-      </w:r>
-    </w:p>
-    <w:p>
-      <w:pPr>
-        <w:rPr>
-          <w:rFonts w:ascii="Times New Roman" w:hAnsi="Times New Roman" w:cs="Times New Roman"/>
-        </w:rPr>
-      </w:pPr>
-      <w:r>
-        <w:rPr>
-          <w:rFonts w:ascii="Times New Roman" w:hAnsi="Times New Roman" w:cs="Times New Roman"/>
-        </w:rPr>
-        <w:t>Windsondes: 733, 737, 741, 742</w:t>
+        <w:t>Flight 15 (Iris+)</w:t>
+      </w:r>
+    </w:p>
+    <w:p>
+      <w:pPr>
+        <w:rPr>
+          <w:rFonts w:ascii="Times New Roman" w:hAnsi="Times New Roman" w:cs="Times New Roman"/>
+        </w:rPr>
+      </w:pPr>
+      <w:r>
+        <w:rPr>
+          <w:rFonts w:ascii="Times New Roman" w:hAnsi="Times New Roman" w:cs="Times New Roman"/>
+        </w:rPr>
+        <w:t>Battery Number: 3</w:t>
+      </w:r>
+    </w:p>
+    <w:p>
+      <w:pPr>
+        <w:rPr>
+          <w:rFonts w:ascii="Times New Roman" w:hAnsi="Times New Roman" w:cs="Times New Roman"/>
+        </w:rPr>
+      </w:pPr>
+      <w:proofErr w:type="spellStart"/>
+      <w:r>
+        <w:rPr>
+          <w:rFonts w:ascii="Times New Roman" w:hAnsi="Times New Roman" w:cs="Times New Roman"/>
+        </w:rPr>
+        <w:t>Windsondes</w:t>
+      </w:r>
+      <w:proofErr w:type="spellEnd"/>
+      <w:r>
+        <w:rPr>
+          <w:rFonts w:ascii="Times New Roman" w:hAnsi="Times New Roman" w:cs="Times New Roman"/>
+        </w:rPr>
+        <w:t>: 737, 740</w:t>
+      </w:r>
+      <w:r>
+        <w:rPr>
+          <w:rFonts w:ascii="Times New Roman" w:hAnsi="Times New Roman" w:cs="Times New Roman"/>
+        </w:rPr>
+        <w:t>, 741, 742</w:t>
       </w:r>
     </w:p>
     <w:p>
@@ -7965,141 +7830,33 @@
         <w:rPr>
           <w:rFonts w:ascii="Times New Roman" w:hAnsi="Times New Roman" w:cs="Times New Roman"/>
         </w:rPr>
-        <w:t xml:space="preserve">Reached 100m: </w:t>
-      </w:r>
-      <w:r>
-        <w:rPr>
-          <w:rFonts w:ascii="Times New Roman" w:hAnsi="Times New Roman" w:cs="Times New Roman"/>
-        </w:rPr>
-        <w:t>17</w:t>
-      </w:r>
-      <w:r>
-        <w:rPr>
-          <w:rFonts w:ascii="Times New Roman" w:hAnsi="Times New Roman" w:cs="Times New Roman"/>
-        </w:rPr>
-        <w:t>:</w:t>
-      </w:r>
-      <w:r>
-        <w:rPr>
-          <w:rFonts w:ascii="Times New Roman" w:hAnsi="Times New Roman" w:cs="Times New Roman"/>
-        </w:rPr>
-        <w:t>14</w:t>
-      </w:r>
-      <w:r>
-        <w:rPr>
-          <w:rFonts w:ascii="Times New Roman" w:hAnsi="Times New Roman" w:cs="Times New Roman"/>
-        </w:rPr>
-        <w:t>:</w:t>
-      </w:r>
-      <w:r>
-        <w:rPr>
-          <w:rFonts w:ascii="Times New Roman" w:hAnsi="Times New Roman" w:cs="Times New Roman"/>
-        </w:rPr>
-        <w:t>05</w:t>
-      </w:r>
-      <w:r>
-        <w:rPr>
-          <w:rFonts w:ascii="Times New Roman" w:hAnsi="Times New Roman" w:cs="Times New Roman"/>
-        </w:rPr>
-        <w:t xml:space="preserve"> UTC</w:t>
-      </w:r>
-    </w:p>
-    <w:p>
-      <w:pPr>
-        <w:rPr>
-          <w:rFonts w:ascii="Times New Roman" w:hAnsi="Times New Roman" w:cs="Times New Roman"/>
-        </w:rPr>
-      </w:pPr>
-      <w:r>
-        <w:rPr>
-          <w:rFonts w:ascii="Times New Roman" w:hAnsi="Times New Roman" w:cs="Times New Roman"/>
-        </w:rPr>
-        <w:t xml:space="preserve">Reached 200m: </w:t>
-      </w:r>
-      <w:r>
-        <w:rPr>
-          <w:rFonts w:ascii="Times New Roman" w:hAnsi="Times New Roman" w:cs="Times New Roman"/>
-        </w:rPr>
-        <w:t>17</w:t>
-      </w:r>
-      <w:r>
-        <w:rPr>
-          <w:rFonts w:ascii="Times New Roman" w:hAnsi="Times New Roman" w:cs="Times New Roman"/>
-        </w:rPr>
-        <w:t>:</w:t>
-      </w:r>
-      <w:r>
-        <w:rPr>
-          <w:rFonts w:ascii="Times New Roman" w:hAnsi="Times New Roman" w:cs="Times New Roman"/>
-        </w:rPr>
-        <w:t>14</w:t>
-      </w:r>
-      <w:r>
-        <w:rPr>
-          <w:rFonts w:ascii="Times New Roman" w:hAnsi="Times New Roman" w:cs="Times New Roman"/>
-        </w:rPr>
-        <w:t>:</w:t>
-      </w:r>
-      <w:r>
-        <w:rPr>
-          <w:rFonts w:ascii="Times New Roman" w:hAnsi="Times New Roman" w:cs="Times New Roman"/>
-        </w:rPr>
-        <w:t>54</w:t>
-      </w:r>
-      <w:r>
-        <w:rPr>
-          <w:rFonts w:ascii="Times New Roman" w:hAnsi="Times New Roman" w:cs="Times New Roman"/>
-        </w:rPr>
-        <w:t xml:space="preserve"> UTC</w:t>
-      </w:r>
-    </w:p>
-    <w:p>
-      <w:pPr>
-        <w:rPr>
-          <w:rFonts w:ascii="Times New Roman" w:hAnsi="Times New Roman" w:cs="Times New Roman"/>
-        </w:rPr>
-      </w:pPr>
-      <w:r>
-        <w:rPr>
-          <w:rFonts w:ascii="Times New Roman" w:hAnsi="Times New Roman" w:cs="Times New Roman"/>
-        </w:rPr>
-        <w:t xml:space="preserve">Reached 300m: </w:t>
-      </w:r>
-      <w:r>
-        <w:rPr>
-          <w:rFonts w:ascii="Times New Roman" w:hAnsi="Times New Roman" w:cs="Times New Roman"/>
-        </w:rPr>
-        <w:t>17</w:t>
-      </w:r>
-      <w:r>
-        <w:rPr>
-          <w:rFonts w:ascii="Times New Roman" w:hAnsi="Times New Roman" w:cs="Times New Roman"/>
-        </w:rPr>
-        <w:t>:</w:t>
-      </w:r>
-      <w:r>
-        <w:rPr>
-          <w:rFonts w:ascii="Times New Roman" w:hAnsi="Times New Roman" w:cs="Times New Roman"/>
-        </w:rPr>
-        <w:t>15</w:t>
-      </w:r>
-      <w:r>
-        <w:rPr>
-          <w:rFonts w:ascii="Times New Roman" w:hAnsi="Times New Roman" w:cs="Times New Roman"/>
-        </w:rPr>
-        <w:t>:</w:t>
-      </w:r>
-      <w:r>
-        <w:rPr>
-          <w:rFonts w:ascii="Times New Roman" w:hAnsi="Times New Roman" w:cs="Times New Roman"/>
-        </w:rPr>
-        <w:t>36</w:t>
-      </w:r>
-      <w:r>
-        <w:rPr>
-          <w:rFonts w:ascii="Times New Roman" w:hAnsi="Times New Roman" w:cs="Times New Roman"/>
-        </w:rPr>
-        <w:t xml:space="preserve"> UTC</w:t>
+        <w:t>Reached 100m: 17:14:05 UTC</w:t>
+      </w:r>
+    </w:p>
+    <w:p>
+      <w:pPr>
+        <w:rPr>
+          <w:rFonts w:ascii="Times New Roman" w:hAnsi="Times New Roman" w:cs="Times New Roman"/>
+        </w:rPr>
+      </w:pPr>
+      <w:r>
+        <w:rPr>
+          <w:rFonts w:ascii="Times New Roman" w:hAnsi="Times New Roman" w:cs="Times New Roman"/>
+        </w:rPr>
+        <w:t>Reached 200m: 17:14:54 UTC</w:t>
+      </w:r>
+    </w:p>
+    <w:p>
+      <w:pPr>
+        <w:rPr>
+          <w:rFonts w:ascii="Times New Roman" w:hAnsi="Times New Roman" w:cs="Times New Roman"/>
+        </w:rPr>
+      </w:pPr>
+      <w:r>
+        <w:rPr>
+          <w:rFonts w:ascii="Times New Roman" w:hAnsi="Times New Roman" w:cs="Times New Roman"/>
+        </w:rPr>
+        <w:t>Reached 300m: 17:15:36 UTC</w:t>
       </w:r>
     </w:p>
     <w:p>
@@ -8323,53 +8080,49 @@
           <w:rFonts w:ascii="Times New Roman" w:hAnsi="Times New Roman" w:cs="Times New Roman"/>
           <w:u w:val="single"/>
         </w:rPr>
-        <w:t>Flight 1</w:t>
-      </w:r>
-      <w:r>
-        <w:rPr>
-          <w:rFonts w:ascii="Times New Roman" w:hAnsi="Times New Roman" w:cs="Times New Roman"/>
-          <w:u w:val="single"/>
-        </w:rPr>
-        <w:t>6</w:t>
-      </w:r>
-      <w:r>
-        <w:rPr>
-          <w:rFonts w:ascii="Times New Roman" w:hAnsi="Times New Roman" w:cs="Times New Roman"/>
-          <w:u w:val="single"/>
-        </w:rPr>
-        <w:t xml:space="preserve"> (Iris+)</w:t>
-      </w:r>
-    </w:p>
-    <w:p>
-      <w:pPr>
-        <w:rPr>
-          <w:rFonts w:ascii="Times New Roman" w:hAnsi="Times New Roman" w:cs="Times New Roman"/>
-        </w:rPr>
-      </w:pPr>
-      <w:r>
-        <w:rPr>
-          <w:rFonts w:ascii="Times New Roman" w:hAnsi="Times New Roman" w:cs="Times New Roman"/>
-        </w:rPr>
-        <w:t xml:space="preserve">Battery Number: </w:t>
-      </w:r>
-      <w:r>
-        <w:rPr>
-          <w:rFonts w:ascii="Times New Roman" w:hAnsi="Times New Roman" w:cs="Times New Roman"/>
-        </w:rPr>
-        <w:t>4</w:t>
-      </w:r>
-    </w:p>
-    <w:p>
-      <w:pPr>
-        <w:rPr>
-          <w:rFonts w:ascii="Times New Roman" w:hAnsi="Times New Roman" w:cs="Times New Roman"/>
-        </w:rPr>
-      </w:pPr>
-      <w:r>
-        <w:rPr>
-          <w:rFonts w:ascii="Times New Roman" w:hAnsi="Times New Roman" w:cs="Times New Roman"/>
-        </w:rPr>
-        <w:t>Windsondes: 733, 737, 741, 742</w:t>
+        <w:t>Flight 16 (Iris+)</w:t>
+      </w:r>
+    </w:p>
+    <w:p>
+      <w:pPr>
+        <w:rPr>
+          <w:rFonts w:ascii="Times New Roman" w:hAnsi="Times New Roman" w:cs="Times New Roman"/>
+        </w:rPr>
+      </w:pPr>
+      <w:r>
+        <w:rPr>
+          <w:rFonts w:ascii="Times New Roman" w:hAnsi="Times New Roman" w:cs="Times New Roman"/>
+        </w:rPr>
+        <w:t>Battery Number: 4</w:t>
+      </w:r>
+    </w:p>
+    <w:p>
+      <w:pPr>
+        <w:rPr>
+          <w:rFonts w:ascii="Times New Roman" w:hAnsi="Times New Roman" w:cs="Times New Roman"/>
+        </w:rPr>
+      </w:pPr>
+      <w:proofErr w:type="spellStart"/>
+      <w:r>
+        <w:rPr>
+          <w:rFonts w:ascii="Times New Roman" w:hAnsi="Times New Roman" w:cs="Times New Roman"/>
+        </w:rPr>
+        <w:t>Windsondes</w:t>
+      </w:r>
+      <w:proofErr w:type="spellEnd"/>
+      <w:r>
+        <w:rPr>
+          <w:rFonts w:ascii="Times New Roman" w:hAnsi="Times New Roman" w:cs="Times New Roman"/>
+        </w:rPr>
+        <w:t>: 737, 740</w:t>
+      </w:r>
+      <w:bookmarkStart w:id="0" w:name="_GoBack"/>
+      <w:bookmarkEnd w:id="0"/>
+      <w:r>
+        <w:rPr>
+          <w:rFonts w:ascii="Times New Roman" w:hAnsi="Times New Roman" w:cs="Times New Roman"/>
+        </w:rPr>
+        <w:t>, 741, 742</w:t>
       </w:r>
     </w:p>
     <w:p>
@@ -8420,43 +8173,7 @@
         <w:rPr>
           <w:rFonts w:ascii="Times New Roman" w:hAnsi="Times New Roman" w:cs="Times New Roman"/>
         </w:rPr>
-        <w:t xml:space="preserve">Ascent Start: </w:t>
-      </w:r>
-      <w:r>
-        <w:rPr>
-          <w:rFonts w:ascii="Times New Roman" w:hAnsi="Times New Roman" w:cs="Times New Roman"/>
-        </w:rPr>
-        <w:t>18</w:t>
-      </w:r>
-      <w:r>
-        <w:rPr>
-          <w:rFonts w:ascii="Times New Roman" w:hAnsi="Times New Roman" w:cs="Times New Roman"/>
-        </w:rPr>
-        <w:t>:</w:t>
-      </w:r>
-      <w:r>
-        <w:rPr>
-          <w:rFonts w:ascii="Times New Roman" w:hAnsi="Times New Roman" w:cs="Times New Roman"/>
-        </w:rPr>
-        <w:t>09</w:t>
-      </w:r>
-      <w:r>
-        <w:rPr>
-          <w:rFonts w:ascii="Times New Roman" w:hAnsi="Times New Roman" w:cs="Times New Roman"/>
-        </w:rPr>
-        <w:t>:2</w:t>
-      </w:r>
-      <w:r>
-        <w:rPr>
-          <w:rFonts w:ascii="Times New Roman" w:hAnsi="Times New Roman" w:cs="Times New Roman"/>
-        </w:rPr>
-        <w:t>5</w:t>
-      </w:r>
-      <w:r>
-        <w:rPr>
-          <w:rFonts w:ascii="Times New Roman" w:hAnsi="Times New Roman" w:cs="Times New Roman"/>
-        </w:rPr>
-        <w:t xml:space="preserve"> </w:t>
+        <w:t xml:space="preserve">Ascent Start: 18:09:25 </w:t>
       </w:r>
       <w:r>
         <w:rPr>
@@ -8766,8 +8483,6 @@
         </w:rPr>
         <w:t>00</w:t>
       </w:r>
-      <w:bookmarkStart w:id="0" w:name="_GoBack"/>
-      <w:bookmarkEnd w:id="0"/>
       <w:r>
         <w:rPr>
           <w:rFonts w:ascii="Times New Roman" w:hAnsi="Times New Roman" w:cs="Times New Roman"/>
@@ -8918,7 +8633,7 @@
 </file>
 
 <file path=word/styles.xml><?xml version="1.0" encoding="utf-8"?>
-<w:styles xmlns:mc="http://schemas.openxmlformats.org/markup-compatibility/2006" xmlns:r="http://schemas.openxmlformats.org/officeDocument/2006/relationships" xmlns:w="http://schemas.openxmlformats.org/wordprocessingml/2006/main" xmlns:w14="http://schemas.microsoft.com/office/word/2010/wordml" xmlns:w15="http://schemas.microsoft.com/office/word/2012/wordml" mc:Ignorable="w14 w15">
+<w:styles xmlns:mc="http://schemas.openxmlformats.org/markup-compatibility/2006" xmlns:r="http://schemas.openxmlformats.org/officeDocument/2006/relationships" xmlns:w="http://schemas.openxmlformats.org/wordprocessingml/2006/main" xmlns:w14="http://schemas.microsoft.com/office/word/2010/wordml" mc:Ignorable="w14">
   <w:docDefaults>
     <w:rPrDefault>
       <w:rPr>
@@ -8930,387 +8645,144 @@
     </w:rPrDefault>
     <w:pPrDefault/>
   </w:docDefaults>
-  <w:latentStyles w:defLockedState="0" w:defUIPriority="99" w:defSemiHidden="0" w:defUnhideWhenUsed="0" w:defQFormat="0" w:count="380">
-    <w:lsdException w:name="Normal" w:uiPriority="0" w:qFormat="1"/>
-    <w:lsdException w:name="heading 1" w:uiPriority="9" w:qFormat="1"/>
-    <w:lsdException w:name="heading 2" w:semiHidden="1" w:uiPriority="9" w:unhideWhenUsed="1" w:qFormat="1"/>
-    <w:lsdException w:name="heading 3" w:semiHidden="1" w:uiPriority="9" w:unhideWhenUsed="1" w:qFormat="1"/>
-    <w:lsdException w:name="heading 4" w:semiHidden="1" w:uiPriority="9" w:unhideWhenUsed="1" w:qFormat="1"/>
-    <w:lsdException w:name="heading 5" w:semiHidden="1" w:uiPriority="9" w:unhideWhenUsed="1" w:qFormat="1"/>
-    <w:lsdException w:name="heading 6" w:semiHidden="1" w:uiPriority="9" w:unhideWhenUsed="1" w:qFormat="1"/>
-    <w:lsdException w:name="heading 7" w:semiHidden="1" w:uiPriority="9" w:unhideWhenUsed="1" w:qFormat="1"/>
-    <w:lsdException w:name="heading 8" w:semiHidden="1" w:uiPriority="9" w:unhideWhenUsed="1" w:qFormat="1"/>
-    <w:lsdException w:name="heading 9" w:semiHidden="1" w:uiPriority="9" w:unhideWhenUsed="1" w:qFormat="1"/>
-    <w:lsdException w:name="index 1" w:semiHidden="1" w:unhideWhenUsed="1"/>
-    <w:lsdException w:name="index 2" w:semiHidden="1" w:unhideWhenUsed="1"/>
-    <w:lsdException w:name="index 3" w:semiHidden="1" w:unhideWhenUsed="1"/>
-    <w:lsdException w:name="index 4" w:semiHidden="1" w:unhideWhenUsed="1"/>
-    <w:lsdException w:name="index 5" w:semiHidden="1" w:unhideWhenUsed="1"/>
-    <w:lsdException w:name="index 6" w:semiHidden="1" w:unhideWhenUsed="1"/>
-    <w:lsdException w:name="index 7" w:semiHidden="1" w:unhideWhenUsed="1"/>
-    <w:lsdException w:name="index 8" w:semiHidden="1" w:unhideWhenUsed="1"/>
-    <w:lsdException w:name="index 9" w:semiHidden="1" w:unhideWhenUsed="1"/>
-    <w:lsdException w:name="toc 1" w:semiHidden="1" w:uiPriority="39" w:unhideWhenUsed="1"/>
-    <w:lsdException w:name="toc 2" w:semiHidden="1" w:uiPriority="39" w:unhideWhenUsed="1"/>
-    <w:lsdException w:name="toc 3" w:semiHidden="1" w:uiPriority="39" w:unhideWhenUsed="1"/>
-    <w:lsdException w:name="toc 4" w:semiHidden="1" w:uiPriority="39" w:unhideWhenUsed="1"/>
-    <w:lsdException w:name="toc 5" w:semiHidden="1" w:uiPriority="39" w:unhideWhenUsed="1"/>
-    <w:lsdException w:name="toc 6" w:semiHidden="1" w:uiPriority="39" w:unhideWhenUsed="1"/>
-    <w:lsdException w:name="toc 7" w:semiHidden="1" w:uiPriority="39" w:unhideWhenUsed="1"/>
-    <w:lsdException w:name="toc 8" w:semiHidden="1" w:uiPriority="39" w:unhideWhenUsed="1"/>
-    <w:lsdException w:name="toc 9" w:semiHidden="1" w:uiPriority="39" w:unhideWhenUsed="1"/>
-    <w:lsdException w:name="Normal Indent" w:semiHidden="1" w:unhideWhenUsed="1"/>
-    <w:lsdException w:name="footnote text" w:semiHidden="1" w:unhideWhenUsed="1"/>
-    <w:lsdException w:name="annotation text" w:semiHidden="1" w:unhideWhenUsed="1"/>
-    <w:lsdException w:name="header" w:semiHidden="1" w:unhideWhenUsed="1"/>
-    <w:lsdException w:name="footer" w:semiHidden="1" w:unhideWhenUsed="1"/>
-    <w:lsdException w:name="index heading" w:semiHidden="1" w:unhideWhenUsed="1"/>
-    <w:lsdException w:name="caption" w:semiHidden="1" w:uiPriority="35" w:unhideWhenUsed="1" w:qFormat="1"/>
-    <w:lsdException w:name="table of figures" w:semiHidden="1" w:unhideWhenUsed="1"/>
-    <w:lsdException w:name="envelope address" w:semiHidden="1" w:unhideWhenUsed="1"/>
-    <w:lsdException w:name="envelope return" w:semiHidden="1" w:unhideWhenUsed="1"/>
-    <w:lsdException w:name="footnote reference" w:semiHidden="1" w:unhideWhenUsed="1"/>
-    <w:lsdException w:name="annotation reference" w:semiHidden="1" w:unhideWhenUsed="1"/>
-    <w:lsdException w:name="line number" w:semiHidden="1" w:unhideWhenUsed="1"/>
-    <w:lsdException w:name="page number" w:semiHidden="1" w:unhideWhenUsed="1"/>
-    <w:lsdException w:name="endnote reference" w:semiHidden="1" w:unhideWhenUsed="1"/>
-    <w:lsdException w:name="endnote text" w:semiHidden="1" w:unhideWhenUsed="1"/>
-    <w:lsdException w:name="table of authorities" w:semiHidden="1" w:unhideWhenUsed="1"/>
-    <w:lsdException w:name="macro" w:semiHidden="1" w:unhideWhenUsed="1"/>
-    <w:lsdException w:name="toa heading" w:semiHidden="1" w:unhideWhenUsed="1"/>
-    <w:lsdException w:name="List" w:semiHidden="1" w:unhideWhenUsed="1"/>
-    <w:lsdException w:name="List Bullet" w:semiHidden="1" w:unhideWhenUsed="1"/>
-    <w:lsdException w:name="List Number" w:semiHidden="1" w:unhideWhenUsed="1"/>
-    <w:lsdException w:name="List 2" w:semiHidden="1" w:unhideWhenUsed="1"/>
-    <w:lsdException w:name="List 3" w:semiHidden="1" w:unhideWhenUsed="1"/>
-    <w:lsdException w:name="List 4" w:semiHidden="1" w:unhideWhenUsed="1"/>
-    <w:lsdException w:name="List 5" w:semiHidden="1" w:unhideWhenUsed="1"/>
-    <w:lsdException w:name="List Bullet 2" w:semiHidden="1" w:unhideWhenUsed="1"/>
-    <w:lsdException w:name="List Bullet 3" w:semiHidden="1" w:unhideWhenUsed="1"/>
-    <w:lsdException w:name="List Bullet 4" w:semiHidden="1" w:unhideWhenUsed="1"/>
-    <w:lsdException w:name="List Bullet 5" w:semiHidden="1" w:unhideWhenUsed="1"/>
-    <w:lsdException w:name="List Number 2" w:semiHidden="1" w:unhideWhenUsed="1"/>
-    <w:lsdException w:name="List Number 3" w:semiHidden="1" w:unhideWhenUsed="1"/>
-    <w:lsdException w:name="List Number 4" w:semiHidden="1" w:unhideWhenUsed="1"/>
-    <w:lsdException w:name="List Number 5" w:semiHidden="1" w:unhideWhenUsed="1"/>
-    <w:lsdException w:name="Title" w:uiPriority="10" w:qFormat="1"/>
-    <w:lsdException w:name="Closing" w:semiHidden="1" w:unhideWhenUsed="1"/>
-    <w:lsdException w:name="Signature" w:semiHidden="1" w:unhideWhenUsed="1"/>
-    <w:lsdException w:name="Default Paragraph Font" w:semiHidden="1" w:uiPriority="1" w:unhideWhenUsed="1"/>
-    <w:lsdException w:name="Body Text" w:semiHidden="1" w:unhideWhenUsed="1"/>
-    <w:lsdException w:name="Body Text Indent" w:semiHidden="1" w:unhideWhenUsed="1"/>
-    <w:lsdException w:name="List Continue" w:semiHidden="1" w:unhideWhenUsed="1"/>
-    <w:lsdException w:name="List Continue 2" w:semiHidden="1" w:unhideWhenUsed="1"/>
-    <w:lsdException w:name="List Continue 3" w:semiHidden="1" w:unhideWhenUsed="1"/>
-    <w:lsdException w:name="List Continue 4" w:semiHidden="1" w:unhideWhenUsed="1"/>
-    <w:lsdException w:name="List Continue 5" w:semiHidden="1" w:unhideWhenUsed="1"/>
-    <w:lsdException w:name="Message Header" w:semiHidden="1" w:unhideWhenUsed="1"/>
-    <w:lsdException w:name="Subtitle" w:uiPriority="11" w:qFormat="1"/>
-    <w:lsdException w:name="Salutation" w:semiHidden="1" w:unhideWhenUsed="1"/>
-    <w:lsdException w:name="Date" w:semiHidden="1" w:unhideWhenUsed="1"/>
-    <w:lsdException w:name="Body Text First Indent" w:semiHidden="1" w:unhideWhenUsed="1"/>
-    <w:lsdException w:name="Body Text First Indent 2" w:semiHidden="1" w:unhideWhenUsed="1"/>
-    <w:lsdException w:name="Note Heading" w:semiHidden="1" w:unhideWhenUsed="1"/>
-    <w:lsdException w:name="Body Text 2" w:semiHidden="1" w:unhideWhenUsed="1"/>
-    <w:lsdException w:name="Body Text 3" w:semiHidden="1" w:unhideWhenUsed="1"/>
-    <w:lsdException w:name="Body Text Indent 2" w:semiHidden="1" w:unhideWhenUsed="1"/>
-    <w:lsdException w:name="Body Text Indent 3" w:semiHidden="1" w:unhideWhenUsed="1"/>
-    <w:lsdException w:name="Block Text" w:semiHidden="1" w:unhideWhenUsed="1"/>
-    <w:lsdException w:name="Hyperlink" w:semiHidden="1" w:unhideWhenUsed="1"/>
-    <w:lsdException w:name="FollowedHyperlink" w:semiHidden="1" w:unhideWhenUsed="1"/>
-    <w:lsdException w:name="Strong" w:uiPriority="22" w:qFormat="1"/>
-    <w:lsdException w:name="Emphasis" w:uiPriority="20" w:qFormat="1"/>
-    <w:lsdException w:name="Document Map" w:semiHidden="1" w:unhideWhenUsed="1"/>
-    <w:lsdException w:name="Plain Text" w:semiHidden="1" w:unhideWhenUsed="1"/>
-    <w:lsdException w:name="E-mail Signature" w:semiHidden="1" w:unhideWhenUsed="1"/>
-    <w:lsdException w:name="HTML Top of Form" w:semiHidden="1" w:unhideWhenUsed="1"/>
-    <w:lsdException w:name="HTML Bottom of Form" w:semiHidden="1" w:unhideWhenUsed="1"/>
-    <w:lsdException w:name="Normal (Web)" w:semiHidden="1" w:unhideWhenUsed="1"/>
-    <w:lsdException w:name="HTML Acronym" w:semiHidden="1" w:unhideWhenUsed="1"/>
-    <w:lsdException w:name="HTML Address" w:semiHidden="1" w:unhideWhenUsed="1"/>
-    <w:lsdException w:name="HTML Cite" w:semiHidden="1" w:unhideWhenUsed="1"/>
-    <w:lsdException w:name="HTML Code" w:semiHidden="1" w:unhideWhenUsed="1"/>
-    <w:lsdException w:name="HTML Definition" w:semiHidden="1" w:unhideWhenUsed="1"/>
-    <w:lsdException w:name="HTML Keyboard" w:semiHidden="1" w:unhideWhenUsed="1"/>
-    <w:lsdException w:name="HTML Preformatted" w:semiHidden="1" w:unhideWhenUsed="1"/>
-    <w:lsdException w:name="HTML Sample" w:semiHidden="1" w:unhideWhenUsed="1"/>
-    <w:lsdException w:name="HTML Typewriter" w:semiHidden="1" w:unhideWhenUsed="1"/>
-    <w:lsdException w:name="HTML Variable" w:semiHidden="1" w:unhideWhenUsed="1"/>
-    <w:lsdException w:name="Normal Table" w:semiHidden="1" w:unhideWhenUsed="1"/>
-    <w:lsdException w:name="annotation subject" w:semiHidden="1" w:unhideWhenUsed="1"/>
-    <w:lsdException w:name="No List" w:semiHidden="1" w:unhideWhenUsed="1"/>
-    <w:lsdException w:name="Outline List 1" w:semiHidden="1" w:unhideWhenUsed="1"/>
-    <w:lsdException w:name="Outline List 2" w:semiHidden="1" w:unhideWhenUsed="1"/>
-    <w:lsdException w:name="Outline List 3" w:semiHidden="1" w:unhideWhenUsed="1"/>
-    <w:lsdException w:name="Table Simple 1" w:semiHidden="1" w:unhideWhenUsed="1"/>
-    <w:lsdException w:name="Table Simple 2" w:semiHidden="1" w:unhideWhenUsed="1"/>
-    <w:lsdException w:name="Table Simple 3" w:semiHidden="1" w:unhideWhenUsed="1"/>
-    <w:lsdException w:name="Table Classic 1" w:semiHidden="1" w:unhideWhenUsed="1"/>
-    <w:lsdException w:name="Table Classic 2" w:semiHidden="1" w:unhideWhenUsed="1"/>
-    <w:lsdException w:name="Table Classic 3" w:semiHidden="1" w:unhideWhenUsed="1"/>
-    <w:lsdException w:name="Table Classic 4" w:semiHidden="1" w:unhideWhenUsed="1"/>
-    <w:lsdException w:name="Table Colorful 1" w:semiHidden="1" w:unhideWhenUsed="1"/>
-    <w:lsdException w:name="Table Colorful 2" w:semiHidden="1" w:unhideWhenUsed="1"/>
-    <w:lsdException w:name="Table Colorful 3" w:semiHidden="1" w:unhideWhenUsed="1"/>
-    <w:lsdException w:name="Table Columns 1" w:semiHidden="1" w:unhideWhenUsed="1"/>
-    <w:lsdException w:name="Table Columns 2" w:semiHidden="1" w:unhideWhenUsed="1"/>
-    <w:lsdException w:name="Table Columns 3" w:semiHidden="1" w:unhideWhenUsed="1"/>
-    <w:lsdException w:name="Table Columns 4" w:semiHidden="1" w:unhideWhenUsed="1"/>
-    <w:lsdException w:name="Table Columns 5" w:semiHidden="1" w:unhideWhenUsed="1"/>
-    <w:lsdException w:name="Table Grid 1" w:semiHidden="1" w:unhideWhenUsed="1"/>
-    <w:lsdException w:name="Table Grid 2" w:semiHidden="1" w:unhideWhenUsed="1"/>
-    <w:lsdException w:name="Table Grid 3" w:semiHidden="1" w:unhideWhenUsed="1"/>
-    <w:lsdException w:name="Table Grid 4" w:semiHidden="1" w:unhideWhenUsed="1"/>
-    <w:lsdException w:name="Table Grid 5" w:semiHidden="1" w:unhideWhenUsed="1"/>
-    <w:lsdException w:name="Table Grid 6" w:semiHidden="1" w:unhideWhenUsed="1"/>
-    <w:lsdException w:name="Table Grid 7" w:semiHidden="1" w:unhideWhenUsed="1"/>
-    <w:lsdException w:name="Table Grid 8" w:semiHidden="1" w:unhideWhenUsed="1"/>
-    <w:lsdException w:name="Table List 1" w:semiHidden="1" w:unhideWhenUsed="1"/>
-    <w:lsdException w:name="Table List 2" w:semiHidden="1" w:unhideWhenUsed="1"/>
-    <w:lsdException w:name="Table List 3" w:semiHidden="1" w:unhideWhenUsed="1"/>
-    <w:lsdException w:name="Table List 4" w:semiHidden="1" w:unhideWhenUsed="1"/>
-    <w:lsdException w:name="Table List 5" w:semiHidden="1" w:unhideWhenUsed="1"/>
-    <w:lsdException w:name="Table List 6" w:semiHidden="1" w:unhideWhenUsed="1"/>
-    <w:lsdException w:name="Table List 7" w:semiHidden="1" w:unhideWhenUsed="1"/>
-    <w:lsdException w:name="Table List 8" w:semiHidden="1" w:unhideWhenUsed="1"/>
-    <w:lsdException w:name="Table 3D effects 1" w:semiHidden="1" w:unhideWhenUsed="1"/>
-    <w:lsdException w:name="Table 3D effects 2" w:semiHidden="1" w:unhideWhenUsed="1"/>
-    <w:lsdException w:name="Table 3D effects 3" w:semiHidden="1" w:unhideWhenUsed="1"/>
-    <w:lsdException w:name="Table Contemporary" w:semiHidden="1" w:unhideWhenUsed="1"/>
-    <w:lsdException w:name="Table Elegant" w:semiHidden="1" w:unhideWhenUsed="1"/>
-    <w:lsdException w:name="Table Professional" w:semiHidden="1" w:unhideWhenUsed="1"/>
-    <w:lsdException w:name="Table Subtle 1" w:semiHidden="1" w:unhideWhenUsed="1"/>
-    <w:lsdException w:name="Table Subtle 2" w:semiHidden="1" w:unhideWhenUsed="1"/>
-    <w:lsdException w:name="Table Web 1" w:semiHidden="1" w:unhideWhenUsed="1"/>
-    <w:lsdException w:name="Table Web 2" w:semiHidden="1" w:unhideWhenUsed="1"/>
-    <w:lsdException w:name="Table Web 3" w:semiHidden="1" w:unhideWhenUsed="1"/>
-    <w:lsdException w:name="Balloon Text" w:semiHidden="1" w:unhideWhenUsed="1"/>
-    <w:lsdException w:name="Table Grid" w:uiPriority="39"/>
-    <w:lsdException w:name="Table Theme" w:semiHidden="1" w:unhideWhenUsed="1"/>
-    <w:lsdException w:name="Note Level 1" w:semiHidden="1" w:unhideWhenUsed="1"/>
-    <w:lsdException w:name="Note Level 2" w:semiHidden="1" w:unhideWhenUsed="1"/>
-    <w:lsdException w:name="Note Level 3" w:semiHidden="1" w:unhideWhenUsed="1"/>
-    <w:lsdException w:name="Note Level 4" w:semiHidden="1" w:unhideWhenUsed="1"/>
-    <w:lsdException w:name="Note Level 5" w:semiHidden="1" w:unhideWhenUsed="1"/>
-    <w:lsdException w:name="Note Level 6" w:semiHidden="1" w:unhideWhenUsed="1"/>
-    <w:lsdException w:name="Note Level 7" w:semiHidden="1" w:unhideWhenUsed="1"/>
-    <w:lsdException w:name="Note Level 8" w:semiHidden="1" w:unhideWhenUsed="1"/>
-    <w:lsdException w:name="Note Level 9" w:semiHidden="1" w:unhideWhenUsed="1"/>
-    <w:lsdException w:name="Placeholder Text" w:semiHidden="1"/>
-    <w:lsdException w:name="No Spacing" w:uiPriority="1" w:qFormat="1"/>
-    <w:lsdException w:name="Light Shading" w:uiPriority="60"/>
-    <w:lsdException w:name="Light List" w:uiPriority="61"/>
-    <w:lsdException w:name="Light Grid" w:uiPriority="62"/>
-    <w:lsdException w:name="Medium Shading 1" w:uiPriority="63"/>
-    <w:lsdException w:name="Medium Shading 2" w:uiPriority="64"/>
-    <w:lsdException w:name="Medium List 1" w:uiPriority="65"/>
-    <w:lsdException w:name="Medium List 2" w:uiPriority="66"/>
-    <w:lsdException w:name="Medium Grid 1" w:uiPriority="67"/>
-    <w:lsdException w:name="Medium Grid 2" w:uiPriority="68"/>
-    <w:lsdException w:name="Medium Grid 3" w:uiPriority="69"/>
-    <w:lsdException w:name="Dark List" w:uiPriority="70"/>
-    <w:lsdException w:name="Colorful Shading" w:uiPriority="71"/>
-    <w:lsdException w:name="Colorful List" w:uiPriority="72"/>
-    <w:lsdException w:name="Colorful Grid" w:uiPriority="73"/>
-    <w:lsdException w:name="Light Shading Accent 1" w:uiPriority="60"/>
-    <w:lsdException w:name="Light List Accent 1" w:uiPriority="61"/>
-    <w:lsdException w:name="Light Grid Accent 1" w:uiPriority="62"/>
-    <w:lsdException w:name="Medium Shading 1 Accent 1" w:uiPriority="63"/>
-    <w:lsdException w:name="Medium Shading 2 Accent 1" w:uiPriority="64"/>
-    <w:lsdException w:name="Medium List 1 Accent 1" w:uiPriority="65"/>
-    <w:lsdException w:name="Revision" w:semiHidden="1"/>
-    <w:lsdException w:name="List Paragraph" w:uiPriority="34" w:qFormat="1"/>
-    <w:lsdException w:name="Quote" w:uiPriority="29" w:qFormat="1"/>
-    <w:lsdException w:name="Intense Quote" w:uiPriority="30" w:qFormat="1"/>
-    <w:lsdException w:name="Medium List 2 Accent 1" w:uiPriority="66"/>
-    <w:lsdException w:name="Medium Grid 1 Accent 1" w:uiPriority="67"/>
-    <w:lsdException w:name="Medium Grid 2 Accent 1" w:uiPriority="68"/>
-    <w:lsdException w:name="Medium Grid 3 Accent 1" w:uiPriority="69"/>
-    <w:lsdException w:name="Dark List Accent 1" w:uiPriority="70"/>
-    <w:lsdException w:name="Colorful Shading Accent 1" w:uiPriority="71"/>
-    <w:lsdException w:name="Colorful List Accent 1" w:uiPriority="72"/>
-    <w:lsdException w:name="Colorful Grid Accent 1" w:uiPriority="73"/>
-    <w:lsdException w:name="Light Shading Accent 2" w:uiPriority="60"/>
-    <w:lsdException w:name="Light List Accent 2" w:uiPriority="61"/>
-    <w:lsdException w:name="Light Grid Accent 2" w:uiPriority="62"/>
-    <w:lsdException w:name="Medium Shading 1 Accent 2" w:uiPriority="63"/>
-    <w:lsdException w:name="Medium Shading 2 Accent 2" w:uiPriority="64"/>
-    <w:lsdException w:name="Medium List 1 Accent 2" w:uiPriority="65"/>
-    <w:lsdException w:name="Medium List 2 Accent 2" w:uiPriority="66"/>
-    <w:lsdException w:name="Medium Grid 1 Accent 2" w:uiPriority="67"/>
-    <w:lsdException w:name="Medium Grid 2 Accent 2" w:uiPriority="68"/>
-    <w:lsdException w:name="Medium Grid 3 Accent 2" w:uiPriority="69"/>
-    <w:lsdException w:name="Dark List Accent 2" w:uiPriority="70"/>
-    <w:lsdException w:name="Colorful Shading Accent 2" w:uiPriority="71"/>
-    <w:lsdException w:name="Colorful List Accent 2" w:uiPriority="72"/>
-    <w:lsdException w:name="Colorful Grid Accent 2" w:uiPriority="73"/>
-    <w:lsdException w:name="Light Shading Accent 3" w:uiPriority="60"/>
-    <w:lsdException w:name="Light List Accent 3" w:uiPriority="61"/>
-    <w:lsdException w:name="Light Grid Accent 3" w:uiPriority="62"/>
-    <w:lsdException w:name="Medium Shading 1 Accent 3" w:uiPriority="63"/>
-    <w:lsdException w:name="Medium Shading 2 Accent 3" w:uiPriority="64"/>
-    <w:lsdException w:name="Medium List 1 Accent 3" w:uiPriority="65"/>
-    <w:lsdException w:name="Medium List 2 Accent 3" w:uiPriority="66"/>
-    <w:lsdException w:name="Medium Grid 1 Accent 3" w:uiPriority="67"/>
-    <w:lsdException w:name="Medium Grid 2 Accent 3" w:uiPriority="68"/>
-    <w:lsdException w:name="Medium Grid 3 Accent 3" w:uiPriority="69"/>
-    <w:lsdException w:name="Dark List Accent 3" w:uiPriority="70"/>
-    <w:lsdException w:name="Colorful Shading Accent 3" w:uiPriority="71"/>
-    <w:lsdException w:name="Colorful List Accent 3" w:uiPriority="72"/>
-    <w:lsdException w:name="Colorful Grid Accent 3" w:uiPriority="73"/>
-    <w:lsdException w:name="Light Shading Accent 4" w:uiPriority="60"/>
-    <w:lsdException w:name="Light List Accent 4" w:uiPriority="61"/>
-    <w:lsdException w:name="Light Grid Accent 4" w:uiPriority="62"/>
-    <w:lsdException w:name="Medium Shading 1 Accent 4" w:uiPriority="63"/>
-    <w:lsdException w:name="Medium Shading 2 Accent 4" w:uiPriority="64"/>
-    <w:lsdException w:name="Medium List 1 Accent 4" w:uiPriority="65"/>
-    <w:lsdException w:name="Medium List 2 Accent 4" w:uiPriority="66"/>
-    <w:lsdException w:name="Medium Grid 1 Accent 4" w:uiPriority="67"/>
-    <w:lsdException w:name="Medium Grid 2 Accent 4" w:uiPriority="68"/>
-    <w:lsdException w:name="Medium Grid 3 Accent 4" w:uiPriority="69"/>
-    <w:lsdException w:name="Dark List Accent 4" w:uiPriority="70"/>
-    <w:lsdException w:name="Colorful Shading Accent 4" w:uiPriority="71"/>
-    <w:lsdException w:name="Colorful List Accent 4" w:uiPriority="72"/>
-    <w:lsdException w:name="Colorful Grid Accent 4" w:uiPriority="73"/>
-    <w:lsdException w:name="Light Shading Accent 5" w:uiPriority="60"/>
-    <w:lsdException w:name="Light List Accent 5" w:uiPriority="61"/>
-    <w:lsdException w:name="Light Grid Accent 5" w:uiPriority="62"/>
-    <w:lsdException w:name="Medium Shading 1 Accent 5" w:uiPriority="63"/>
-    <w:lsdException w:name="Medium Shading 2 Accent 5" w:uiPriority="64"/>
-    <w:lsdException w:name="Medium List 1 Accent 5" w:uiPriority="65"/>
-    <w:lsdException w:name="Medium List 2 Accent 5" w:uiPriority="66"/>
-    <w:lsdException w:name="Medium Grid 1 Accent 5" w:uiPriority="67"/>
-    <w:lsdException w:name="Medium Grid 2 Accent 5" w:uiPriority="68"/>
-    <w:lsdException w:name="Medium Grid 3 Accent 5" w:uiPriority="69"/>
-    <w:lsdException w:name="Dark List Accent 5" w:uiPriority="70"/>
-    <w:lsdException w:name="Colorful Shading Accent 5" w:uiPriority="71"/>
-    <w:lsdException w:name="Colorful List Accent 5" w:uiPriority="72"/>
-    <w:lsdException w:name="Colorful Grid Accent 5" w:uiPriority="73"/>
-    <w:lsdException w:name="Light Shading Accent 6" w:uiPriority="60"/>
-    <w:lsdException w:name="Light List Accent 6" w:uiPriority="61"/>
-    <w:lsdException w:name="Light Grid Accent 6" w:uiPriority="62"/>
-    <w:lsdException w:name="Medium Shading 1 Accent 6" w:uiPriority="63"/>
-    <w:lsdException w:name="Medium Shading 2 Accent 6" w:uiPriority="64"/>
-    <w:lsdException w:name="Medium List 1 Accent 6" w:uiPriority="65"/>
-    <w:lsdException w:name="Medium List 2 Accent 6" w:uiPriority="66"/>
-    <w:lsdException w:name="Medium Grid 1 Accent 6" w:uiPriority="67"/>
-    <w:lsdException w:name="Medium Grid 2 Accent 6" w:uiPriority="68"/>
-    <w:lsdException w:name="Medium Grid 3 Accent 6" w:uiPriority="69"/>
-    <w:lsdException w:name="Dark List Accent 6" w:uiPriority="70"/>
-    <w:lsdException w:name="Colorful Shading Accent 6" w:uiPriority="71"/>
-    <w:lsdException w:name="Colorful List Accent 6" w:uiPriority="72"/>
-    <w:lsdException w:name="Colorful Grid Accent 6" w:uiPriority="73"/>
-    <w:lsdException w:name="Subtle Emphasis" w:uiPriority="19" w:qFormat="1"/>
-    <w:lsdException w:name="Intense Emphasis" w:uiPriority="21" w:qFormat="1"/>
-    <w:lsdException w:name="Subtle Reference" w:uiPriority="31" w:qFormat="1"/>
-    <w:lsdException w:name="Intense Reference" w:uiPriority="32" w:qFormat="1"/>
-    <w:lsdException w:name="Book Title" w:uiPriority="33" w:qFormat="1"/>
-    <w:lsdException w:name="Bibliography" w:semiHidden="1" w:uiPriority="37" w:unhideWhenUsed="1"/>
-    <w:lsdException w:name="TOC Heading" w:semiHidden="1" w:uiPriority="39" w:unhideWhenUsed="1" w:qFormat="1"/>
-    <w:lsdException w:name="Plain Table 1" w:uiPriority="41"/>
-    <w:lsdException w:name="Plain Table 2" w:uiPriority="42"/>
-    <w:lsdException w:name="Plain Table 3" w:uiPriority="43"/>
-    <w:lsdException w:name="Plain Table 4" w:uiPriority="44"/>
-    <w:lsdException w:name="Plain Table 5" w:uiPriority="45"/>
-    <w:lsdException w:name="Grid Table Light" w:uiPriority="40"/>
-    <w:lsdException w:name="Grid Table 1 Light" w:uiPriority="46"/>
-    <w:lsdException w:name="Grid Table 2" w:uiPriority="47"/>
-    <w:lsdException w:name="Grid Table 3" w:uiPriority="48"/>
-    <w:lsdException w:name="Grid Table 4" w:uiPriority="49"/>
-    <w:lsdException w:name="Grid Table 5 Dark" w:uiPriority="50"/>
-    <w:lsdException w:name="Grid Table 6 Colorful" w:uiPriority="51"/>
-    <w:lsdException w:name="Grid Table 7 Colorful" w:uiPriority="52"/>
-    <w:lsdException w:name="Grid Table 1 Light Accent 1" w:uiPriority="46"/>
-    <w:lsdException w:name="Grid Table 2 Accent 1" w:uiPriority="47"/>
-    <w:lsdException w:name="Grid Table 3 Accent 1" w:uiPriority="48"/>
-    <w:lsdException w:name="Grid Table 4 Accent 1" w:uiPriority="49"/>
-    <w:lsdException w:name="Grid Table 5 Dark Accent 1" w:uiPriority="50"/>
-    <w:lsdException w:name="Grid Table 6 Colorful Accent 1" w:uiPriority="51"/>
-    <w:lsdException w:name="Grid Table 7 Colorful Accent 1" w:uiPriority="52"/>
-    <w:lsdException w:name="Grid Table 1 Light Accent 2" w:uiPriority="46"/>
-    <w:lsdException w:name="Grid Table 2 Accent 2" w:uiPriority="47"/>
-    <w:lsdException w:name="Grid Table 3 Accent 2" w:uiPriority="48"/>
-    <w:lsdException w:name="Grid Table 4 Accent 2" w:uiPriority="49"/>
-    <w:lsdException w:name="Grid Table 5 Dark Accent 2" w:uiPriority="50"/>
-    <w:lsdException w:name="Grid Table 6 Colorful Accent 2" w:uiPriority="51"/>
-    <w:lsdException w:name="Grid Table 7 Colorful Accent 2" w:uiPriority="52"/>
-    <w:lsdException w:name="Grid Table 1 Light Accent 3" w:uiPriority="46"/>
-    <w:lsdException w:name="Grid Table 2 Accent 3" w:uiPriority="47"/>
-    <w:lsdException w:name="Grid Table 3 Accent 3" w:uiPriority="48"/>
-    <w:lsdException w:name="Grid Table 4 Accent 3" w:uiPriority="49"/>
-    <w:lsdException w:name="Grid Table 5 Dark Accent 3" w:uiPriority="50"/>
-    <w:lsdException w:name="Grid Table 6 Colorful Accent 3" w:uiPriority="51"/>
-    <w:lsdException w:name="Grid Table 7 Colorful Accent 3" w:uiPriority="52"/>
-    <w:lsdException w:name="Grid Table 1 Light Accent 4" w:uiPriority="46"/>
-    <w:lsdException w:name="Grid Table 2 Accent 4" w:uiPriority="47"/>
-    <w:lsdException w:name="Grid Table 3 Accent 4" w:uiPriority="48"/>
-    <w:lsdException w:name="Grid Table 4 Accent 4" w:uiPriority="49"/>
-    <w:lsdException w:name="Grid Table 5 Dark Accent 4" w:uiPriority="50"/>
-    <w:lsdException w:name="Grid Table 6 Colorful Accent 4" w:uiPriority="51"/>
-    <w:lsdException w:name="Grid Table 7 Colorful Accent 4" w:uiPriority="52"/>
-    <w:lsdException w:name="Grid Table 1 Light Accent 5" w:uiPriority="46"/>
-    <w:lsdException w:name="Grid Table 2 Accent 5" w:uiPriority="47"/>
-    <w:lsdException w:name="Grid Table 3 Accent 5" w:uiPriority="48"/>
-    <w:lsdException w:name="Grid Table 4 Accent 5" w:uiPriority="49"/>
-    <w:lsdException w:name="Grid Table 5 Dark Accent 5" w:uiPriority="50"/>
-    <w:lsdException w:name="Grid Table 6 Colorful Accent 5" w:uiPriority="51"/>
-    <w:lsdException w:name="Grid Table 7 Colorful Accent 5" w:uiPriority="52"/>
-    <w:lsdException w:name="Grid Table 1 Light Accent 6" w:uiPriority="46"/>
-    <w:lsdException w:name="Grid Table 2 Accent 6" w:uiPriority="47"/>
-    <w:lsdException w:name="Grid Table 3 Accent 6" w:uiPriority="48"/>
-    <w:lsdException w:name="Grid Table 4 Accent 6" w:uiPriority="49"/>
-    <w:lsdException w:name="Grid Table 5 Dark Accent 6" w:uiPriority="50"/>
-    <w:lsdException w:name="Grid Table 6 Colorful Accent 6" w:uiPriority="51"/>
-    <w:lsdException w:name="Grid Table 7 Colorful Accent 6" w:uiPriority="52"/>
-    <w:lsdException w:name="List Table 1 Light" w:uiPriority="46"/>
-    <w:lsdException w:name="List Table 2" w:uiPriority="47"/>
-    <w:lsdException w:name="List Table 3" w:uiPriority="48"/>
-    <w:lsdException w:name="List Table 4" w:uiPriority="49"/>
-    <w:lsdException w:name="List Table 5 Dark" w:uiPriority="50"/>
-    <w:lsdException w:name="List Table 6 Colorful" w:uiPriority="51"/>
-    <w:lsdException w:name="List Table 7 Colorful" w:uiPriority="52"/>
-    <w:lsdException w:name="List Table 1 Light Accent 1" w:uiPriority="46"/>
-    <w:lsdException w:name="List Table 2 Accent 1" w:uiPriority="47"/>
-    <w:lsdException w:name="List Table 3 Accent 1" w:uiPriority="48"/>
-    <w:lsdException w:name="List Table 4 Accent 1" w:uiPriority="49"/>
-    <w:lsdException w:name="List Table 5 Dark Accent 1" w:uiPriority="50"/>
-    <w:lsdException w:name="List Table 6 Colorful Accent 1" w:uiPriority="51"/>
-    <w:lsdException w:name="List Table 7 Colorful Accent 1" w:uiPriority="52"/>
-    <w:lsdException w:name="List Table 1 Light Accent 2" w:uiPriority="46"/>
-    <w:lsdException w:name="List Table 2 Accent 2" w:uiPriority="47"/>
-    <w:lsdException w:name="List Table 3 Accent 2" w:uiPriority="48"/>
-    <w:lsdException w:name="List Table 4 Accent 2" w:uiPriority="49"/>
-    <w:lsdException w:name="List Table 5 Dark Accent 2" w:uiPriority="50"/>
-    <w:lsdException w:name="List Table 6 Colorful Accent 2" w:uiPriority="51"/>
-    <w:lsdException w:name="List Table 7 Colorful Accent 2" w:uiPriority="52"/>
-    <w:lsdException w:name="List Table 1 Light Accent 3" w:uiPriority="46"/>
-    <w:lsdException w:name="List Table 2 Accent 3" w:uiPriority="47"/>
-    <w:lsdException w:name="List Table 3 Accent 3" w:uiPriority="48"/>
-    <w:lsdException w:name="List Table 4 Accent 3" w:uiPriority="49"/>
-    <w:lsdException w:name="List Table 5 Dark Accent 3" w:uiPriority="50"/>
-    <w:lsdException w:name="List Table 6 Colorful Accent 3" w:uiPriority="51"/>
-    <w:lsdException w:name="List Table 7 Colorful Accent 3" w:uiPriority="52"/>
-    <w:lsdException w:name="List Table 1 Light Accent 4" w:uiPriority="46"/>
-    <w:lsdException w:name="List Table 2 Accent 4" w:uiPriority="47"/>
-    <w:lsdException w:name="List Table 3 Accent 4" w:uiPriority="48"/>
-    <w:lsdException w:name="List Table 4 Accent 4" w:uiPriority="49"/>
-    <w:lsdException w:name="List Table 5 Dark Accent 4" w:uiPriority="50"/>
-    <w:lsdException w:name="List Table 6 Colorful Accent 4" w:uiPriority="51"/>
-    <w:lsdException w:name="List Table 7 Colorful Accent 4" w:uiPriority="52"/>
-    <w:lsdException w:name="List Table 1 Light Accent 5" w:uiPriority="46"/>
-    <w:lsdException w:name="List Table 2 Accent 5" w:uiPriority="47"/>
-    <w:lsdException w:name="List Table 3 Accent 5" w:uiPriority="48"/>
-    <w:lsdException w:name="List Table 4 Accent 5" w:uiPriority="49"/>
-    <w:lsdException w:name="List Table 5 Dark Accent 5" w:uiPriority="50"/>
-    <w:lsdException w:name="List Table 6 Colorful Accent 5" w:uiPriority="51"/>
-    <w:lsdException w:name="List Table 7 Colorful Accent 5" w:uiPriority="52"/>
-    <w:lsdException w:name="List Table 1 Light Accent 6" w:uiPriority="46"/>
-    <w:lsdException w:name="List Table 2 Accent 6" w:uiPriority="47"/>
-    <w:lsdException w:name="List Table 3 Accent 6" w:uiPriority="48"/>
-    <w:lsdException w:name="List Table 4 Accent 6" w:uiPriority="49"/>
-    <w:lsdException w:name="List Table 5 Dark Accent 6" w:uiPriority="50"/>
-    <w:lsdException w:name="List Table 6 Colorful Accent 6" w:uiPriority="51"/>
-    <w:lsdException w:name="List Table 7 Colorful Accent 6" w:uiPriority="52"/>
+  <w:latentStyles w:defLockedState="0" w:defUIPriority="99" w:defSemiHidden="1" w:defUnhideWhenUsed="1" w:defQFormat="0" w:count="276">
+    <w:lsdException w:name="Normal" w:semiHidden="0" w:uiPriority="0" w:unhideWhenUsed="0" w:qFormat="1"/>
+    <w:lsdException w:name="heading 1" w:semiHidden="0" w:uiPriority="9" w:unhideWhenUsed="0" w:qFormat="1"/>
+    <w:lsdException w:name="heading 2" w:uiPriority="9" w:qFormat="1"/>
+    <w:lsdException w:name="heading 3" w:uiPriority="9" w:qFormat="1"/>
+    <w:lsdException w:name="heading 4" w:uiPriority="9" w:qFormat="1"/>
+    <w:lsdException w:name="heading 5" w:uiPriority="9" w:qFormat="1"/>
+    <w:lsdException w:name="heading 6" w:uiPriority="9" w:qFormat="1"/>
+    <w:lsdException w:name="heading 7" w:uiPriority="9" w:qFormat="1"/>
+    <w:lsdException w:name="heading 8" w:uiPriority="9" w:qFormat="1"/>
+    <w:lsdException w:name="heading 9" w:uiPriority="9" w:qFormat="1"/>
+    <w:lsdException w:name="toc 1" w:uiPriority="39"/>
+    <w:lsdException w:name="toc 2" w:uiPriority="39"/>
+    <w:lsdException w:name="toc 3" w:uiPriority="39"/>
+    <w:lsdException w:name="toc 4" w:uiPriority="39"/>
+    <w:lsdException w:name="toc 5" w:uiPriority="39"/>
+    <w:lsdException w:name="toc 6" w:uiPriority="39"/>
+    <w:lsdException w:name="toc 7" w:uiPriority="39"/>
+    <w:lsdException w:name="toc 8" w:uiPriority="39"/>
+    <w:lsdException w:name="toc 9" w:uiPriority="39"/>
+    <w:lsdException w:name="caption" w:uiPriority="35" w:qFormat="1"/>
+    <w:lsdException w:name="Title" w:semiHidden="0" w:uiPriority="10" w:unhideWhenUsed="0" w:qFormat="1"/>
+    <w:lsdException w:name="Default Paragraph Font" w:uiPriority="1"/>
+    <w:lsdException w:name="Subtitle" w:semiHidden="0" w:uiPriority="11" w:unhideWhenUsed="0" w:qFormat="1"/>
+    <w:lsdException w:name="Strong" w:semiHidden="0" w:uiPriority="22" w:unhideWhenUsed="0" w:qFormat="1"/>
+    <w:lsdException w:name="Emphasis" w:semiHidden="0" w:uiPriority="20" w:unhideWhenUsed="0" w:qFormat="1"/>
+    <w:lsdException w:name="Table Grid" w:semiHidden="0" w:uiPriority="39" w:unhideWhenUsed="0"/>
+    <w:lsdException w:name="Placeholder Text" w:unhideWhenUsed="0"/>
+    <w:lsdException w:name="No Spacing" w:semiHidden="0" w:uiPriority="1" w:unhideWhenUsed="0" w:qFormat="1"/>
+    <w:lsdException w:name="Light Shading" w:semiHidden="0" w:uiPriority="60" w:unhideWhenUsed="0"/>
+    <w:lsdException w:name="Light List" w:semiHidden="0" w:uiPriority="61" w:unhideWhenUsed="0"/>
+    <w:lsdException w:name="Light Grid" w:semiHidden="0" w:uiPriority="62" w:unhideWhenUsed="0"/>
+    <w:lsdException w:name="Medium Shading 1" w:semiHidden="0" w:uiPriority="63" w:unhideWhenUsed="0"/>
+    <w:lsdException w:name="Medium Shading 2" w:semiHidden="0" w:uiPriority="64" w:unhideWhenUsed="0"/>
+    <w:lsdException w:name="Medium List 1" w:semiHidden="0" w:uiPriority="65" w:unhideWhenUsed="0"/>
+    <w:lsdException w:name="Medium List 2" w:semiHidden="0" w:uiPriority="66" w:unhideWhenUsed="0"/>
+    <w:lsdException w:name="Medium Grid 1" w:semiHidden="0" w:uiPriority="67" w:unhideWhenUsed="0"/>
+    <w:lsdException w:name="Medium Grid 2" w:semiHidden="0" w:uiPriority="68" w:unhideWhenUsed="0"/>
+    <w:lsdException w:name="Medium Grid 3" w:semiHidden="0" w:uiPriority="69" w:unhideWhenUsed="0"/>
+    <w:lsdException w:name="Dark List" w:semiHidden="0" w:uiPriority="70" w:unhideWhenUsed="0"/>
+    <w:lsdException w:name="Colorful Shading" w:semiHidden="0" w:uiPriority="71" w:unhideWhenUsed="0"/>
+    <w:lsdException w:name="Colorful List" w:semiHidden="0" w:uiPriority="72" w:unhideWhenUsed="0"/>
+    <w:lsdException w:name="Colorful Grid" w:semiHidden="0" w:uiPriority="73" w:unhideWhenUsed="0"/>
+    <w:lsdException w:name="Light Shading Accent 1" w:semiHidden="0" w:uiPriority="60" w:unhideWhenUsed="0"/>
+    <w:lsdException w:name="Light List Accent 1" w:semiHidden="0" w:uiPriority="61" w:unhideWhenUsed="0"/>
+    <w:lsdException w:name="Light Grid Accent 1" w:semiHidden="0" w:uiPriority="62" w:unhideWhenUsed="0"/>
+    <w:lsdException w:name="Medium Shading 1 Accent 1" w:semiHidden="0" w:uiPriority="63" w:unhideWhenUsed="0"/>
+    <w:lsdException w:name="Medium Shading 2 Accent 1" w:semiHidden="0" w:uiPriority="64" w:unhideWhenUsed="0"/>
+    <w:lsdException w:name="Medium List 1 Accent 1" w:semiHidden="0" w:uiPriority="65" w:unhideWhenUsed="0"/>
+    <w:lsdException w:name="Revision" w:unhideWhenUsed="0"/>
+    <w:lsdException w:name="List Paragraph" w:semiHidden="0" w:uiPriority="34" w:unhideWhenUsed="0" w:qFormat="1"/>
+    <w:lsdException w:name="Quote" w:semiHidden="0" w:uiPriority="29" w:unhideWhenUsed="0" w:qFormat="1"/>
+    <w:lsdException w:name="Intense Quote" w:semiHidden="0" w:uiPriority="30" w:unhideWhenUsed="0" w:qFormat="1"/>
+    <w:lsdException w:name="Medium List 2 Accent 1" w:semiHidden="0" w:uiPriority="66" w:unhideWhenUsed="0"/>
+    <w:lsdException w:name="Medium Grid 1 Accent 1" w:semiHidden="0" w:uiPriority="67" w:unhideWhenUsed="0"/>
+    <w:lsdException w:name="Medium Grid 2 Accent 1" w:semiHidden="0" w:uiPriority="68" w:unhideWhenUsed="0"/>
+    <w:lsdException w:name="Medium Grid 3 Accent 1" w:semiHidden="0" w:uiPriority="69" w:unhideWhenUsed="0"/>
+    <w:lsdException w:name="Dark List Accent 1" w:semiHidden="0" w:uiPriority="70" w:unhideWhenUsed="0"/>
+    <w:lsdException w:name="Colorful Shading Accent 1" w:semiHidden="0" w:uiPriority="71" w:unhideWhenUsed="0"/>
+    <w:lsdException w:name="Colorful List Accent 1" w:semiHidden="0" w:uiPriority="72" w:unhideWhenUsed="0"/>
+    <w:lsdException w:name="Colorful Grid Accent 1" w:semiHidden="0" w:uiPriority="73" w:unhideWhenUsed="0"/>
+    <w:lsdException w:name="Light Shading Accent 2" w:semiHidden="0" w:uiPriority="60" w:unhideWhenUsed="0"/>
+    <w:lsdException w:name="Light List Accent 2" w:semiHidden="0" w:uiPriority="61" w:unhideWhenUsed="0"/>
+    <w:lsdException w:name="Light Grid Accent 2" w:semiHidden="0" w:uiPriority="62" w:unhideWhenUsed="0"/>
+    <w:lsdException w:name="Medium Shading 1 Accent 2" w:semiHidden="0" w:uiPriority="63" w:unhideWhenUsed="0"/>
+    <w:lsdException w:name="Medium Shading 2 Accent 2" w:semiHidden="0" w:uiPriority="64" w:unhideWhenUsed="0"/>
+    <w:lsdException w:name="Medium List 1 Accent 2" w:semiHidden="0" w:uiPriority="65" w:unhideWhenUsed="0"/>
+    <w:lsdException w:name="Medium List 2 Accent 2" w:semiHidden="0" w:uiPriority="66" w:unhideWhenUsed="0"/>
+    <w:lsdException w:name="Medium Grid 1 Accent 2" w:semiHidden="0" w:uiPriority="67" w:unhideWhenUsed="0"/>
+    <w:lsdException w:name="Medium Grid 2 Accent 2" w:semiHidden="0" w:uiPriority="68" w:unhideWhenUsed="0"/>
+    <w:lsdException w:name="Medium Grid 3 Accent 2" w:semiHidden="0" w:uiPriority="69" w:unhideWhenUsed="0"/>
+    <w:lsdException w:name="Dark List Accent 2" w:semiHidden="0" w:uiPriority="70" w:unhideWhenUsed="0"/>
+    <w:lsdException w:name="Colorful Shading Accent 2" w:semiHidden="0" w:uiPriority="71" w:unhideWhenUsed="0"/>
+    <w:lsdException w:name="Colorful List Accent 2" w:semiHidden="0" w:uiPriority="72" w:unhideWhenUsed="0"/>
+    <w:lsdException w:name="Colorful Grid Accent 2" w:semiHidden="0" w:uiPriority="73" w:unhideWhenUsed="0"/>
+    <w:lsdException w:name="Light Shading Accent 3" w:semiHidden="0" w:uiPriority="60" w:unhideWhenUsed="0"/>
+    <w:lsdException w:name="Light List Accent 3" w:semiHidden="0" w:uiPriority="61" w:unhideWhenUsed="0"/>
+    <w:lsdException w:name="Light Grid Accent 3" w:semiHidden="0" w:uiPriority="62" w:unhideWhenUsed="0"/>
+    <w:lsdException w:name="Medium Shading 1 Accent 3" w:semiHidden="0" w:uiPriority="63" w:unhideWhenUsed="0"/>
+    <w:lsdException w:name="Medium Shading 2 Accent 3" w:semiHidden="0" w:uiPriority="64" w:unhideWhenUsed="0"/>
+    <w:lsdException w:name="Medium List 1 Accent 3" w:semiHidden="0" w:uiPriority="65" w:unhideWhenUsed="0"/>
+    <w:lsdException w:name="Medium List 2 Accent 3" w:semiHidden="0" w:uiPriority="66" w:unhideWhenUsed="0"/>
+    <w:lsdException w:name="Medium Grid 1 Accent 3" w:semiHidden="0" w:uiPriority="67" w:unhideWhenUsed="0"/>
+    <w:lsdException w:name="Medium Grid 2 Accent 3" w:semiHidden="0" w:uiPriority="68" w:unhideWhenUsed="0"/>
+    <w:lsdException w:name="Medium Grid 3 Accent 3" w:semiHidden="0" w:uiPriority="69" w:unhideWhenUsed="0"/>
+    <w:lsdException w:name="Dark List Accent 3" w:semiHidden="0" w:uiPriority="70" w:unhideWhenUsed="0"/>
+    <w:lsdException w:name="Colorful Shading Accent 3" w:semiHidden="0" w:uiPriority="71" w:unhideWhenUsed="0"/>
+    <w:lsdException w:name="Colorful List Accent 3" w:semiHidden="0" w:uiPriority="72" w:unhideWhenUsed="0"/>
+    <w:lsdException w:name="Colorful Grid Accent 3" w:semiHidden="0" w:uiPriority="73" w:unhideWhenUsed="0"/>
+    <w:lsdException w:name="Light Shading Accent 4" w:semiHidden="0" w:uiPriority="60" w:unhideWhenUsed="0"/>
+    <w:lsdException w:name="Light List Accent 4" w:semiHidden="0" w:uiPriority="61" w:unhideWhenUsed="0"/>
+    <w:lsdException w:name="Light Grid Accent 4" w:semiHidden="0" w:uiPriority="62" w:unhideWhenUsed="0"/>
+    <w:lsdException w:name="Medium Shading 1 Accent 4" w:semiHidden="0" w:uiPriority="63" w:unhideWhenUsed="0"/>
+    <w:lsdException w:name="Medium Shading 2 Accent 4" w:semiHidden="0" w:uiPriority="64" w:unhideWhenUsed="0"/>
+    <w:lsdException w:name="Medium List 1 Accent 4" w:semiHidden="0" w:uiPriority="65" w:unhideWhenUsed="0"/>
+    <w:lsdException w:name="Medium List 2 Accent 4" w:semiHidden="0" w:uiPriority="66" w:unhideWhenUsed="0"/>
+    <w:lsdException w:name="Medium Grid 1 Accent 4" w:semiHidden="0" w:uiPriority="67" w:unhideWhenUsed="0"/>
+    <w:lsdException w:name="Medium Grid 2 Accent 4" w:semiHidden="0" w:uiPriority="68" w:unhideWhenUsed="0"/>
+    <w:lsdException w:name="Medium Grid 3 Accent 4" w:semiHidden="0" w:uiPriority="69" w:unhideWhenUsed="0"/>
+    <w:lsdException w:name="Dark List Accent 4" w:semiHidden="0" w:uiPriority="70" w:unhideWhenUsed="0"/>
+    <w:lsdException w:name="Colorful Shading Accent 4" w:semiHidden="0" w:uiPriority="71" w:unhideWhenUsed="0"/>
+    <w:lsdException w:name="Colorful List Accent 4" w:semiHidden="0" w:uiPriority="72" w:unhideWhenUsed="0"/>
+    <w:lsdException w:name="Colorful Grid Accent 4" w:semiHidden="0" w:uiPriority="73" w:unhideWhenUsed="0"/>
+    <w:lsdException w:name="Light Shading Accent 5" w:semiHidden="0" w:uiPriority="60" w:unhideWhenUsed="0"/>
+    <w:lsdException w:name="Light List Accent 5" w:semiHidden="0" w:uiPriority="61" w:unhideWhenUsed="0"/>
+    <w:lsdException w:name="Light Grid Accent 5" w:semiHidden="0" w:uiPriority="62" w:unhideWhenUsed="0"/>
+    <w:lsdException w:name="Medium Shading 1 Accent 5" w:semiHidden="0" w:uiPriority="63" w:unhideWhenUsed="0"/>
+    <w:lsdException w:name="Medium Shading 2 Accent 5" w:semiHidden="0" w:uiPriority="64" w:unhideWhenUsed="0"/>
+    <w:lsdException w:name="Medium List 1 Accent 5" w:semiHidden="0" w:uiPriority="65" w:unhideWhenUsed="0"/>
+    <w:lsdException w:name="Medium List 2 Accent 5" w:semiHidden="0" w:uiPriority="66" w:unhideWhenUsed="0"/>
+    <w:lsdException w:name="Medium Grid 1 Accent 5" w:semiHidden="0" w:uiPriority="67" w:unhideWhenUsed="0"/>
+    <w:lsdException w:name="Medium Grid 2 Accent 5" w:semiHidden="0" w:uiPriority="68" w:unhideWhenUsed="0"/>
+    <w:lsdException w:name="Medium Grid 3 Accent 5" w:semiHidden="0" w:uiPriority="69" w:unhideWhenUsed="0"/>
+    <w:lsdException w:name="Dark List Accent 5" w:semiHidden="0" w:uiPriority="70" w:unhideWhenUsed="0"/>
+    <w:lsdException w:name="Colorful Shading Accent 5" w:semiHidden="0" w:uiPriority="71" w:unhideWhenUsed="0"/>
+    <w:lsdException w:name="Colorful List Accent 5" w:semiHidden="0" w:uiPriority="72" w:unhideWhenUsed="0"/>
+    <w:lsdException w:name="Colorful Grid Accent 5" w:semiHidden="0" w:uiPriority="73" w:unhideWhenUsed="0"/>
+    <w:lsdException w:name="Light Shading Accent 6" w:semiHidden="0" w:uiPriority="60" w:unhideWhenUsed="0"/>
+    <w:lsdException w:name="Light List Accent 6" w:semiHidden="0" w:uiPriority="61" w:unhideWhenUsed="0"/>
+    <w:lsdException w:name="Light Grid Accent 6" w:semiHidden="0" w:uiPriority="62" w:unhideWhenUsed="0"/>
+    <w:lsdException w:name="Medium Shading 1 Accent 6" w:semiHidden="0" w:uiPriority="63" w:unhideWhenUsed="0"/>
+    <w:lsdException w:name="Medium Shading 2 Accent 6" w:semiHidden="0" w:uiPriority="64" w:unhideWhenUsed="0"/>
+    <w:lsdException w:name="Medium List 1 Accent 6" w:semiHidden="0" w:uiPriority="65" w:unhideWhenUsed="0"/>
+    <w:lsdException w:name="Medium List 2 Accent 6" w:semiHidden="0" w:uiPriority="66" w:unhideWhenUsed="0"/>
+    <w:lsdException w:name="Medium Grid 1 Accent 6" w:semiHidden="0" w:uiPriority="67" w:unhideWhenUsed="0"/>
+    <w:lsdException w:name="Medium Grid 2 Accent 6" w:semiHidden="0" w:uiPriority="68" w:unhideWhenUsed="0"/>
+    <w:lsdException w:name="Medium Grid 3 Accent 6" w:semiHidden="0" w:uiPriority="69" w:unhideWhenUsed="0"/>
+    <w:lsdException w:name="Dark List Accent 6" w:semiHidden="0" w:uiPriority="70" w:unhideWhenUsed="0"/>
+    <w:lsdException w:name="Colorful Shading Accent 6" w:semiHidden="0" w:uiPriority="71" w:unhideWhenUsed="0"/>
+    <w:lsdException w:name="Colorful List Accent 6" w:semiHidden="0" w:uiPriority="72" w:unhideWhenUsed="0"/>
+    <w:lsdException w:name="Colorful Grid Accent 6" w:semiHidden="0" w:uiPriority="73" w:unhideWhenUsed="0"/>
+    <w:lsdException w:name="Subtle Emphasis" w:semiHidden="0" w:uiPriority="19" w:unhideWhenUsed="0" w:qFormat="1"/>
+    <w:lsdException w:name="Intense Emphasis" w:semiHidden="0" w:uiPriority="21" w:unhideWhenUsed="0" w:qFormat="1"/>
+    <w:lsdException w:name="Subtle Reference" w:semiHidden="0" w:uiPriority="31" w:unhideWhenUsed="0" w:qFormat="1"/>
+    <w:lsdException w:name="Intense Reference" w:semiHidden="0" w:uiPriority="32" w:unhideWhenUsed="0" w:qFormat="1"/>
+    <w:lsdException w:name="Book Title" w:semiHidden="0" w:uiPriority="33" w:unhideWhenUsed="0" w:qFormat="1"/>
+    <w:lsdException w:name="Bibliography" w:uiPriority="37"/>
+    <w:lsdException w:name="TOC Heading" w:uiPriority="39" w:qFormat="1"/>
   </w:latentStyles>
   <w:style w:type="paragraph" w:default="1" w:styleId="Normal">
     <w:name w:val="Normal"/>
@@ -9324,6 +8796,198 @@
   <w:style w:type="character" w:default="1" w:styleId="DefaultParagraphFont">
     <w:name w:val="Default Paragraph Font"/>
     <w:uiPriority w:val="1"/>
+    <w:semiHidden/>
+    <w:unhideWhenUsed/>
+  </w:style>
+  <w:style w:type="table" w:default="1" w:styleId="TableNormal">
+    <w:name w:val="Normal Table"/>
+    <w:uiPriority w:val="99"/>
+    <w:semiHidden/>
+    <w:unhideWhenUsed/>
+    <w:tblPr>
+      <w:tblInd w:w="0" w:type="dxa"/>
+      <w:tblCellMar>
+        <w:top w:w="0" w:type="dxa"/>
+        <w:left w:w="108" w:type="dxa"/>
+        <w:bottom w:w="0" w:type="dxa"/>
+        <w:right w:w="108" w:type="dxa"/>
+      </w:tblCellMar>
+    </w:tblPr>
+  </w:style>
+  <w:style w:type="numbering" w:default="1" w:styleId="NoList">
+    <w:name w:val="No List"/>
+    <w:uiPriority w:val="99"/>
+    <w:semiHidden/>
+    <w:unhideWhenUsed/>
+  </w:style>
+</w:styles>
+</file>
+
+<file path=word/stylesWithEffects.xml><?xml version="1.0" encoding="utf-8"?>
+<w:styles xmlns:wpc="http://schemas.microsoft.com/office/word/2010/wordprocessingCanvas" xmlns:mo="http://schemas.microsoft.com/office/mac/office/2008/main" xmlns:mc="http://schemas.openxmlformats.org/markup-compatibility/2006" xmlns:mv="urn:schemas-microsoft-com:mac:vml" xmlns:o="urn:schemas-microsoft-com:office:office" xmlns:r="http://schemas.openxmlformats.org/officeDocument/2006/relationships" xmlns:m="http://schemas.openxmlformats.org/officeDocument/2006/math" xmlns:v="urn:schemas-microsoft-com:vml" xmlns:wp14="http://schemas.microsoft.com/office/word/2010/wordprocessingDrawing" xmlns:wp="http://schemas.openxmlformats.org/drawingml/2006/wordprocessingDrawing" xmlns:w10="urn:schemas-microsoft-com:office:word" xmlns:w="http://schemas.openxmlformats.org/wordprocessingml/2006/main" xmlns:w14="http://schemas.microsoft.com/office/word/2010/wordml" xmlns:wpg="http://schemas.microsoft.com/office/word/2010/wordprocessingGroup" xmlns:wpi="http://schemas.microsoft.com/office/word/2010/wordprocessingInk" xmlns:wne="http://schemas.microsoft.com/office/word/2006/wordml" xmlns:wps="http://schemas.microsoft.com/office/word/2010/wordprocessingShape" mc:Ignorable="w14 wp14">
+  <w:docDefaults>
+    <w:rPrDefault>
+      <w:rPr>
+        <w:rFonts w:ascii="Times New Roman" w:eastAsiaTheme="minorHAnsi" w:hAnsi="Times New Roman" w:cstheme="minorBidi"/>
+        <w:sz w:val="24"/>
+        <w:szCs w:val="24"/>
+        <w:lang w:val="en-US" w:eastAsia="en-US" w:bidi="ar-SA"/>
+      </w:rPr>
+    </w:rPrDefault>
+    <w:pPrDefault/>
+  </w:docDefaults>
+  <w:latentStyles w:defLockedState="0" w:defUIPriority="99" w:defSemiHidden="1" w:defUnhideWhenUsed="1" w:defQFormat="0" w:count="276">
+    <w:lsdException w:name="Normal" w:semiHidden="0" w:uiPriority="0" w:unhideWhenUsed="0" w:qFormat="1"/>
+    <w:lsdException w:name="heading 1" w:semiHidden="0" w:uiPriority="9" w:unhideWhenUsed="0" w:qFormat="1"/>
+    <w:lsdException w:name="heading 2" w:uiPriority="9" w:qFormat="1"/>
+    <w:lsdException w:name="heading 3" w:uiPriority="9" w:qFormat="1"/>
+    <w:lsdException w:name="heading 4" w:uiPriority="9" w:qFormat="1"/>
+    <w:lsdException w:name="heading 5" w:uiPriority="9" w:qFormat="1"/>
+    <w:lsdException w:name="heading 6" w:uiPriority="9" w:qFormat="1"/>
+    <w:lsdException w:name="heading 7" w:uiPriority="9" w:qFormat="1"/>
+    <w:lsdException w:name="heading 8" w:uiPriority="9" w:qFormat="1"/>
+    <w:lsdException w:name="heading 9" w:uiPriority="9" w:qFormat="1"/>
+    <w:lsdException w:name="toc 1" w:uiPriority="39"/>
+    <w:lsdException w:name="toc 2" w:uiPriority="39"/>
+    <w:lsdException w:name="toc 3" w:uiPriority="39"/>
+    <w:lsdException w:name="toc 4" w:uiPriority="39"/>
+    <w:lsdException w:name="toc 5" w:uiPriority="39"/>
+    <w:lsdException w:name="toc 6" w:uiPriority="39"/>
+    <w:lsdException w:name="toc 7" w:uiPriority="39"/>
+    <w:lsdException w:name="toc 8" w:uiPriority="39"/>
+    <w:lsdException w:name="toc 9" w:uiPriority="39"/>
+    <w:lsdException w:name="caption" w:uiPriority="35" w:qFormat="1"/>
+    <w:lsdException w:name="Title" w:semiHidden="0" w:uiPriority="10" w:unhideWhenUsed="0" w:qFormat="1"/>
+    <w:lsdException w:name="Default Paragraph Font" w:uiPriority="1"/>
+    <w:lsdException w:name="Subtitle" w:semiHidden="0" w:uiPriority="11" w:unhideWhenUsed="0" w:qFormat="1"/>
+    <w:lsdException w:name="Strong" w:semiHidden="0" w:uiPriority="22" w:unhideWhenUsed="0" w:qFormat="1"/>
+    <w:lsdException w:name="Emphasis" w:semiHidden="0" w:uiPriority="20" w:unhideWhenUsed="0" w:qFormat="1"/>
+    <w:lsdException w:name="Table Grid" w:semiHidden="0" w:uiPriority="39" w:unhideWhenUsed="0"/>
+    <w:lsdException w:name="Placeholder Text" w:unhideWhenUsed="0"/>
+    <w:lsdException w:name="No Spacing" w:semiHidden="0" w:uiPriority="1" w:unhideWhenUsed="0" w:qFormat="1"/>
+    <w:lsdException w:name="Light Shading" w:semiHidden="0" w:uiPriority="60" w:unhideWhenUsed="0"/>
+    <w:lsdException w:name="Light List" w:semiHidden="0" w:uiPriority="61" w:unhideWhenUsed="0"/>
+    <w:lsdException w:name="Light Grid" w:semiHidden="0" w:uiPriority="62" w:unhideWhenUsed="0"/>
+    <w:lsdException w:name="Medium Shading 1" w:semiHidden="0" w:uiPriority="63" w:unhideWhenUsed="0"/>
+    <w:lsdException w:name="Medium Shading 2" w:semiHidden="0" w:uiPriority="64" w:unhideWhenUsed="0"/>
+    <w:lsdException w:name="Medium List 1" w:semiHidden="0" w:uiPriority="65" w:unhideWhenUsed="0"/>
+    <w:lsdException w:name="Medium List 2" w:semiHidden="0" w:uiPriority="66" w:unhideWhenUsed="0"/>
+    <w:lsdException w:name="Medium Grid 1" w:semiHidden="0" w:uiPriority="67" w:unhideWhenUsed="0"/>
+    <w:lsdException w:name="Medium Grid 2" w:semiHidden="0" w:uiPriority="68" w:unhideWhenUsed="0"/>
+    <w:lsdException w:name="Medium Grid 3" w:semiHidden="0" w:uiPriority="69" w:unhideWhenUsed="0"/>
+    <w:lsdException w:name="Dark List" w:semiHidden="0" w:uiPriority="70" w:unhideWhenUsed="0"/>
+    <w:lsdException w:name="Colorful Shading" w:semiHidden="0" w:uiPriority="71" w:unhideWhenUsed="0"/>
+    <w:lsdException w:name="Colorful List" w:semiHidden="0" w:uiPriority="72" w:unhideWhenUsed="0"/>
+    <w:lsdException w:name="Colorful Grid" w:semiHidden="0" w:uiPriority="73" w:unhideWhenUsed="0"/>
+    <w:lsdException w:name="Light Shading Accent 1" w:semiHidden="0" w:uiPriority="60" w:unhideWhenUsed="0"/>
+    <w:lsdException w:name="Light List Accent 1" w:semiHidden="0" w:uiPriority="61" w:unhideWhenUsed="0"/>
+    <w:lsdException w:name="Light Grid Accent 1" w:semiHidden="0" w:uiPriority="62" w:unhideWhenUsed="0"/>
+    <w:lsdException w:name="Medium Shading 1 Accent 1" w:semiHidden="0" w:uiPriority="63" w:unhideWhenUsed="0"/>
+    <w:lsdException w:name="Medium Shading 2 Accent 1" w:semiHidden="0" w:uiPriority="64" w:unhideWhenUsed="0"/>
+    <w:lsdException w:name="Medium List 1 Accent 1" w:semiHidden="0" w:uiPriority="65" w:unhideWhenUsed="0"/>
+    <w:lsdException w:name="Revision" w:unhideWhenUsed="0"/>
+    <w:lsdException w:name="List Paragraph" w:semiHidden="0" w:uiPriority="34" w:unhideWhenUsed="0" w:qFormat="1"/>
+    <w:lsdException w:name="Quote" w:semiHidden="0" w:uiPriority="29" w:unhideWhenUsed="0" w:qFormat="1"/>
+    <w:lsdException w:name="Intense Quote" w:semiHidden="0" w:uiPriority="30" w:unhideWhenUsed="0" w:qFormat="1"/>
+    <w:lsdException w:name="Medium List 2 Accent 1" w:semiHidden="0" w:uiPriority="66" w:unhideWhenUsed="0"/>
+    <w:lsdException w:name="Medium Grid 1 Accent 1" w:semiHidden="0" w:uiPriority="67" w:unhideWhenUsed="0"/>
+    <w:lsdException w:name="Medium Grid 2 Accent 1" w:semiHidden="0" w:uiPriority="68" w:unhideWhenUsed="0"/>
+    <w:lsdException w:name="Medium Grid 3 Accent 1" w:semiHidden="0" w:uiPriority="69" w:unhideWhenUsed="0"/>
+    <w:lsdException w:name="Dark List Accent 1" w:semiHidden="0" w:uiPriority="70" w:unhideWhenUsed="0"/>
+    <w:lsdException w:name="Colorful Shading Accent 1" w:semiHidden="0" w:uiPriority="71" w:unhideWhenUsed="0"/>
+    <w:lsdException w:name="Colorful List Accent 1" w:semiHidden="0" w:uiPriority="72" w:unhideWhenUsed="0"/>
+    <w:lsdException w:name="Colorful Grid Accent 1" w:semiHidden="0" w:uiPriority="73" w:unhideWhenUsed="0"/>
+    <w:lsdException w:name="Light Shading Accent 2" w:semiHidden="0" w:uiPriority="60" w:unhideWhenUsed="0"/>
+    <w:lsdException w:name="Light List Accent 2" w:semiHidden="0" w:uiPriority="61" w:unhideWhenUsed="0"/>
+    <w:lsdException w:name="Light Grid Accent 2" w:semiHidden="0" w:uiPriority="62" w:unhideWhenUsed="0"/>
+    <w:lsdException w:name="Medium Shading 1 Accent 2" w:semiHidden="0" w:uiPriority="63" w:unhideWhenUsed="0"/>
+    <w:lsdException w:name="Medium Shading 2 Accent 2" w:semiHidden="0" w:uiPriority="64" w:unhideWhenUsed="0"/>
+    <w:lsdException w:name="Medium List 1 Accent 2" w:semiHidden="0" w:uiPriority="65" w:unhideWhenUsed="0"/>
+    <w:lsdException w:name="Medium List 2 Accent 2" w:semiHidden="0" w:uiPriority="66" w:unhideWhenUsed="0"/>
+    <w:lsdException w:name="Medium Grid 1 Accent 2" w:semiHidden="0" w:uiPriority="67" w:unhideWhenUsed="0"/>
+    <w:lsdException w:name="Medium Grid 2 Accent 2" w:semiHidden="0" w:uiPriority="68" w:unhideWhenUsed="0"/>
+    <w:lsdException w:name="Medium Grid 3 Accent 2" w:semiHidden="0" w:uiPriority="69" w:unhideWhenUsed="0"/>
+    <w:lsdException w:name="Dark List Accent 2" w:semiHidden="0" w:uiPriority="70" w:unhideWhenUsed="0"/>
+    <w:lsdException w:name="Colorful Shading Accent 2" w:semiHidden="0" w:uiPriority="71" w:unhideWhenUsed="0"/>
+    <w:lsdException w:name="Colorful List Accent 2" w:semiHidden="0" w:uiPriority="72" w:unhideWhenUsed="0"/>
+    <w:lsdException w:name="Colorful Grid Accent 2" w:semiHidden="0" w:uiPriority="73" w:unhideWhenUsed="0"/>
+    <w:lsdException w:name="Light Shading Accent 3" w:semiHidden="0" w:uiPriority="60" w:unhideWhenUsed="0"/>
+    <w:lsdException w:name="Light List Accent 3" w:semiHidden="0" w:uiPriority="61" w:unhideWhenUsed="0"/>
+    <w:lsdException w:name="Light Grid Accent 3" w:semiHidden="0" w:uiPriority="62" w:unhideWhenUsed="0"/>
+    <w:lsdException w:name="Medium Shading 1 Accent 3" w:semiHidden="0" w:uiPriority="63" w:unhideWhenUsed="0"/>
+    <w:lsdException w:name="Medium Shading 2 Accent 3" w:semiHidden="0" w:uiPriority="64" w:unhideWhenUsed="0"/>
+    <w:lsdException w:name="Medium List 1 Accent 3" w:semiHidden="0" w:uiPriority="65" w:unhideWhenUsed="0"/>
+    <w:lsdException w:name="Medium List 2 Accent 3" w:semiHidden="0" w:uiPriority="66" w:unhideWhenUsed="0"/>
+    <w:lsdException w:name="Medium Grid 1 Accent 3" w:semiHidden="0" w:uiPriority="67" w:unhideWhenUsed="0"/>
+    <w:lsdException w:name="Medium Grid 2 Accent 3" w:semiHidden="0" w:uiPriority="68" w:unhideWhenUsed="0"/>
+    <w:lsdException w:name="Medium Grid 3 Accent 3" w:semiHidden="0" w:uiPriority="69" w:unhideWhenUsed="0"/>
+    <w:lsdException w:name="Dark List Accent 3" w:semiHidden="0" w:uiPriority="70" w:unhideWhenUsed="0"/>
+    <w:lsdException w:name="Colorful Shading Accent 3" w:semiHidden="0" w:uiPriority="71" w:unhideWhenUsed="0"/>
+    <w:lsdException w:name="Colorful List Accent 3" w:semiHidden="0" w:uiPriority="72" w:unhideWhenUsed="0"/>
+    <w:lsdException w:name="Colorful Grid Accent 3" w:semiHidden="0" w:uiPriority="73" w:unhideWhenUsed="0"/>
+    <w:lsdException w:name="Light Shading Accent 4" w:semiHidden="0" w:uiPriority="60" w:unhideWhenUsed="0"/>
+    <w:lsdException w:name="Light List Accent 4" w:semiHidden="0" w:uiPriority="61" w:unhideWhenUsed="0"/>
+    <w:lsdException w:name="Light Grid Accent 4" w:semiHidden="0" w:uiPriority="62" w:unhideWhenUsed="0"/>
+    <w:lsdException w:name="Medium Shading 1 Accent 4" w:semiHidden="0" w:uiPriority="63" w:unhideWhenUsed="0"/>
+    <w:lsdException w:name="Medium Shading 2 Accent 4" w:semiHidden="0" w:uiPriority="64" w:unhideWhenUsed="0"/>
+    <w:lsdException w:name="Medium List 1 Accent 4" w:semiHidden="0" w:uiPriority="65" w:unhideWhenUsed="0"/>
+    <w:lsdException w:name="Medium List 2 Accent 4" w:semiHidden="0" w:uiPriority="66" w:unhideWhenUsed="0"/>
+    <w:lsdException w:name="Medium Grid 1 Accent 4" w:semiHidden="0" w:uiPriority="67" w:unhideWhenUsed="0"/>
+    <w:lsdException w:name="Medium Grid 2 Accent 4" w:semiHidden="0" w:uiPriority="68" w:unhideWhenUsed="0"/>
+    <w:lsdException w:name="Medium Grid 3 Accent 4" w:semiHidden="0" w:uiPriority="69" w:unhideWhenUsed="0"/>
+    <w:lsdException w:name="Dark List Accent 4" w:semiHidden="0" w:uiPriority="70" w:unhideWhenUsed="0"/>
+    <w:lsdException w:name="Colorful Shading Accent 4" w:semiHidden="0" w:uiPriority="71" w:unhideWhenUsed="0"/>
+    <w:lsdException w:name="Colorful List Accent 4" w:semiHidden="0" w:uiPriority="72" w:unhideWhenUsed="0"/>
+    <w:lsdException w:name="Colorful Grid Accent 4" w:semiHidden="0" w:uiPriority="73" w:unhideWhenUsed="0"/>
+    <w:lsdException w:name="Light Shading Accent 5" w:semiHidden="0" w:uiPriority="60" w:unhideWhenUsed="0"/>
+    <w:lsdException w:name="Light List Accent 5" w:semiHidden="0" w:uiPriority="61" w:unhideWhenUsed="0"/>
+    <w:lsdException w:name="Light Grid Accent 5" w:semiHidden="0" w:uiPriority="62" w:unhideWhenUsed="0"/>
+    <w:lsdException w:name="Medium Shading 1 Accent 5" w:semiHidden="0" w:uiPriority="63" w:unhideWhenUsed="0"/>
+    <w:lsdException w:name="Medium Shading 2 Accent 5" w:semiHidden="0" w:uiPriority="64" w:unhideWhenUsed="0"/>
+    <w:lsdException w:name="Medium List 1 Accent 5" w:semiHidden="0" w:uiPriority="65" w:unhideWhenUsed="0"/>
+    <w:lsdException w:name="Medium List 2 Accent 5" w:semiHidden="0" w:uiPriority="66" w:unhideWhenUsed="0"/>
+    <w:lsdException w:name="Medium Grid 1 Accent 5" w:semiHidden="0" w:uiPriority="67" w:unhideWhenUsed="0"/>
+    <w:lsdException w:name="Medium Grid 2 Accent 5" w:semiHidden="0" w:uiPriority="68" w:unhideWhenUsed="0"/>
+    <w:lsdException w:name="Medium Grid 3 Accent 5" w:semiHidden="0" w:uiPriority="69" w:unhideWhenUsed="0"/>
+    <w:lsdException w:name="Dark List Accent 5" w:semiHidden="0" w:uiPriority="70" w:unhideWhenUsed="0"/>
+    <w:lsdException w:name="Colorful Shading Accent 5" w:semiHidden="0" w:uiPriority="71" w:unhideWhenUsed="0"/>
+    <w:lsdException w:name="Colorful List Accent 5" w:semiHidden="0" w:uiPriority="72" w:unhideWhenUsed="0"/>
+    <w:lsdException w:name="Colorful Grid Accent 5" w:semiHidden="0" w:uiPriority="73" w:unhideWhenUsed="0"/>
+    <w:lsdException w:name="Light Shading Accent 6" w:semiHidden="0" w:uiPriority="60" w:unhideWhenUsed="0"/>
+    <w:lsdException w:name="Light List Accent 6" w:semiHidden="0" w:uiPriority="61" w:unhideWhenUsed="0"/>
+    <w:lsdException w:name="Light Grid Accent 6" w:semiHidden="0" w:uiPriority="62" w:unhideWhenUsed="0"/>
+    <w:lsdException w:name="Medium Shading 1 Accent 6" w:semiHidden="0" w:uiPriority="63" w:unhideWhenUsed="0"/>
+    <w:lsdException w:name="Medium Shading 2 Accent 6" w:semiHidden="0" w:uiPriority="64" w:unhideWhenUsed="0"/>
+    <w:lsdException w:name="Medium List 1 Accent 6" w:semiHidden="0" w:uiPriority="65" w:unhideWhenUsed="0"/>
+    <w:lsdException w:name="Medium List 2 Accent 6" w:semiHidden="0" w:uiPriority="66" w:unhideWhenUsed="0"/>
+    <w:lsdException w:name="Medium Grid 1 Accent 6" w:semiHidden="0" w:uiPriority="67" w:unhideWhenUsed="0"/>
+    <w:lsdException w:name="Medium Grid 2 Accent 6" w:semiHidden="0" w:uiPriority="68" w:unhideWhenUsed="0"/>
+    <w:lsdException w:name="Medium Grid 3 Accent 6" w:semiHidden="0" w:uiPriority="69" w:unhideWhenUsed="0"/>
+    <w:lsdException w:name="Dark List Accent 6" w:semiHidden="0" w:uiPriority="70" w:unhideWhenUsed="0"/>
+    <w:lsdException w:name="Colorful Shading Accent 6" w:semiHidden="0" w:uiPriority="71" w:unhideWhenUsed="0"/>
+    <w:lsdException w:name="Colorful List Accent 6" w:semiHidden="0" w:uiPriority="72" w:unhideWhenUsed="0"/>
+    <w:lsdException w:name="Colorful Grid Accent 6" w:semiHidden="0" w:uiPriority="73" w:unhideWhenUsed="0"/>
+    <w:lsdException w:name="Subtle Emphasis" w:semiHidden="0" w:uiPriority="19" w:unhideWhenUsed="0" w:qFormat="1"/>
+    <w:lsdException w:name="Intense Emphasis" w:semiHidden="0" w:uiPriority="21" w:unhideWhenUsed="0" w:qFormat="1"/>
+    <w:lsdException w:name="Subtle Reference" w:semiHidden="0" w:uiPriority="31" w:unhideWhenUsed="0" w:qFormat="1"/>
+    <w:lsdException w:name="Intense Reference" w:semiHidden="0" w:uiPriority="32" w:unhideWhenUsed="0" w:qFormat="1"/>
+    <w:lsdException w:name="Book Title" w:semiHidden="0" w:uiPriority="33" w:unhideWhenUsed="0" w:qFormat="1"/>
+    <w:lsdException w:name="Bibliography" w:uiPriority="37"/>
+    <w:lsdException w:name="TOC Heading" w:uiPriority="39" w:qFormat="1"/>
+  </w:latentStyles>
+  <w:style w:type="paragraph" w:default="1" w:styleId="Normal">
+    <w:name w:val="Normal"/>
+    <w:qFormat/>
+    <w:rsid w:val="00D77021"/>
+    <w:rPr>
+      <w:rFonts w:asciiTheme="minorHAnsi" w:eastAsiaTheme="minorEastAsia" w:hAnsiTheme="minorHAnsi"/>
+      <w:lang w:val="en-GB"/>
+    </w:rPr>
+  </w:style>
+  <w:style w:type="character" w:default="1" w:styleId="DefaultParagraphFont">
+    <w:name w:val="Default Paragraph Font"/>
+    <w:uiPriority w:val="1"/>
+    <w:semiHidden/>
     <w:unhideWhenUsed/>
   </w:style>
   <w:style w:type="table" w:default="1" w:styleId="TableNormal">
@@ -9393,7 +9057,7 @@
     </a:clrScheme>
     <a:fontScheme name="Office">
       <a:majorFont>
-        <a:latin typeface="Calibri Light" panose="020F0302020204030204"/>
+        <a:latin typeface="Calibri Light"/>
         <a:ea typeface=""/>
         <a:cs typeface=""/>
         <a:font script="Jpan" typeface="Yu Gothic Light"/>
@@ -9428,7 +9092,7 @@
         <a:font script="Geor" typeface="Sylfaen"/>
       </a:majorFont>
       <a:minorFont>
-        <a:latin typeface="Calibri" panose="020F0502020204030204"/>
+        <a:latin typeface="Calibri"/>
         <a:ea typeface=""/>
         <a:cs typeface=""/>
         <a:font script="Jpan" typeface="Yu Mincho"/>
@@ -9605,7 +9269,7 @@
   <a:extraClrSchemeLst/>
   <a:extLst>
     <a:ext uri="{05A4C25C-085E-4340-85A3-A5531E510DB2}">
-      <thm15:themeFamily xmlns:thm15="http://schemas.microsoft.com/office/thememl/2012/main" name="Office Theme" id="{62F939B6-93AF-4DB8-9C6B-D6C7DFDC589F}" vid="{4A3C46E8-61CC-4603-A589-7422A47A8E4A}"/>
+      <thm15:themeFamily xmlns:thm15="http://schemas.microsoft.com/office/thememl/2012/main" xmlns="" name="Office Theme" id="{62F939B6-93AF-4DB8-9C6B-D6C7DFDC589F}" vid="{4A3C46E8-61CC-4603-A589-7422A47A8E4A}"/>
     </a:ext>
   </a:extLst>
 </a:theme>

</xml_diff>

<commit_message>
Field Experiment Data Directory for Sensor Files
</commit_message>
<xml_diff>
--- a/documentation/2016/06/29/20160629.docx
+++ b/documentation/2016/06/29/20160629.docx
@@ -2521,21 +2521,7 @@
         <w:rPr>
           <w:rFonts w:ascii="Times New Roman" w:hAnsi="Times New Roman" w:cs="Times New Roman"/>
         </w:rPr>
-        <w:t xml:space="preserve">We landed by activating the RTL once the </w:t>
-      </w:r>
-      <w:proofErr w:type="gramStart"/>
-      <w:r>
-        <w:rPr>
-          <w:rFonts w:ascii="Times New Roman" w:hAnsi="Times New Roman" w:cs="Times New Roman"/>
-        </w:rPr>
-        <w:t>copter</w:t>
-      </w:r>
-      <w:proofErr w:type="gramEnd"/>
-      <w:r>
-        <w:rPr>
-          <w:rFonts w:ascii="Times New Roman" w:hAnsi="Times New Roman" w:cs="Times New Roman"/>
-        </w:rPr>
-        <w:t xml:space="preserve"> had stabilized at 10m.</w:t>
+        <w:t>We landed by activating the RTL once the copter had stabilized at 10m.</w:t>
       </w:r>
     </w:p>
     <w:p>
@@ -2720,25 +2706,437 @@
         <w:rPr>
           <w:rFonts w:ascii="Times New Roman" w:hAnsi="Times New Roman" w:cs="Times New Roman"/>
         </w:rPr>
+        <w:t>Landed</w:t>
+      </w:r>
+      <w:bookmarkStart w:id="0" w:name="_GoBack"/>
+      <w:bookmarkEnd w:id="0"/>
+      <w:r>
+        <w:rPr>
+          <w:rFonts w:ascii="Times New Roman" w:hAnsi="Times New Roman" w:cs="Times New Roman"/>
+        </w:rPr>
+        <w:t>: 11:</w:t>
+      </w:r>
+      <w:r>
+        <w:rPr>
+          <w:rFonts w:ascii="Times New Roman" w:hAnsi="Times New Roman" w:cs="Times New Roman"/>
+        </w:rPr>
+        <w:t>07</w:t>
+      </w:r>
+      <w:r>
+        <w:rPr>
+          <w:rFonts w:ascii="Times New Roman" w:hAnsi="Times New Roman" w:cs="Times New Roman"/>
+        </w:rPr>
+        <w:t>:</w:t>
+      </w:r>
+      <w:r>
+        <w:rPr>
+          <w:rFonts w:ascii="Times New Roman" w:hAnsi="Times New Roman" w:cs="Times New Roman"/>
+        </w:rPr>
+        <w:t>19</w:t>
+      </w:r>
+      <w:r>
+        <w:rPr>
+          <w:rFonts w:ascii="Times New Roman" w:hAnsi="Times New Roman" w:cs="Times New Roman"/>
+        </w:rPr>
+        <w:t xml:space="preserve"> UTC</w:t>
+      </w:r>
+    </w:p>
+    <w:p>
+      <w:pPr>
+        <w:rPr>
+          <w:rFonts w:ascii="Times New Roman" w:hAnsi="Times New Roman" w:cs="Times New Roman"/>
+        </w:rPr>
+      </w:pPr>
+      <w:r>
+        <w:rPr>
+          <w:rFonts w:ascii="Times New Roman" w:hAnsi="Times New Roman" w:cs="Times New Roman"/>
+        </w:rPr>
+        <w:t>End Battery: 11.3 V</w:t>
+      </w:r>
+    </w:p>
+    <w:p>
+      <w:pPr>
+        <w:rPr>
+          <w:rFonts w:ascii="Times New Roman" w:hAnsi="Times New Roman" w:cs="Times New Roman"/>
+        </w:rPr>
+      </w:pPr>
+    </w:p>
+    <w:p>
+      <w:pPr>
+        <w:rPr>
+          <w:rFonts w:ascii="Times New Roman" w:hAnsi="Times New Roman" w:cs="Times New Roman"/>
+        </w:rPr>
+      </w:pPr>
+      <w:r>
+        <w:rPr>
+          <w:rFonts w:ascii="Times New Roman" w:hAnsi="Times New Roman" w:cs="Times New Roman"/>
+        </w:rPr>
+        <w:t>Remarks: The flight plan was to fly to 300m. We will take off and hover at 1m to aspirate the sensors and stabilize readings. The mission to 300m had an assent speed of 2.5m/s and a decent speed of 1.5m/s. We landed by activating the RTL once the copter had stabilized at 10m.</w:t>
+      </w:r>
+    </w:p>
+    <w:p>
+      <w:pPr>
+        <w:rPr>
+          <w:rFonts w:ascii="Times New Roman" w:hAnsi="Times New Roman" w:cs="Times New Roman"/>
+        </w:rPr>
+      </w:pPr>
+    </w:p>
+    <w:p>
+      <w:pPr>
+        <w:rPr>
+          <w:rFonts w:ascii="Times New Roman" w:hAnsi="Times New Roman" w:cs="Times New Roman"/>
+          <w:u w:val="single"/>
+        </w:rPr>
+      </w:pPr>
+      <w:r>
+        <w:rPr>
+          <w:rFonts w:ascii="Times New Roman" w:hAnsi="Times New Roman" w:cs="Times New Roman"/>
+          <w:u w:val="single"/>
+        </w:rPr>
+        <w:t>Flight 3 (Iris+)</w:t>
+      </w:r>
+    </w:p>
+    <w:p>
+      <w:pPr>
+        <w:rPr>
+          <w:rFonts w:ascii="Times New Roman" w:hAnsi="Times New Roman" w:cs="Times New Roman"/>
+        </w:rPr>
+      </w:pPr>
+      <w:r>
+        <w:rPr>
+          <w:rFonts w:ascii="Times New Roman" w:hAnsi="Times New Roman" w:cs="Times New Roman"/>
+        </w:rPr>
+        <w:t>Battery Number: 1</w:t>
+      </w:r>
+    </w:p>
+    <w:p>
+      <w:pPr>
+        <w:rPr>
+          <w:rFonts w:ascii="Times New Roman" w:hAnsi="Times New Roman" w:cs="Times New Roman"/>
+          <w:u w:val="single"/>
+        </w:rPr>
+      </w:pPr>
+      <w:proofErr w:type="spellStart"/>
+      <w:r>
+        <w:rPr>
+          <w:rFonts w:ascii="Times New Roman" w:hAnsi="Times New Roman" w:cs="Times New Roman"/>
+        </w:rPr>
+        <w:t>Windsondes</w:t>
+      </w:r>
+      <w:proofErr w:type="spellEnd"/>
+      <w:r>
+        <w:rPr>
+          <w:rFonts w:ascii="Times New Roman" w:hAnsi="Times New Roman" w:cs="Times New Roman"/>
+        </w:rPr>
+        <w:t>: 7</w:t>
+      </w:r>
+      <w:r>
+        <w:rPr>
+          <w:rFonts w:ascii="Times New Roman" w:hAnsi="Times New Roman" w:cs="Times New Roman"/>
+        </w:rPr>
+        <w:t>41</w:t>
+      </w:r>
+      <w:r>
+        <w:rPr>
+          <w:rFonts w:ascii="Times New Roman" w:hAnsi="Times New Roman" w:cs="Times New Roman"/>
+        </w:rPr>
+        <w:t>, 7</w:t>
+      </w:r>
+      <w:r>
+        <w:rPr>
+          <w:rFonts w:ascii="Times New Roman" w:hAnsi="Times New Roman" w:cs="Times New Roman"/>
+        </w:rPr>
+        <w:t>42</w:t>
+      </w:r>
+      <w:r>
+        <w:rPr>
+          <w:rFonts w:ascii="Times New Roman" w:hAnsi="Times New Roman" w:cs="Times New Roman"/>
+        </w:rPr>
+        <w:t>, 738 &amp; 739</w:t>
+      </w:r>
+    </w:p>
+    <w:p>
+      <w:pPr>
+        <w:rPr>
+          <w:rFonts w:ascii="Times New Roman" w:hAnsi="Times New Roman" w:cs="Times New Roman"/>
+        </w:rPr>
+      </w:pPr>
+      <w:r>
+        <w:rPr>
+          <w:rFonts w:ascii="Times New Roman" w:hAnsi="Times New Roman" w:cs="Times New Roman"/>
+        </w:rPr>
+        <w:t>Start Battery: 12.4 V</w:t>
+      </w:r>
+    </w:p>
+    <w:p>
+      <w:pPr>
+        <w:rPr>
+          <w:rFonts w:ascii="Times New Roman" w:hAnsi="Times New Roman" w:cs="Times New Roman"/>
+        </w:rPr>
+      </w:pPr>
+      <w:r>
+        <w:rPr>
+          <w:rFonts w:ascii="Times New Roman" w:hAnsi="Times New Roman" w:cs="Times New Roman"/>
+        </w:rPr>
+        <w:t>Start Direction: 253</w:t>
+      </w:r>
+      <w:r>
+        <w:rPr>
+          <w:rFonts w:ascii="Times New Roman" w:hAnsi="Times New Roman" w:cs="Times New Roman"/>
+        </w:rPr>
+        <w:sym w:font="Symbol" w:char="F0B0"/>
+      </w:r>
+      <w:r>
+        <w:rPr>
+          <w:rFonts w:ascii="Times New Roman" w:hAnsi="Times New Roman" w:cs="Times New Roman"/>
+        </w:rPr>
+        <w:t xml:space="preserve"> W</w:t>
+      </w:r>
+    </w:p>
+    <w:p>
+      <w:pPr>
+        <w:rPr>
+          <w:rFonts w:ascii="Times New Roman" w:hAnsi="Times New Roman" w:cs="Times New Roman"/>
+        </w:rPr>
+      </w:pPr>
+      <w:r>
+        <w:rPr>
+          <w:rFonts w:ascii="Times New Roman" w:hAnsi="Times New Roman" w:cs="Times New Roman"/>
+        </w:rPr>
+        <w:t xml:space="preserve">Ascent Start: </w:t>
+      </w:r>
+      <w:r>
+        <w:rPr>
+          <w:rFonts w:ascii="Times New Roman" w:hAnsi="Times New Roman" w:cs="Times New Roman"/>
+        </w:rPr>
+        <w:t>11</w:t>
+      </w:r>
+      <w:r>
+        <w:rPr>
+          <w:rFonts w:ascii="Times New Roman" w:hAnsi="Times New Roman" w:cs="Times New Roman"/>
+        </w:rPr>
+        <w:t>:</w:t>
+      </w:r>
+      <w:r>
+        <w:rPr>
+          <w:rFonts w:ascii="Times New Roman" w:hAnsi="Times New Roman" w:cs="Times New Roman"/>
+        </w:rPr>
+        <w:t>19</w:t>
+      </w:r>
+      <w:r>
+        <w:rPr>
+          <w:rFonts w:ascii="Times New Roman" w:hAnsi="Times New Roman" w:cs="Times New Roman"/>
+        </w:rPr>
+        <w:t>:</w:t>
+      </w:r>
+      <w:r>
+        <w:rPr>
+          <w:rFonts w:ascii="Times New Roman" w:hAnsi="Times New Roman" w:cs="Times New Roman"/>
+        </w:rPr>
+        <w:t>15</w:t>
+      </w:r>
+      <w:r>
+        <w:rPr>
+          <w:rFonts w:ascii="Times New Roman" w:hAnsi="Times New Roman" w:cs="Times New Roman"/>
+        </w:rPr>
+        <w:t xml:space="preserve"> </w:t>
+      </w:r>
+      <w:r>
+        <w:rPr>
+          <w:rFonts w:ascii="Times New Roman" w:hAnsi="Times New Roman" w:cs="Times New Roman"/>
+        </w:rPr>
+        <w:t>UTC</w:t>
+      </w:r>
+    </w:p>
+    <w:p>
+      <w:pPr>
+        <w:rPr>
+          <w:rFonts w:ascii="Times New Roman" w:hAnsi="Times New Roman" w:cs="Times New Roman"/>
+        </w:rPr>
+      </w:pPr>
+      <w:r>
+        <w:rPr>
+          <w:rFonts w:ascii="Times New Roman" w:hAnsi="Times New Roman" w:cs="Times New Roman"/>
+        </w:rPr>
+        <w:t xml:space="preserve">Left 1m hover: </w:t>
+      </w:r>
+      <w:r>
+        <w:rPr>
+          <w:rFonts w:ascii="Times New Roman" w:hAnsi="Times New Roman" w:cs="Times New Roman"/>
+        </w:rPr>
+        <w:t>11</w:t>
+      </w:r>
+      <w:r>
+        <w:rPr>
+          <w:rFonts w:ascii="Times New Roman" w:hAnsi="Times New Roman" w:cs="Times New Roman"/>
+        </w:rPr>
+        <w:t>:</w:t>
+      </w:r>
+      <w:r>
+        <w:rPr>
+          <w:rFonts w:ascii="Times New Roman" w:hAnsi="Times New Roman" w:cs="Times New Roman"/>
+        </w:rPr>
+        <w:t>19</w:t>
+      </w:r>
+      <w:r>
+        <w:rPr>
+          <w:rFonts w:ascii="Times New Roman" w:hAnsi="Times New Roman" w:cs="Times New Roman"/>
+        </w:rPr>
+        <w:t>:</w:t>
+      </w:r>
+      <w:r>
+        <w:rPr>
+          <w:rFonts w:ascii="Times New Roman" w:hAnsi="Times New Roman" w:cs="Times New Roman"/>
+        </w:rPr>
+        <w:t>28</w:t>
+      </w:r>
+      <w:r>
+        <w:rPr>
+          <w:rFonts w:ascii="Times New Roman" w:hAnsi="Times New Roman" w:cs="Times New Roman"/>
+        </w:rPr>
+        <w:t xml:space="preserve"> UTC</w:t>
+      </w:r>
+    </w:p>
+    <w:p>
+      <w:pPr>
+        <w:rPr>
+          <w:rFonts w:ascii="Times New Roman" w:hAnsi="Times New Roman" w:cs="Times New Roman"/>
+        </w:rPr>
+      </w:pPr>
+      <w:r>
+        <w:rPr>
+          <w:rFonts w:ascii="Times New Roman" w:hAnsi="Times New Roman" w:cs="Times New Roman"/>
+        </w:rPr>
+        <w:t>Reached 100m: 11:</w:t>
+      </w:r>
+      <w:r>
+        <w:rPr>
+          <w:rFonts w:ascii="Times New Roman" w:hAnsi="Times New Roman" w:cs="Times New Roman"/>
+        </w:rPr>
+        <w:t>20</w:t>
+      </w:r>
+      <w:r>
+        <w:rPr>
+          <w:rFonts w:ascii="Times New Roman" w:hAnsi="Times New Roman" w:cs="Times New Roman"/>
+        </w:rPr>
+        <w:t>:</w:t>
+      </w:r>
+      <w:r>
+        <w:rPr>
+          <w:rFonts w:ascii="Times New Roman" w:hAnsi="Times New Roman" w:cs="Times New Roman"/>
+        </w:rPr>
+        <w:t>29</w:t>
+      </w:r>
+      <w:r>
+        <w:rPr>
+          <w:rFonts w:ascii="Times New Roman" w:hAnsi="Times New Roman" w:cs="Times New Roman"/>
+        </w:rPr>
+        <w:t xml:space="preserve"> UTC</w:t>
+      </w:r>
+    </w:p>
+    <w:p>
+      <w:pPr>
+        <w:rPr>
+          <w:rFonts w:ascii="Times New Roman" w:hAnsi="Times New Roman" w:cs="Times New Roman"/>
+        </w:rPr>
+      </w:pPr>
+      <w:r>
+        <w:rPr>
+          <w:rFonts w:ascii="Times New Roman" w:hAnsi="Times New Roman" w:cs="Times New Roman"/>
+        </w:rPr>
+        <w:t>Reached 200m: 11:</w:t>
+      </w:r>
+      <w:r>
+        <w:rPr>
+          <w:rFonts w:ascii="Times New Roman" w:hAnsi="Times New Roman" w:cs="Times New Roman"/>
+        </w:rPr>
+        <w:t>21</w:t>
+      </w:r>
+      <w:r>
+        <w:rPr>
+          <w:rFonts w:ascii="Times New Roman" w:hAnsi="Times New Roman" w:cs="Times New Roman"/>
+        </w:rPr>
+        <w:t>:</w:t>
+      </w:r>
+      <w:r>
+        <w:rPr>
+          <w:rFonts w:ascii="Times New Roman" w:hAnsi="Times New Roman" w:cs="Times New Roman"/>
+        </w:rPr>
+        <w:t>23</w:t>
+      </w:r>
+      <w:r>
+        <w:rPr>
+          <w:rFonts w:ascii="Times New Roman" w:hAnsi="Times New Roman" w:cs="Times New Roman"/>
+        </w:rPr>
+        <w:t xml:space="preserve"> UTC</w:t>
+      </w:r>
+    </w:p>
+    <w:p>
+      <w:pPr>
+        <w:rPr>
+          <w:rFonts w:ascii="Times New Roman" w:hAnsi="Times New Roman" w:cs="Times New Roman"/>
+        </w:rPr>
+      </w:pPr>
+      <w:r>
+        <w:rPr>
+          <w:rFonts w:ascii="Times New Roman" w:hAnsi="Times New Roman" w:cs="Times New Roman"/>
+        </w:rPr>
+        <w:t>Reached 300m: 11:</w:t>
+      </w:r>
+      <w:r>
+        <w:rPr>
+          <w:rFonts w:ascii="Times New Roman" w:hAnsi="Times New Roman" w:cs="Times New Roman"/>
+        </w:rPr>
+        <w:t>22</w:t>
+      </w:r>
+      <w:r>
+        <w:rPr>
+          <w:rFonts w:ascii="Times New Roman" w:hAnsi="Times New Roman" w:cs="Times New Roman"/>
+        </w:rPr>
+        <w:t>:</w:t>
+      </w:r>
+      <w:r>
+        <w:rPr>
+          <w:rFonts w:ascii="Times New Roman" w:hAnsi="Times New Roman" w:cs="Times New Roman"/>
+        </w:rPr>
+        <w:t>22</w:t>
+      </w:r>
+      <w:r>
+        <w:rPr>
+          <w:rFonts w:ascii="Times New Roman" w:hAnsi="Times New Roman" w:cs="Times New Roman"/>
+        </w:rPr>
+        <w:t xml:space="preserve"> UTC</w:t>
+      </w:r>
+    </w:p>
+    <w:p>
+      <w:pPr>
+        <w:rPr>
+          <w:rFonts w:ascii="Times New Roman" w:hAnsi="Times New Roman" w:cs="Times New Roman"/>
+        </w:rPr>
+      </w:pPr>
+      <w:r>
+        <w:rPr>
+          <w:rFonts w:ascii="Times New Roman" w:hAnsi="Times New Roman" w:cs="Times New Roman"/>
+        </w:rPr>
         <w:t>Started decent: 11:</w:t>
       </w:r>
       <w:r>
         <w:rPr>
           <w:rFonts w:ascii="Times New Roman" w:hAnsi="Times New Roman" w:cs="Times New Roman"/>
         </w:rPr>
-        <w:t>07</w:t>
-      </w:r>
-      <w:r>
-        <w:rPr>
-          <w:rFonts w:ascii="Times New Roman" w:hAnsi="Times New Roman" w:cs="Times New Roman"/>
-        </w:rPr>
-        <w:t>:</w:t>
-      </w:r>
-      <w:r>
-        <w:rPr>
-          <w:rFonts w:ascii="Times New Roman" w:hAnsi="Times New Roman" w:cs="Times New Roman"/>
-        </w:rPr>
-        <w:t>19</w:t>
+        <w:t>22</w:t>
+      </w:r>
+      <w:r>
+        <w:rPr>
+          <w:rFonts w:ascii="Times New Roman" w:hAnsi="Times New Roman" w:cs="Times New Roman"/>
+        </w:rPr>
+        <w:t>:</w:t>
+      </w:r>
+      <w:r>
+        <w:rPr>
+          <w:rFonts w:ascii="Times New Roman" w:hAnsi="Times New Roman" w:cs="Times New Roman"/>
+        </w:rPr>
+        <w:t>30</w:t>
       </w:r>
       <w:r>
         <w:rPr>
@@ -2757,7 +3155,31 @@
         <w:rPr>
           <w:rFonts w:ascii="Times New Roman" w:hAnsi="Times New Roman" w:cs="Times New Roman"/>
         </w:rPr>
-        <w:t>Landed: 11:54:43 UTC</w:t>
+        <w:t>Landed: 11:</w:t>
+      </w:r>
+      <w:r>
+        <w:rPr>
+          <w:rFonts w:ascii="Times New Roman" w:hAnsi="Times New Roman" w:cs="Times New Roman"/>
+        </w:rPr>
+        <w:t>27</w:t>
+      </w:r>
+      <w:r>
+        <w:rPr>
+          <w:rFonts w:ascii="Times New Roman" w:hAnsi="Times New Roman" w:cs="Times New Roman"/>
+        </w:rPr>
+        <w:t>:</w:t>
+      </w:r>
+      <w:r>
+        <w:rPr>
+          <w:rFonts w:ascii="Times New Roman" w:hAnsi="Times New Roman" w:cs="Times New Roman"/>
+        </w:rPr>
+        <w:t>00</w:t>
+      </w:r>
+      <w:r>
+        <w:rPr>
+          <w:rFonts w:ascii="Times New Roman" w:hAnsi="Times New Roman" w:cs="Times New Roman"/>
+        </w:rPr>
+        <w:t xml:space="preserve"> UTC</w:t>
       </w:r>
     </w:p>
     <w:p>
@@ -2804,6 +3226,40 @@
       <w:pPr>
         <w:rPr>
           <w:rFonts w:ascii="Times New Roman" w:hAnsi="Times New Roman" w:cs="Times New Roman"/>
+        </w:rPr>
+      </w:pPr>
+      <w:r>
+        <w:rPr>
+          <w:rFonts w:ascii="Times New Roman" w:hAnsi="Times New Roman" w:cs="Times New Roman"/>
+        </w:rPr>
+        <w:t xml:space="preserve">We changed the </w:t>
+      </w:r>
+      <w:proofErr w:type="spellStart"/>
+      <w:r>
+        <w:rPr>
+          <w:rFonts w:ascii="Times New Roman" w:hAnsi="Times New Roman" w:cs="Times New Roman"/>
+        </w:rPr>
+        <w:t>windsond</w:t>
+      </w:r>
+      <w:proofErr w:type="spellEnd"/>
+      <w:r>
+        <w:rPr>
+          <w:rFonts w:ascii="Times New Roman" w:hAnsi="Times New Roman" w:cs="Times New Roman"/>
+        </w:rPr>
+        <w:t xml:space="preserve"> batteries after this flight a</w:t>
+      </w:r>
+    </w:p>
+    <w:p>
+      <w:pPr>
+        <w:rPr>
+          <w:rFonts w:ascii="Times New Roman" w:hAnsi="Times New Roman" w:cs="Times New Roman"/>
+        </w:rPr>
+      </w:pPr>
+    </w:p>
+    <w:p>
+      <w:pPr>
+        <w:rPr>
+          <w:rFonts w:ascii="Times New Roman" w:hAnsi="Times New Roman" w:cs="Times New Roman"/>
           <w:u w:val="single"/>
         </w:rPr>
       </w:pPr>
@@ -2812,20 +3268,20 @@
           <w:rFonts w:ascii="Times New Roman" w:hAnsi="Times New Roman" w:cs="Times New Roman"/>
           <w:u w:val="single"/>
         </w:rPr>
-        <w:t>Flight 3 (Iris+)</w:t>
-      </w:r>
-    </w:p>
-    <w:p>
-      <w:pPr>
-        <w:rPr>
-          <w:rFonts w:ascii="Times New Roman" w:hAnsi="Times New Roman" w:cs="Times New Roman"/>
-        </w:rPr>
-      </w:pPr>
-      <w:r>
-        <w:rPr>
-          <w:rFonts w:ascii="Times New Roman" w:hAnsi="Times New Roman" w:cs="Times New Roman"/>
-        </w:rPr>
-        <w:t>Battery Number: 1</w:t>
+        <w:t>Flight 4 (Iris+)</w:t>
+      </w:r>
+    </w:p>
+    <w:p>
+      <w:pPr>
+        <w:rPr>
+          <w:rFonts w:ascii="Times New Roman" w:hAnsi="Times New Roman" w:cs="Times New Roman"/>
+        </w:rPr>
+      </w:pPr>
+      <w:r>
+        <w:rPr>
+          <w:rFonts w:ascii="Times New Roman" w:hAnsi="Times New Roman" w:cs="Times New Roman"/>
+        </w:rPr>
+        <w:t>Battery Number: 2</w:t>
       </w:r>
     </w:p>
     <w:p>
@@ -2867,12 +3323,6 @@
         </w:rPr>
         <w:t>42</w:t>
       </w:r>
-      <w:r>
-        <w:rPr>
-          <w:rFonts w:ascii="Times New Roman" w:hAnsi="Times New Roman" w:cs="Times New Roman"/>
-        </w:rPr>
-        <w:t>, 738 &amp; 739</w:t>
-      </w:r>
     </w:p>
     <w:p>
       <w:pPr>
@@ -2922,37 +3372,25 @@
         <w:rPr>
           <w:rFonts w:ascii="Times New Roman" w:hAnsi="Times New Roman" w:cs="Times New Roman"/>
         </w:rPr>
-        <w:t xml:space="preserve">Ascent Start: </w:t>
-      </w:r>
-      <w:r>
-        <w:rPr>
-          <w:rFonts w:ascii="Times New Roman" w:hAnsi="Times New Roman" w:cs="Times New Roman"/>
-        </w:rPr>
-        <w:t>11</w:t>
-      </w:r>
-      <w:r>
-        <w:rPr>
-          <w:rFonts w:ascii="Times New Roman" w:hAnsi="Times New Roman" w:cs="Times New Roman"/>
-        </w:rPr>
-        <w:t>:</w:t>
-      </w:r>
-      <w:r>
-        <w:rPr>
-          <w:rFonts w:ascii="Times New Roman" w:hAnsi="Times New Roman" w:cs="Times New Roman"/>
-        </w:rPr>
-        <w:t>19</w:t>
-      </w:r>
-      <w:r>
-        <w:rPr>
-          <w:rFonts w:ascii="Times New Roman" w:hAnsi="Times New Roman" w:cs="Times New Roman"/>
-        </w:rPr>
-        <w:t>:</w:t>
-      </w:r>
-      <w:r>
-        <w:rPr>
-          <w:rFonts w:ascii="Times New Roman" w:hAnsi="Times New Roman" w:cs="Times New Roman"/>
-        </w:rPr>
-        <w:t>15</w:t>
+        <w:t>Ascent Start: 11:</w:t>
+      </w:r>
+      <w:r>
+        <w:rPr>
+          <w:rFonts w:ascii="Times New Roman" w:hAnsi="Times New Roman" w:cs="Times New Roman"/>
+        </w:rPr>
+        <w:t>43</w:t>
+      </w:r>
+      <w:r>
+        <w:rPr>
+          <w:rFonts w:ascii="Times New Roman" w:hAnsi="Times New Roman" w:cs="Times New Roman"/>
+        </w:rPr>
+        <w:t>:</w:t>
+      </w:r>
+      <w:r>
+        <w:rPr>
+          <w:rFonts w:ascii="Times New Roman" w:hAnsi="Times New Roman" w:cs="Times New Roman"/>
+        </w:rPr>
+        <w:t>04</w:t>
       </w:r>
       <w:r>
         <w:rPr>
@@ -2977,37 +3415,25 @@
         <w:rPr>
           <w:rFonts w:ascii="Times New Roman" w:hAnsi="Times New Roman" w:cs="Times New Roman"/>
         </w:rPr>
-        <w:t xml:space="preserve">Left 1m hover: </w:t>
-      </w:r>
-      <w:r>
-        <w:rPr>
-          <w:rFonts w:ascii="Times New Roman" w:hAnsi="Times New Roman" w:cs="Times New Roman"/>
-        </w:rPr>
-        <w:t>11</w:t>
-      </w:r>
-      <w:r>
-        <w:rPr>
-          <w:rFonts w:ascii="Times New Roman" w:hAnsi="Times New Roman" w:cs="Times New Roman"/>
-        </w:rPr>
-        <w:t>:</w:t>
-      </w:r>
-      <w:r>
-        <w:rPr>
-          <w:rFonts w:ascii="Times New Roman" w:hAnsi="Times New Roman" w:cs="Times New Roman"/>
-        </w:rPr>
-        <w:t>19</w:t>
-      </w:r>
-      <w:r>
-        <w:rPr>
-          <w:rFonts w:ascii="Times New Roman" w:hAnsi="Times New Roman" w:cs="Times New Roman"/>
-        </w:rPr>
-        <w:t>:</w:t>
-      </w:r>
-      <w:r>
-        <w:rPr>
-          <w:rFonts w:ascii="Times New Roman" w:hAnsi="Times New Roman" w:cs="Times New Roman"/>
-        </w:rPr>
-        <w:t>28</w:t>
+        <w:t>Left 1m hover: 11:</w:t>
+      </w:r>
+      <w:r>
+        <w:rPr>
+          <w:rFonts w:ascii="Times New Roman" w:hAnsi="Times New Roman" w:cs="Times New Roman"/>
+        </w:rPr>
+        <w:t>43</w:t>
+      </w:r>
+      <w:r>
+        <w:rPr>
+          <w:rFonts w:ascii="Times New Roman" w:hAnsi="Times New Roman" w:cs="Times New Roman"/>
+        </w:rPr>
+        <w:t>:</w:t>
+      </w:r>
+      <w:r>
+        <w:rPr>
+          <w:rFonts w:ascii="Times New Roman" w:hAnsi="Times New Roman" w:cs="Times New Roman"/>
+        </w:rPr>
+        <w:t>14</w:t>
       </w:r>
       <w:r>
         <w:rPr>
@@ -3032,19 +3458,19 @@
         <w:rPr>
           <w:rFonts w:ascii="Times New Roman" w:hAnsi="Times New Roman" w:cs="Times New Roman"/>
         </w:rPr>
-        <w:t>20</w:t>
-      </w:r>
-      <w:r>
-        <w:rPr>
-          <w:rFonts w:ascii="Times New Roman" w:hAnsi="Times New Roman" w:cs="Times New Roman"/>
-        </w:rPr>
-        <w:t>:</w:t>
-      </w:r>
-      <w:r>
-        <w:rPr>
-          <w:rFonts w:ascii="Times New Roman" w:hAnsi="Times New Roman" w:cs="Times New Roman"/>
-        </w:rPr>
-        <w:t>29</w:t>
+        <w:t>44</w:t>
+      </w:r>
+      <w:r>
+        <w:rPr>
+          <w:rFonts w:ascii="Times New Roman" w:hAnsi="Times New Roman" w:cs="Times New Roman"/>
+        </w:rPr>
+        <w:t>:</w:t>
+      </w:r>
+      <w:r>
+        <w:rPr>
+          <w:rFonts w:ascii="Times New Roman" w:hAnsi="Times New Roman" w:cs="Times New Roman"/>
+        </w:rPr>
+        <w:t>16</w:t>
       </w:r>
       <w:r>
         <w:rPr>
@@ -3063,452 +3489,7 @@
         <w:rPr>
           <w:rFonts w:ascii="Times New Roman" w:hAnsi="Times New Roman" w:cs="Times New Roman"/>
         </w:rPr>
-        <w:t>Reached 200m: 11:</w:t>
-      </w:r>
-      <w:r>
-        <w:rPr>
-          <w:rFonts w:ascii="Times New Roman" w:hAnsi="Times New Roman" w:cs="Times New Roman"/>
-        </w:rPr>
-        <w:t>21</w:t>
-      </w:r>
-      <w:r>
-        <w:rPr>
-          <w:rFonts w:ascii="Times New Roman" w:hAnsi="Times New Roman" w:cs="Times New Roman"/>
-        </w:rPr>
-        <w:t>:</w:t>
-      </w:r>
-      <w:r>
-        <w:rPr>
-          <w:rFonts w:ascii="Times New Roman" w:hAnsi="Times New Roman" w:cs="Times New Roman"/>
-        </w:rPr>
-        <w:t>23</w:t>
-      </w:r>
-      <w:r>
-        <w:rPr>
-          <w:rFonts w:ascii="Times New Roman" w:hAnsi="Times New Roman" w:cs="Times New Roman"/>
-        </w:rPr>
-        <w:t xml:space="preserve"> UTC</w:t>
-      </w:r>
-    </w:p>
-    <w:p>
-      <w:pPr>
-        <w:rPr>
-          <w:rFonts w:ascii="Times New Roman" w:hAnsi="Times New Roman" w:cs="Times New Roman"/>
-        </w:rPr>
-      </w:pPr>
-      <w:r>
-        <w:rPr>
-          <w:rFonts w:ascii="Times New Roman" w:hAnsi="Times New Roman" w:cs="Times New Roman"/>
-        </w:rPr>
-        <w:t>Reached 300m: 11:</w:t>
-      </w:r>
-      <w:r>
-        <w:rPr>
-          <w:rFonts w:ascii="Times New Roman" w:hAnsi="Times New Roman" w:cs="Times New Roman"/>
-        </w:rPr>
-        <w:t>22</w:t>
-      </w:r>
-      <w:r>
-        <w:rPr>
-          <w:rFonts w:ascii="Times New Roman" w:hAnsi="Times New Roman" w:cs="Times New Roman"/>
-        </w:rPr>
-        <w:t>:</w:t>
-      </w:r>
-      <w:r>
-        <w:rPr>
-          <w:rFonts w:ascii="Times New Roman" w:hAnsi="Times New Roman" w:cs="Times New Roman"/>
-        </w:rPr>
-        <w:t>22</w:t>
-      </w:r>
-      <w:r>
-        <w:rPr>
-          <w:rFonts w:ascii="Times New Roman" w:hAnsi="Times New Roman" w:cs="Times New Roman"/>
-        </w:rPr>
-        <w:t xml:space="preserve"> UTC</w:t>
-      </w:r>
-    </w:p>
-    <w:p>
-      <w:pPr>
-        <w:rPr>
-          <w:rFonts w:ascii="Times New Roman" w:hAnsi="Times New Roman" w:cs="Times New Roman"/>
-        </w:rPr>
-      </w:pPr>
-      <w:r>
-        <w:rPr>
-          <w:rFonts w:ascii="Times New Roman" w:hAnsi="Times New Roman" w:cs="Times New Roman"/>
-        </w:rPr>
-        <w:t>Started decent: 11:</w:t>
-      </w:r>
-      <w:r>
-        <w:rPr>
-          <w:rFonts w:ascii="Times New Roman" w:hAnsi="Times New Roman" w:cs="Times New Roman"/>
-        </w:rPr>
-        <w:t>22</w:t>
-      </w:r>
-      <w:r>
-        <w:rPr>
-          <w:rFonts w:ascii="Times New Roman" w:hAnsi="Times New Roman" w:cs="Times New Roman"/>
-        </w:rPr>
-        <w:t>:</w:t>
-      </w:r>
-      <w:r>
-        <w:rPr>
-          <w:rFonts w:ascii="Times New Roman" w:hAnsi="Times New Roman" w:cs="Times New Roman"/>
-        </w:rPr>
-        <w:t>30</w:t>
-      </w:r>
-      <w:r>
-        <w:rPr>
-          <w:rFonts w:ascii="Times New Roman" w:hAnsi="Times New Roman" w:cs="Times New Roman"/>
-        </w:rPr>
-        <w:t xml:space="preserve"> UTC</w:t>
-      </w:r>
-    </w:p>
-    <w:p>
-      <w:pPr>
-        <w:rPr>
-          <w:rFonts w:ascii="Times New Roman" w:hAnsi="Times New Roman" w:cs="Times New Roman"/>
-        </w:rPr>
-      </w:pPr>
-      <w:r>
-        <w:rPr>
-          <w:rFonts w:ascii="Times New Roman" w:hAnsi="Times New Roman" w:cs="Times New Roman"/>
-        </w:rPr>
-        <w:t>Landed: 11:</w:t>
-      </w:r>
-      <w:r>
-        <w:rPr>
-          <w:rFonts w:ascii="Times New Roman" w:hAnsi="Times New Roman" w:cs="Times New Roman"/>
-        </w:rPr>
-        <w:t>27</w:t>
-      </w:r>
-      <w:r>
-        <w:rPr>
-          <w:rFonts w:ascii="Times New Roman" w:hAnsi="Times New Roman" w:cs="Times New Roman"/>
-        </w:rPr>
-        <w:t>:</w:t>
-      </w:r>
-      <w:r>
-        <w:rPr>
-          <w:rFonts w:ascii="Times New Roman" w:hAnsi="Times New Roman" w:cs="Times New Roman"/>
-        </w:rPr>
-        <w:t>00</w:t>
-      </w:r>
-      <w:r>
-        <w:rPr>
-          <w:rFonts w:ascii="Times New Roman" w:hAnsi="Times New Roman" w:cs="Times New Roman"/>
-        </w:rPr>
-        <w:t xml:space="preserve"> UTC</w:t>
-      </w:r>
-    </w:p>
-    <w:p>
-      <w:pPr>
-        <w:rPr>
-          <w:rFonts w:ascii="Times New Roman" w:hAnsi="Times New Roman" w:cs="Times New Roman"/>
-        </w:rPr>
-      </w:pPr>
-      <w:r>
-        <w:rPr>
-          <w:rFonts w:ascii="Times New Roman" w:hAnsi="Times New Roman" w:cs="Times New Roman"/>
-        </w:rPr>
-        <w:t>End Battery: 11.3 V</w:t>
-      </w:r>
-    </w:p>
-    <w:p>
-      <w:pPr>
-        <w:rPr>
-          <w:rFonts w:ascii="Times New Roman" w:hAnsi="Times New Roman" w:cs="Times New Roman"/>
-        </w:rPr>
-      </w:pPr>
-    </w:p>
-    <w:p>
-      <w:pPr>
-        <w:rPr>
-          <w:rFonts w:ascii="Times New Roman" w:hAnsi="Times New Roman" w:cs="Times New Roman"/>
-        </w:rPr>
-      </w:pPr>
-      <w:r>
-        <w:rPr>
-          <w:rFonts w:ascii="Times New Roman" w:hAnsi="Times New Roman" w:cs="Times New Roman"/>
-        </w:rPr>
-        <w:t>Remarks: The flight plan was to fly to 300m. We will take off and hover at 1m to aspirate the sensors and stabilize readings. The mission to 300m had an assent speed of 2.5m/s and a decent speed of 1.5m/s. We landed by activating the RTL once the copter had stabilized at 10m.</w:t>
-      </w:r>
-    </w:p>
-    <w:p>
-      <w:pPr>
-        <w:rPr>
-          <w:rFonts w:ascii="Times New Roman" w:hAnsi="Times New Roman" w:cs="Times New Roman"/>
-        </w:rPr>
-      </w:pPr>
-    </w:p>
-    <w:p>
-      <w:pPr>
-        <w:rPr>
-          <w:rFonts w:ascii="Times New Roman" w:hAnsi="Times New Roman" w:cs="Times New Roman"/>
-        </w:rPr>
-      </w:pPr>
-      <w:r>
-        <w:rPr>
-          <w:rFonts w:ascii="Times New Roman" w:hAnsi="Times New Roman" w:cs="Times New Roman"/>
-        </w:rPr>
-        <w:t xml:space="preserve">We changed the </w:t>
-      </w:r>
-      <w:proofErr w:type="spellStart"/>
-      <w:r>
-        <w:rPr>
-          <w:rFonts w:ascii="Times New Roman" w:hAnsi="Times New Roman" w:cs="Times New Roman"/>
-        </w:rPr>
-        <w:t>windsond</w:t>
-      </w:r>
-      <w:proofErr w:type="spellEnd"/>
-      <w:r>
-        <w:rPr>
-          <w:rFonts w:ascii="Times New Roman" w:hAnsi="Times New Roman" w:cs="Times New Roman"/>
-        </w:rPr>
-        <w:t xml:space="preserve"> batteries after this flight a</w:t>
-      </w:r>
-    </w:p>
-    <w:p>
-      <w:pPr>
-        <w:rPr>
-          <w:rFonts w:ascii="Times New Roman" w:hAnsi="Times New Roman" w:cs="Times New Roman"/>
-        </w:rPr>
-      </w:pPr>
-    </w:p>
-    <w:p>
-      <w:pPr>
-        <w:rPr>
-          <w:rFonts w:ascii="Times New Roman" w:hAnsi="Times New Roman" w:cs="Times New Roman"/>
-          <w:u w:val="single"/>
-        </w:rPr>
-      </w:pPr>
-      <w:r>
-        <w:rPr>
-          <w:rFonts w:ascii="Times New Roman" w:hAnsi="Times New Roman" w:cs="Times New Roman"/>
-          <w:u w:val="single"/>
-        </w:rPr>
-        <w:t>Flight 4 (Iris+)</w:t>
-      </w:r>
-    </w:p>
-    <w:p>
-      <w:pPr>
-        <w:rPr>
-          <w:rFonts w:ascii="Times New Roman" w:hAnsi="Times New Roman" w:cs="Times New Roman"/>
-        </w:rPr>
-      </w:pPr>
-      <w:r>
-        <w:rPr>
-          <w:rFonts w:ascii="Times New Roman" w:hAnsi="Times New Roman" w:cs="Times New Roman"/>
-        </w:rPr>
-        <w:t>Battery Number: 2</w:t>
-      </w:r>
-    </w:p>
-    <w:p>
-      <w:pPr>
-        <w:rPr>
-          <w:rFonts w:ascii="Times New Roman" w:hAnsi="Times New Roman" w:cs="Times New Roman"/>
-          <w:u w:val="single"/>
-        </w:rPr>
-      </w:pPr>
-      <w:proofErr w:type="spellStart"/>
-      <w:r>
-        <w:rPr>
-          <w:rFonts w:ascii="Times New Roman" w:hAnsi="Times New Roman" w:cs="Times New Roman"/>
-        </w:rPr>
-        <w:t>Windsondes</w:t>
-      </w:r>
-      <w:proofErr w:type="spellEnd"/>
-      <w:r>
-        <w:rPr>
-          <w:rFonts w:ascii="Times New Roman" w:hAnsi="Times New Roman" w:cs="Times New Roman"/>
-        </w:rPr>
-        <w:t>: 7</w:t>
-      </w:r>
-      <w:r>
-        <w:rPr>
-          <w:rFonts w:ascii="Times New Roman" w:hAnsi="Times New Roman" w:cs="Times New Roman"/>
-        </w:rPr>
-        <w:t>41</w:t>
-      </w:r>
-      <w:r>
-        <w:rPr>
-          <w:rFonts w:ascii="Times New Roman" w:hAnsi="Times New Roman" w:cs="Times New Roman"/>
-        </w:rPr>
-        <w:t>, 7</w:t>
-      </w:r>
-      <w:r>
-        <w:rPr>
-          <w:rFonts w:ascii="Times New Roman" w:hAnsi="Times New Roman" w:cs="Times New Roman"/>
-        </w:rPr>
-        <w:t>42</w:t>
-      </w:r>
-    </w:p>
-    <w:p>
-      <w:pPr>
-        <w:rPr>
-          <w:rFonts w:ascii="Times New Roman" w:hAnsi="Times New Roman" w:cs="Times New Roman"/>
-        </w:rPr>
-      </w:pPr>
-      <w:r>
-        <w:rPr>
-          <w:rFonts w:ascii="Times New Roman" w:hAnsi="Times New Roman" w:cs="Times New Roman"/>
-        </w:rPr>
-        <w:t>Start Battery: 12.4 V</w:t>
-      </w:r>
-    </w:p>
-    <w:p>
-      <w:pPr>
-        <w:rPr>
-          <w:rFonts w:ascii="Times New Roman" w:hAnsi="Times New Roman" w:cs="Times New Roman"/>
-        </w:rPr>
-      </w:pPr>
-      <w:r>
-        <w:rPr>
-          <w:rFonts w:ascii="Times New Roman" w:hAnsi="Times New Roman" w:cs="Times New Roman"/>
-        </w:rPr>
-        <w:t>Start Direction: 253</w:t>
-      </w:r>
-      <w:r>
-        <w:rPr>
-          <w:rFonts w:ascii="Times New Roman" w:hAnsi="Times New Roman" w:cs="Times New Roman"/>
-        </w:rPr>
-        <w:sym w:font="Symbol" w:char="F0B0"/>
-      </w:r>
-      <w:r>
-        <w:rPr>
-          <w:rFonts w:ascii="Times New Roman" w:hAnsi="Times New Roman" w:cs="Times New Roman"/>
-        </w:rPr>
-        <w:t xml:space="preserve"> W</w:t>
-      </w:r>
-    </w:p>
-    <w:p>
-      <w:pPr>
-        <w:rPr>
-          <w:rFonts w:ascii="Times New Roman" w:hAnsi="Times New Roman" w:cs="Times New Roman"/>
-        </w:rPr>
-      </w:pPr>
-      <w:r>
-        <w:rPr>
-          <w:rFonts w:ascii="Times New Roman" w:hAnsi="Times New Roman" w:cs="Times New Roman"/>
-        </w:rPr>
-        <w:t>Ascent Start: 11:</w:t>
-      </w:r>
-      <w:r>
-        <w:rPr>
-          <w:rFonts w:ascii="Times New Roman" w:hAnsi="Times New Roman" w:cs="Times New Roman"/>
-        </w:rPr>
-        <w:t>43</w:t>
-      </w:r>
-      <w:r>
-        <w:rPr>
-          <w:rFonts w:ascii="Times New Roman" w:hAnsi="Times New Roman" w:cs="Times New Roman"/>
-        </w:rPr>
-        <w:t>:</w:t>
-      </w:r>
-      <w:r>
-        <w:rPr>
-          <w:rFonts w:ascii="Times New Roman" w:hAnsi="Times New Roman" w:cs="Times New Roman"/>
-        </w:rPr>
-        <w:t>04</w:t>
-      </w:r>
-      <w:r>
-        <w:rPr>
-          <w:rFonts w:ascii="Times New Roman" w:hAnsi="Times New Roman" w:cs="Times New Roman"/>
-        </w:rPr>
-        <w:t xml:space="preserve"> </w:t>
-      </w:r>
-      <w:r>
-        <w:rPr>
-          <w:rFonts w:ascii="Times New Roman" w:hAnsi="Times New Roman" w:cs="Times New Roman"/>
-        </w:rPr>
-        <w:t>UTC</w:t>
-      </w:r>
-    </w:p>
-    <w:p>
-      <w:pPr>
-        <w:rPr>
-          <w:rFonts w:ascii="Times New Roman" w:hAnsi="Times New Roman" w:cs="Times New Roman"/>
-        </w:rPr>
-      </w:pPr>
-      <w:r>
-        <w:rPr>
-          <w:rFonts w:ascii="Times New Roman" w:hAnsi="Times New Roman" w:cs="Times New Roman"/>
-        </w:rPr>
-        <w:t>Left 1m hover: 11:</w:t>
-      </w:r>
-      <w:r>
-        <w:rPr>
-          <w:rFonts w:ascii="Times New Roman" w:hAnsi="Times New Roman" w:cs="Times New Roman"/>
-        </w:rPr>
-        <w:t>43</w:t>
-      </w:r>
-      <w:r>
-        <w:rPr>
-          <w:rFonts w:ascii="Times New Roman" w:hAnsi="Times New Roman" w:cs="Times New Roman"/>
-        </w:rPr>
-        <w:t>:</w:t>
-      </w:r>
-      <w:r>
-        <w:rPr>
-          <w:rFonts w:ascii="Times New Roman" w:hAnsi="Times New Roman" w:cs="Times New Roman"/>
-        </w:rPr>
-        <w:t>14</w:t>
-      </w:r>
-      <w:r>
-        <w:rPr>
-          <w:rFonts w:ascii="Times New Roman" w:hAnsi="Times New Roman" w:cs="Times New Roman"/>
-        </w:rPr>
-        <w:t xml:space="preserve"> UTC</w:t>
-      </w:r>
-    </w:p>
-    <w:p>
-      <w:pPr>
-        <w:rPr>
-          <w:rFonts w:ascii="Times New Roman" w:hAnsi="Times New Roman" w:cs="Times New Roman"/>
-        </w:rPr>
-      </w:pPr>
-      <w:r>
-        <w:rPr>
-          <w:rFonts w:ascii="Times New Roman" w:hAnsi="Times New Roman" w:cs="Times New Roman"/>
-        </w:rPr>
         <w:lastRenderedPageBreak/>
-        <w:t>Reached 100m: 11:</w:t>
-      </w:r>
-      <w:r>
-        <w:rPr>
-          <w:rFonts w:ascii="Times New Roman" w:hAnsi="Times New Roman" w:cs="Times New Roman"/>
-        </w:rPr>
-        <w:t>44</w:t>
-      </w:r>
-      <w:r>
-        <w:rPr>
-          <w:rFonts w:ascii="Times New Roman" w:hAnsi="Times New Roman" w:cs="Times New Roman"/>
-        </w:rPr>
-        <w:t>:</w:t>
-      </w:r>
-      <w:r>
-        <w:rPr>
-          <w:rFonts w:ascii="Times New Roman" w:hAnsi="Times New Roman" w:cs="Times New Roman"/>
-        </w:rPr>
-        <w:t>16</w:t>
-      </w:r>
-      <w:r>
-        <w:rPr>
-          <w:rFonts w:ascii="Times New Roman" w:hAnsi="Times New Roman" w:cs="Times New Roman"/>
-        </w:rPr>
-        <w:t xml:space="preserve"> UTC</w:t>
-      </w:r>
-    </w:p>
-    <w:p>
-      <w:pPr>
-        <w:rPr>
-          <w:rFonts w:ascii="Times New Roman" w:hAnsi="Times New Roman" w:cs="Times New Roman"/>
-        </w:rPr>
-      </w:pPr>
-      <w:r>
-        <w:rPr>
-          <w:rFonts w:ascii="Times New Roman" w:hAnsi="Times New Roman" w:cs="Times New Roman"/>
-        </w:rPr>
         <w:t>Reached 200m: 11:</w:t>
       </w:r>
       <w:r>
@@ -8116,8 +8097,6 @@
         </w:rPr>
         <w:t>: 737, 740</w:t>
       </w:r>
-      <w:bookmarkStart w:id="0" w:name="_GoBack"/>
-      <w:bookmarkEnd w:id="0"/>
       <w:r>
         <w:rPr>
           <w:rFonts w:ascii="Times New Roman" w:hAnsi="Times New Roman" w:cs="Times New Roman"/>
@@ -9269,7 +9248,7 @@
   <a:extraClrSchemeLst/>
   <a:extLst>
     <a:ext uri="{05A4C25C-085E-4340-85A3-A5531E510DB2}">
-      <thm15:themeFamily xmlns:thm15="http://schemas.microsoft.com/office/thememl/2012/main" xmlns="" name="Office Theme" id="{62F939B6-93AF-4DB8-9C6B-D6C7DFDC589F}" vid="{4A3C46E8-61CC-4603-A589-7422A47A8E4A}"/>
+      <thm15:themeFamily xmlns="" xmlns:thm15="http://schemas.microsoft.com/office/thememl/2012/main" name="Office Theme" id="{62F939B6-93AF-4DB8-9C6B-D6C7DFDC589F}" vid="{4A3C46E8-61CC-4603-A589-7422A47A8E4A}"/>
     </a:ext>
   </a:extLst>
 </a:theme>

</xml_diff>